<commit_message>
Inicios Manual de Usuario.docx
</commit_message>
<xml_diff>
--- a/Manuales/Manual de Usuario.docx
+++ b/Manuales/Manual de Usuario.docx
@@ -1,6 +1,6 @@
 
 <file path=word/document.xml><?xml version="1.0" encoding="utf-8"?>
-<w:document xmlns:ve="http://schemas.openxmlformats.org/markup-compatibility/2006" xmlns:o="urn:schemas-microsoft-com:office:office" xmlns:r="http://schemas.openxmlformats.org/officeDocument/2006/relationships" xmlns:m="http://schemas.openxmlformats.org/officeDocument/2006/math" xmlns:v="urn:schemas-microsoft-com:vml" xmlns:wp="http://schemas.openxmlformats.org/drawingml/2006/wordprocessingDrawing" xmlns:w10="urn:schemas-microsoft-com:office:word" xmlns:w="http://schemas.openxmlformats.org/wordprocessingml/2006/main" xmlns:wne="http://schemas.microsoft.com/office/word/2006/wordml">
+<w:document xmlns:wpc="http://schemas.microsoft.com/office/word/2010/wordprocessingCanvas" xmlns:cx="http://schemas.microsoft.com/office/drawing/2014/chartex" xmlns:cx1="http://schemas.microsoft.com/office/drawing/2015/9/8/chartex" xmlns:cx2="http://schemas.microsoft.com/office/drawing/2015/10/21/chartex" xmlns:cx3="http://schemas.microsoft.com/office/drawing/2016/5/9/chartex" xmlns:cx4="http://schemas.microsoft.com/office/drawing/2016/5/10/chartex" xmlns:cx5="http://schemas.microsoft.com/office/drawing/2016/5/11/chartex" xmlns:cx6="http://schemas.microsoft.com/office/drawing/2016/5/12/chartex" xmlns:cx7="http://schemas.microsoft.com/office/drawing/2016/5/13/chartex" xmlns:cx8="http://schemas.microsoft.com/office/drawing/2016/5/14/chartex" xmlns:mc="http://schemas.openxmlformats.org/markup-compatibility/2006" xmlns:aink="http://schemas.microsoft.com/office/drawing/2016/ink" xmlns:am3d="http://schemas.microsoft.com/office/drawing/2017/model3d" xmlns:o="urn:schemas-microsoft-com:office:office" xmlns:r="http://schemas.openxmlformats.org/officeDocument/2006/relationships" xmlns:m="http://schemas.openxmlformats.org/officeDocument/2006/math" xmlns:v="urn:schemas-microsoft-com:vml" xmlns:wp14="http://schemas.microsoft.com/office/word/2010/wordprocessingDrawing" xmlns:wp="http://schemas.openxmlformats.org/drawingml/2006/wordprocessingDrawing" xmlns:w10="urn:schemas-microsoft-com:office:word" xmlns:w="http://schemas.openxmlformats.org/wordprocessingml/2006/main" xmlns:w14="http://schemas.microsoft.com/office/word/2010/wordml" xmlns:w15="http://schemas.microsoft.com/office/word/2012/wordml" xmlns:w16cid="http://schemas.microsoft.com/office/word/2016/wordml/cid" xmlns:w16se="http://schemas.microsoft.com/office/word/2015/wordml/symex" xmlns:wpg="http://schemas.microsoft.com/office/word/2010/wordprocessingGroup" xmlns:wpi="http://schemas.microsoft.com/office/word/2010/wordprocessingInk" xmlns:wne="http://schemas.microsoft.com/office/word/2006/wordml" xmlns:wps="http://schemas.microsoft.com/office/word/2010/wordprocessingShape" mc:Ignorable="w14 w15 w16se w16cid wp14">
   <w:body>
     <w:sdt>
       <w:sdtPr>
@@ -58,7 +58,7 @@
               <w:noProof/>
             </w:rPr>
             <w:pict>
-              <v:rect id="_x0000_s2054" style="position:absolute;margin-left:0;margin-top:0;width:624.2pt;height:62.85pt;z-index:251660288;mso-width-percent:1050;mso-height-percent:900;mso-position-horizontal:center;mso-position-horizontal-relative:page;mso-position-vertical:bottom;mso-position-vertical-relative:page;mso-width-percent:1050;mso-height-percent:900;mso-height-relative:top-margin-area" o:allowincell="f" fillcolor="#4bacc6 [3208]" strokecolor="#31849b [2408]">
+              <v:rect id="_x0000_s1030" style="position:absolute;margin-left:0;margin-top:0;width:624.2pt;height:62.85pt;z-index:251660288;mso-width-percent:1050;mso-height-percent:900;mso-position-horizontal:center;mso-position-horizontal-relative:page;mso-position-vertical:bottom;mso-position-vertical-relative:page;mso-width-percent:1050;mso-height-percent:900;mso-height-relative:top-margin-area" o:allowincell="f" fillcolor="#4bacc6 [3208]" strokecolor="#31849b [2408]">
                 <w10:wrap anchorx="page" anchory="page"/>
               </v:rect>
             </w:pict>
@@ -69,7 +69,7 @@
               <w:noProof/>
             </w:rPr>
             <w:pict>
-              <v:rect id="_x0000_s2057" style="position:absolute;margin-left:0;margin-top:0;width:7.15pt;height:883.1pt;z-index:251663360;mso-height-percent:1050;mso-position-horizontal:center;mso-position-horizontal-relative:left-margin-area;mso-position-vertical:center;mso-position-vertical-relative:page;mso-height-percent:1050" o:allowincell="f" fillcolor="white [3212]" strokecolor="#31849b [2408]">
+              <v:rect id="_x0000_s1033" style="position:absolute;margin-left:0;margin-top:0;width:7.15pt;height:883.1pt;z-index:251663360;mso-height-percent:1050;mso-position-horizontal:center;mso-position-horizontal-relative:left-margin-area;mso-position-vertical:center;mso-position-vertical-relative:page;mso-height-percent:1050" o:allowincell="f" fillcolor="white [3212]" strokecolor="#31849b [2408]">
                 <w10:wrap anchorx="margin" anchory="page"/>
               </v:rect>
             </w:pict>
@@ -80,7 +80,7 @@
               <w:noProof/>
             </w:rPr>
             <w:pict>
-              <v:rect id="_x0000_s2056" style="position:absolute;margin-left:0;margin-top:0;width:7.15pt;height:883.1pt;z-index:251662336;mso-height-percent:1050;mso-position-horizontal:center;mso-position-horizontal-relative:right-margin-area;mso-position-vertical:center;mso-position-vertical-relative:page;mso-height-percent:1050" o:allowincell="f" fillcolor="white [3212]" strokecolor="#31849b [2408]">
+              <v:rect id="_x0000_s1032" style="position:absolute;margin-left:0;margin-top:0;width:7.15pt;height:883.1pt;z-index:251662336;mso-height-percent:1050;mso-position-horizontal:center;mso-position-horizontal-relative:right-margin-area;mso-position-vertical:center;mso-position-vertical-relative:page;mso-height-percent:1050" o:allowincell="f" fillcolor="white [3212]" strokecolor="#31849b [2408]">
                 <w10:wrap anchorx="page" anchory="page"/>
               </v:rect>
             </w:pict>
@@ -91,7 +91,7 @@
               <w:noProof/>
             </w:rPr>
             <w:pict>
-              <v:rect id="_x0000_s2055" style="position:absolute;margin-left:0;margin-top:0;width:624.2pt;height:62.85pt;z-index:251661312;mso-width-percent:1050;mso-height-percent:900;mso-position-horizontal:center;mso-position-horizontal-relative:page;mso-position-vertical:top;mso-position-vertical-relative:top-margin-area;mso-width-percent:1050;mso-height-percent:900;mso-height-relative:top-margin-area" o:allowincell="f" fillcolor="#4bacc6 [3208]" strokecolor="#31849b [2408]">
+              <v:rect id="_x0000_s1031" style="position:absolute;margin-left:0;margin-top:0;width:624.2pt;height:62.85pt;z-index:251661312;mso-width-percent:1050;mso-height-percent:900;mso-position-horizontal:center;mso-position-horizontal-relative:page;mso-position-vertical:top;mso-position-vertical-relative:top-margin-area;mso-width-percent:1050;mso-height-percent:900;mso-height-relative:top-margin-area" o:allowincell="f" fillcolor="#4bacc6 [3208]" strokecolor="#31849b [2408]">
                 <w10:wrap anchorx="page" anchory="margin"/>
               </v:rect>
             </w:pict>
@@ -109,6 +109,7 @@
             <w:dataBinding w:prefixMappings="xmlns:ns0='http://schemas.openxmlformats.org/package/2006/metadata/core-properties' xmlns:ns1='http://purl.org/dc/elements/1.1/'" w:xpath="/ns0:coreProperties[1]/ns1:title[1]" w:storeItemID="{6C3C8BC8-F283-45AE-878A-BAB7291924A1}"/>
             <w:text/>
           </w:sdtPr>
+          <w:sdtEndPr/>
           <w:sdtContent>
             <w:p>
               <w:pPr>
@@ -142,6 +143,7 @@
             <w:dataBinding w:prefixMappings="xmlns:ns0='http://schemas.openxmlformats.org/package/2006/metadata/core-properties' xmlns:ns1='http://purl.org/dc/elements/1.1/'" w:xpath="/ns0:coreProperties[1]/ns1:subject[1]" w:storeItemID="{6C3C8BC8-F283-45AE-878A-BAB7291924A1}"/>
             <w:text/>
           </w:sdtPr>
+          <w:sdtEndPr/>
           <w:sdtContent>
             <w:p>
               <w:pPr>
@@ -193,6 +195,7 @@
             <w:dataBinding w:prefixMappings="xmlns:ns0='http://schemas.openxmlformats.org/officeDocument/2006/extended-properties' " w:xpath="/ns0:Properties[1]/ns0:Company[1]" w:storeItemID="{6668398D-A668-4E3E-A5EB-62B293D839F1}"/>
             <w:text/>
           </w:sdtPr>
+          <w:sdtEndPr/>
           <w:sdtContent>
             <w:p>
               <w:pPr>
@@ -203,17 +206,8 @@
                   <w:rFonts w:asciiTheme="majorHAnsi" w:hAnsiTheme="majorHAnsi"/>
                   <w:lang w:val="es-AR"/>
                 </w:rPr>
-                <w:t xml:space="preserve">VASPA </w:t>
+                <w:t>VASPA Team</w:t>
               </w:r>
-              <w:proofErr w:type="spellStart"/>
-              <w:r>
-                <w:rPr>
-                  <w:rFonts w:asciiTheme="majorHAnsi" w:hAnsiTheme="majorHAnsi"/>
-                  <w:lang w:val="es-AR"/>
-                </w:rPr>
-                <w:t>Team</w:t>
-              </w:r>
-              <w:proofErr w:type="spellEnd"/>
             </w:p>
           </w:sdtContent>
         </w:sdt>
@@ -227,11 +221,18 @@
             <w:dataBinding w:prefixMappings="xmlns:ns0='http://schemas.openxmlformats.org/package/2006/metadata/core-properties' xmlns:ns1='http://purl.org/dc/elements/1.1/'" w:xpath="/ns0:coreProperties[1]/ns1:creator[1]" w:storeItemID="{6C3C8BC8-F283-45AE-878A-BAB7291924A1}"/>
             <w:text/>
           </w:sdtPr>
+          <w:sdtEndPr/>
           <w:sdtContent>
             <w:p>
               <w:pPr>
                 <w:pStyle w:val="Sinespaciado"/>
               </w:pPr>
+              <w:r>
+                <w:rPr>
+                  <w:rFonts w:asciiTheme="majorHAnsi" w:hAnsiTheme="majorHAnsi"/>
+                </w:rPr>
+                <w:t xml:space="preserve">Fabricio González - </w:t>
+              </w:r>
               <w:r>
                 <w:rPr>
                   <w:rFonts w:asciiTheme="majorHAnsi" w:hAnsiTheme="majorHAnsi"/>
@@ -383,15 +384,30 @@
                 <v:stroke joinstyle="miter"/>
                 <v:path gradientshapeok="t" o:connecttype="rect"/>
               </v:shapetype>
-              <v:shape id="_x0000_s2068" type="#_x0000_t202" style="position:absolute;left:0;text-align:left;margin-left:281.7pt;margin-top:5.3pt;width:161.25pt;height:577.65pt;z-index:251684864;mso-position-horizontal-relative:margin;mso-position-vertical-relative:margin" fillcolor="white [3212]" strokecolor="#31849b [2408]">
-                <v:textbox style="mso-next-textbox:#_x0000_s2068">
+              <v:shape id="_x0000_s1044" type="#_x0000_t202" style="position:absolute;left:0;text-align:left;margin-left:281.7pt;margin-top:5.3pt;width:161.25pt;height:577.65pt;z-index:251684864;mso-position-horizontal-relative:margin;mso-position-vertical-relative:margin" fillcolor="white [3212]" strokecolor="#31849b [2408]">
+                <v:textbox style="mso-next-textbox:#_x0000_s1044">
                   <w:txbxContent>
                     <w:p>
                       <w:pPr>
                         <w:pStyle w:val="PSI-Comentario"/>
                       </w:pPr>
                       <w:r>
-                        <w:t>Este documento expone los procesos que el usuario puede realizar con el sistema implantado. Para lograr esto, es necesario que se detallen todas y cada una de las características que posee el programa, como así también, la forma de acceder e introducir información adecuadamente en la aplicación desarrollada.</w:t>
+                        <w:t xml:space="preserve">Este manual pretende ser una guía que busca brindar </w:t>
+                      </w:r>
+                      <w:r>
+                        <w:t>soporte</w:t>
+                      </w:r>
+                      <w:r>
+                        <w:t xml:space="preserve"> a los usuarios del </w:t>
+                      </w:r>
+                      <w:r>
+                        <w:t>S</w:t>
+                      </w:r>
+                      <w:r>
+                        <w:t xml:space="preserve">istema </w:t>
+                      </w:r>
+                      <w:r>
+                        <w:t>VASPA.</w:t>
                       </w:r>
                     </w:p>
                     <w:p>
@@ -399,21 +415,33 @@
                         <w:pStyle w:val="PSI-Comentario"/>
                       </w:pPr>
                       <w:r>
-                        <w:t xml:space="preserve">Al elaborar este documento, se debe  tener en cuenta a quién va dirigido es decir, </w:t>
+                        <w:t xml:space="preserve"> Más allá de su especificidad, los autores del manual intentan apelar a un lenguaje ameno y simple para llegar a la mayor cantidad posible de receptores, </w:t>
                       </w:r>
                       <w:r>
-                        <w:t xml:space="preserve">el manual puede ser manejado desde el director de </w:t>
-                      </w:r>
-                      <w:hyperlink r:id="rId11" w:history="1">
-                        <w:r>
-                          <w:t>la empresa</w:t>
-                        </w:r>
-                      </w:hyperlink>
-                      <w:r>
-                        <w:t xml:space="preserve"> hasta el introductor de datos</w:t>
+                        <w:t>de manera que</w:t>
                       </w:r>
                       <w:r>
-                        <w:t>. Por consiguiente, debe redactarse de forma clara y sencilla para que lo entienda cualquier tipo de usuario.</w:t>
+                        <w:t xml:space="preserve"> la interpretación </w:t>
+                      </w:r>
+                      <w:r>
+                        <w:t xml:space="preserve">por parte de los </w:t>
+                      </w:r>
+                      <w:r>
+                        <w:t xml:space="preserve">usuarios </w:t>
+                      </w:r>
+                      <w:r>
+                        <w:t xml:space="preserve">sea sencilla pero sin </w:t>
+                      </w:r>
+                      <w:proofErr w:type="gramStart"/>
+                      <w:r>
+                        <w:t>perder  algunos</w:t>
+                      </w:r>
+                      <w:proofErr w:type="gramEnd"/>
+                      <w:r>
+                        <w:t xml:space="preserve"> necesarios </w:t>
+                      </w:r>
+                      <w:r>
+                        <w:t>conceptos técnicos.</w:t>
                       </w:r>
                     </w:p>
                   </w:txbxContent>
@@ -433,7 +461,7 @@
               <w:lang w:eastAsia="es-ES"/>
             </w:rPr>
             <w:pict>
-              <v:rect id="_x0000_s2076" style="position:absolute;left:0;text-align:left;margin-left:315.7pt;margin-top:-76.25pt;width:195.35pt;height:844.9pt;z-index:-251629568;mso-position-horizontal-relative:margin;mso-position-vertical-relative:margin" fillcolor="#4bacc6" strokecolor="#31849b [2408]">
+              <v:rect id="_x0000_s1052" style="position:absolute;left:0;text-align:left;margin-left:315.7pt;margin-top:-76.25pt;width:195.35pt;height:844.9pt;z-index:-251629568;mso-position-horizontal-relative:margin;mso-position-vertical-relative:margin" fillcolor="#4bacc6" strokecolor="#31849b [2408]">
                 <w10:wrap type="square" anchorx="margin" anchory="margin"/>
               </v:rect>
             </w:pict>
@@ -535,16 +563,22 @@
           <w:docPartUnique/>
         </w:docPartObj>
       </w:sdtPr>
+      <w:sdtEndPr/>
       <w:sdtContent>
         <w:p>
           <w:pPr>
-            <w:pStyle w:val="TtulodeTDC"/>
+            <w:pStyle w:val="TtuloTDC"/>
             <w:tabs>
               <w:tab w:val="left" w:pos="5954"/>
             </w:tabs>
           </w:pPr>
           <w:r>
-            <w:t>Tabla de contenido</w:t>
+            <w:t xml:space="preserve">Tabla </w:t>
+          </w:r>
+          <w:bookmarkStart w:id="0" w:name="_GoBack"/>
+          <w:bookmarkEnd w:id="0"/>
+          <w:r>
+            <w:t>de contenido</w:t>
           </w:r>
         </w:p>
         <w:p>
@@ -557,7 +591,7 @@
               <w:noProof/>
               <w:sz w:val="22"/>
               <w:szCs w:val="22"/>
-              <w:lang w:eastAsia="es-ES"/>
+              <w:lang w:val="es-AR" w:eastAsia="es-AR"/>
             </w:rPr>
           </w:pPr>
           <w:r>
@@ -569,7 +603,7 @@
           <w:r>
             <w:fldChar w:fldCharType="separate"/>
           </w:r>
-          <w:hyperlink w:anchor="_Toc257629211" w:history="1">
+          <w:hyperlink w:anchor="_Toc37527607" w:history="1">
             <w:r>
               <w:rPr>
                 <w:rStyle w:val="Hipervnculo"/>
@@ -596,7 +630,7 @@
                 <w:noProof/>
                 <w:webHidden/>
               </w:rPr>
-              <w:instrText xml:space="preserve"> PAGEREF _Toc257629211 \h </w:instrText>
+              <w:instrText xml:space="preserve"> PAGEREF _Toc37527607 \h </w:instrText>
             </w:r>
             <w:r>
               <w:rPr>
@@ -616,7 +650,7 @@
                 <w:noProof/>
                 <w:webHidden/>
               </w:rPr>
-              <w:t>3</w:t>
+              <w:t>4</w:t>
             </w:r>
             <w:r>
               <w:rPr>
@@ -637,16 +671,16 @@
               <w:noProof/>
               <w:sz w:val="22"/>
               <w:szCs w:val="22"/>
-              <w:lang w:eastAsia="es-ES"/>
+              <w:lang w:val="es-AR" w:eastAsia="es-AR"/>
             </w:rPr>
           </w:pPr>
-          <w:hyperlink w:anchor="_Toc257629212" w:history="1">
+          <w:hyperlink w:anchor="_Toc37527608" w:history="1">
             <w:r>
               <w:rPr>
                 <w:rStyle w:val="Hipervnculo"/>
                 <w:noProof/>
               </w:rPr>
-              <w:t>Documentos relacionados</w:t>
+              <w:t>Conceptos clave</w:t>
             </w:r>
             <w:r>
               <w:rPr>
@@ -667,7 +701,7 @@
                 <w:noProof/>
                 <w:webHidden/>
               </w:rPr>
-              <w:instrText xml:space="preserve"> PAGEREF _Toc257629212 \h </w:instrText>
+              <w:instrText xml:space="preserve"> PAGEREF _Toc37527608 \h </w:instrText>
             </w:r>
             <w:r>
               <w:rPr>
@@ -687,7 +721,7 @@
                 <w:noProof/>
                 <w:webHidden/>
               </w:rPr>
-              <w:t>3</w:t>
+              <w:t>4</w:t>
             </w:r>
             <w:r>
               <w:rPr>
@@ -708,10 +742,10 @@
               <w:noProof/>
               <w:sz w:val="22"/>
               <w:szCs w:val="22"/>
-              <w:lang w:eastAsia="es-ES"/>
+              <w:lang w:val="es-AR" w:eastAsia="es-AR"/>
             </w:rPr>
           </w:pPr>
-          <w:hyperlink w:anchor="_Toc257629213" w:history="1">
+          <w:hyperlink w:anchor="_Toc37527609" w:history="1">
             <w:r>
               <w:rPr>
                 <w:rStyle w:val="Hipervnculo"/>
@@ -738,7 +772,7 @@
                 <w:noProof/>
                 <w:webHidden/>
               </w:rPr>
-              <w:instrText xml:space="preserve"> PAGEREF _Toc257629213 \h </w:instrText>
+              <w:instrText xml:space="preserve"> PAGEREF _Toc37527609 \h </w:instrText>
             </w:r>
             <w:r>
               <w:rPr>
@@ -758,7 +792,7 @@
                 <w:noProof/>
                 <w:webHidden/>
               </w:rPr>
-              <w:t>3</w:t>
+              <w:t>4</w:t>
             </w:r>
             <w:r>
               <w:rPr>
@@ -779,10 +813,10 @@
               <w:noProof/>
               <w:sz w:val="22"/>
               <w:szCs w:val="22"/>
-              <w:lang w:eastAsia="es-ES"/>
+              <w:lang w:val="es-AR" w:eastAsia="es-AR"/>
             </w:rPr>
           </w:pPr>
-          <w:hyperlink w:anchor="_Toc257629214" w:history="1">
+          <w:hyperlink w:anchor="_Toc37527610" w:history="1">
             <w:r>
               <w:rPr>
                 <w:rStyle w:val="Hipervnculo"/>
@@ -809,7 +843,7 @@
                 <w:noProof/>
                 <w:webHidden/>
               </w:rPr>
-              <w:instrText xml:space="preserve"> PAGEREF _Toc257629214 \h </w:instrText>
+              <w:instrText xml:space="preserve"> PAGEREF _Toc37527610 \h </w:instrText>
             </w:r>
             <w:r>
               <w:rPr>
@@ -829,7 +863,7 @@
                 <w:noProof/>
                 <w:webHidden/>
               </w:rPr>
-              <w:t>3</w:t>
+              <w:t>4</w:t>
             </w:r>
             <w:r>
               <w:rPr>
@@ -850,10 +884,10 @@
               <w:noProof/>
               <w:sz w:val="22"/>
               <w:szCs w:val="22"/>
-              <w:lang w:eastAsia="es-ES"/>
+              <w:lang w:val="es-AR" w:eastAsia="es-AR"/>
             </w:rPr>
           </w:pPr>
-          <w:hyperlink w:anchor="_Toc257629215" w:history="1">
+          <w:hyperlink w:anchor="_Toc37527611" w:history="1">
             <w:r>
               <w:rPr>
                 <w:rStyle w:val="Hipervnculo"/>
@@ -880,7 +914,7 @@
                 <w:noProof/>
                 <w:webHidden/>
               </w:rPr>
-              <w:instrText xml:space="preserve"> PAGEREF _Toc257629215 \h </w:instrText>
+              <w:instrText xml:space="preserve"> PAGEREF _Toc37527611 \h </w:instrText>
             </w:r>
             <w:r>
               <w:rPr>
@@ -900,7 +934,7 @@
                 <w:noProof/>
                 <w:webHidden/>
               </w:rPr>
-              <w:t>3</w:t>
+              <w:t>4</w:t>
             </w:r>
             <w:r>
               <w:rPr>
@@ -921,16 +955,16 @@
               <w:noProof/>
               <w:sz w:val="22"/>
               <w:szCs w:val="22"/>
-              <w:lang w:eastAsia="es-ES"/>
+              <w:lang w:val="es-AR" w:eastAsia="es-AR"/>
             </w:rPr>
           </w:pPr>
-          <w:hyperlink w:anchor="_Toc257629216" w:history="1">
+          <w:hyperlink w:anchor="_Toc37527612" w:history="1">
             <w:r>
               <w:rPr>
                 <w:rStyle w:val="Hipervnculo"/>
                 <w:noProof/>
               </w:rPr>
-              <w:t>Ingreso al Sistema.</w:t>
+              <w:t>Roles y Permisos</w:t>
             </w:r>
             <w:r>
               <w:rPr>
@@ -951,7 +985,7 @@
                 <w:noProof/>
                 <w:webHidden/>
               </w:rPr>
-              <w:instrText xml:space="preserve"> PAGEREF _Toc257629216 \h </w:instrText>
+              <w:instrText xml:space="preserve"> PAGEREF _Toc37527612 \h </w:instrText>
             </w:r>
             <w:r>
               <w:rPr>
@@ -971,7 +1005,7 @@
                 <w:noProof/>
                 <w:webHidden/>
               </w:rPr>
-              <w:t>3</w:t>
+              <w:t>5</w:t>
             </w:r>
             <w:r>
               <w:rPr>
@@ -992,16 +1026,16 @@
               <w:noProof/>
               <w:sz w:val="22"/>
               <w:szCs w:val="22"/>
-              <w:lang w:eastAsia="es-ES"/>
+              <w:lang w:val="es-AR" w:eastAsia="es-AR"/>
             </w:rPr>
           </w:pPr>
-          <w:hyperlink w:anchor="_Toc257629217" w:history="1">
+          <w:hyperlink w:anchor="_Toc37527613" w:history="1">
             <w:r>
               <w:rPr>
                 <w:rStyle w:val="Hipervnculo"/>
                 <w:noProof/>
               </w:rPr>
-              <w:t>Componentes de Interfaz</w:t>
+              <w:t>Ingreso al Sistema.</w:t>
             </w:r>
             <w:r>
               <w:rPr>
@@ -1022,7 +1056,7 @@
                 <w:noProof/>
                 <w:webHidden/>
               </w:rPr>
-              <w:instrText xml:space="preserve"> PAGEREF _Toc257629217 \h </w:instrText>
+              <w:instrText xml:space="preserve"> PAGEREF _Toc37527613 \h </w:instrText>
             </w:r>
             <w:r>
               <w:rPr>
@@ -1042,7 +1076,7 @@
                 <w:noProof/>
                 <w:webHidden/>
               </w:rPr>
-              <w:t>3</w:t>
+              <w:t>5</w:t>
             </w:r>
             <w:r>
               <w:rPr>
@@ -1063,16 +1097,16 @@
               <w:noProof/>
               <w:sz w:val="22"/>
               <w:szCs w:val="22"/>
-              <w:lang w:eastAsia="es-ES"/>
+              <w:lang w:val="es-AR" w:eastAsia="es-AR"/>
             </w:rPr>
           </w:pPr>
-          <w:hyperlink w:anchor="_Toc257629218" w:history="1">
+          <w:hyperlink w:anchor="_Toc37527614" w:history="1">
             <w:r>
               <w:rPr>
                 <w:rStyle w:val="Hipervnculo"/>
                 <w:noProof/>
               </w:rPr>
-              <w:t>Uso del Sistema</w:t>
+              <w:t>Uso del Sistema [Invitado]</w:t>
             </w:r>
             <w:r>
               <w:rPr>
@@ -1093,7 +1127,7 @@
                 <w:noProof/>
                 <w:webHidden/>
               </w:rPr>
-              <w:instrText xml:space="preserve"> PAGEREF _Toc257629218 \h </w:instrText>
+              <w:instrText xml:space="preserve"> PAGEREF _Toc37527614 \h </w:instrText>
             </w:r>
             <w:r>
               <w:rPr>
@@ -1113,7 +1147,7 @@
                 <w:noProof/>
                 <w:webHidden/>
               </w:rPr>
-              <w:t>3</w:t>
+              <w:t>5</w:t>
             </w:r>
             <w:r>
               <w:rPr>
@@ -1134,15 +1168,228 @@
               <w:noProof/>
               <w:sz w:val="22"/>
               <w:szCs w:val="22"/>
-              <w:lang w:eastAsia="es-ES"/>
+              <w:lang w:val="es-AR" w:eastAsia="es-AR"/>
             </w:rPr>
           </w:pPr>
-          <w:hyperlink w:anchor="_Toc257629219" w:history="1">
+          <w:hyperlink w:anchor="_Toc37527615" w:history="1">
             <w:r>
               <w:rPr>
                 <w:rStyle w:val="Hipervnculo"/>
                 <w:noProof/>
               </w:rPr>
+              <w:t>Uso del Sistema [Secretaría Académica]</w:t>
+            </w:r>
+            <w:r>
+              <w:rPr>
+                <w:noProof/>
+                <w:webHidden/>
+              </w:rPr>
+              <w:tab/>
+            </w:r>
+            <w:r>
+              <w:rPr>
+                <w:noProof/>
+                <w:webHidden/>
+              </w:rPr>
+              <w:fldChar w:fldCharType="begin"/>
+            </w:r>
+            <w:r>
+              <w:rPr>
+                <w:noProof/>
+                <w:webHidden/>
+              </w:rPr>
+              <w:instrText xml:space="preserve"> PAGEREF _Toc37527615 \h </w:instrText>
+            </w:r>
+            <w:r>
+              <w:rPr>
+                <w:noProof/>
+                <w:webHidden/>
+              </w:rPr>
+            </w:r>
+            <w:r>
+              <w:rPr>
+                <w:noProof/>
+                <w:webHidden/>
+              </w:rPr>
+              <w:fldChar w:fldCharType="separate"/>
+            </w:r>
+            <w:r>
+              <w:rPr>
+                <w:noProof/>
+                <w:webHidden/>
+              </w:rPr>
+              <w:t>5</w:t>
+            </w:r>
+            <w:r>
+              <w:rPr>
+                <w:noProof/>
+                <w:webHidden/>
+              </w:rPr>
+              <w:fldChar w:fldCharType="end"/>
+            </w:r>
+          </w:hyperlink>
+        </w:p>
+        <w:p>
+          <w:pPr>
+            <w:pStyle w:val="TDC1"/>
+            <w:rPr>
+              <w:rFonts w:eastAsiaTheme="minorEastAsia"/>
+              <w:b w:val="0"/>
+              <w:bCs w:val="0"/>
+              <w:noProof/>
+              <w:sz w:val="22"/>
+              <w:szCs w:val="22"/>
+              <w:lang w:val="es-AR" w:eastAsia="es-AR"/>
+            </w:rPr>
+          </w:pPr>
+          <w:hyperlink w:anchor="_Toc37527616" w:history="1">
+            <w:r>
+              <w:rPr>
+                <w:rStyle w:val="Hipervnculo"/>
+                <w:noProof/>
+              </w:rPr>
+              <w:t>Uso del Sistema [Docente responsable]</w:t>
+            </w:r>
+            <w:r>
+              <w:rPr>
+                <w:noProof/>
+                <w:webHidden/>
+              </w:rPr>
+              <w:tab/>
+            </w:r>
+            <w:r>
+              <w:rPr>
+                <w:noProof/>
+                <w:webHidden/>
+              </w:rPr>
+              <w:fldChar w:fldCharType="begin"/>
+            </w:r>
+            <w:r>
+              <w:rPr>
+                <w:noProof/>
+                <w:webHidden/>
+              </w:rPr>
+              <w:instrText xml:space="preserve"> PAGEREF _Toc37527616 \h </w:instrText>
+            </w:r>
+            <w:r>
+              <w:rPr>
+                <w:noProof/>
+                <w:webHidden/>
+              </w:rPr>
+            </w:r>
+            <w:r>
+              <w:rPr>
+                <w:noProof/>
+                <w:webHidden/>
+              </w:rPr>
+              <w:fldChar w:fldCharType="separate"/>
+            </w:r>
+            <w:r>
+              <w:rPr>
+                <w:noProof/>
+                <w:webHidden/>
+              </w:rPr>
+              <w:t>5</w:t>
+            </w:r>
+            <w:r>
+              <w:rPr>
+                <w:noProof/>
+                <w:webHidden/>
+              </w:rPr>
+              <w:fldChar w:fldCharType="end"/>
+            </w:r>
+          </w:hyperlink>
+        </w:p>
+        <w:p>
+          <w:pPr>
+            <w:pStyle w:val="TDC1"/>
+            <w:rPr>
+              <w:rFonts w:eastAsiaTheme="minorEastAsia"/>
+              <w:b w:val="0"/>
+              <w:bCs w:val="0"/>
+              <w:noProof/>
+              <w:sz w:val="22"/>
+              <w:szCs w:val="22"/>
+              <w:lang w:val="es-AR" w:eastAsia="es-AR"/>
+            </w:rPr>
+          </w:pPr>
+          <w:hyperlink w:anchor="_Toc37527617" w:history="1">
+            <w:r>
+              <w:rPr>
+                <w:rStyle w:val="Hipervnculo"/>
+                <w:noProof/>
+              </w:rPr>
+              <w:t>Uso del Sistema [Director de Departamento]</w:t>
+            </w:r>
+            <w:r>
+              <w:rPr>
+                <w:noProof/>
+                <w:webHidden/>
+              </w:rPr>
+              <w:tab/>
+            </w:r>
+            <w:r>
+              <w:rPr>
+                <w:noProof/>
+                <w:webHidden/>
+              </w:rPr>
+              <w:fldChar w:fldCharType="begin"/>
+            </w:r>
+            <w:r>
+              <w:rPr>
+                <w:noProof/>
+                <w:webHidden/>
+              </w:rPr>
+              <w:instrText xml:space="preserve"> PAGEREF _Toc37527617 \h </w:instrText>
+            </w:r>
+            <w:r>
+              <w:rPr>
+                <w:noProof/>
+                <w:webHidden/>
+              </w:rPr>
+            </w:r>
+            <w:r>
+              <w:rPr>
+                <w:noProof/>
+                <w:webHidden/>
+              </w:rPr>
+              <w:fldChar w:fldCharType="separate"/>
+            </w:r>
+            <w:r>
+              <w:rPr>
+                <w:noProof/>
+                <w:webHidden/>
+              </w:rPr>
+              <w:t>5</w:t>
+            </w:r>
+            <w:r>
+              <w:rPr>
+                <w:noProof/>
+                <w:webHidden/>
+              </w:rPr>
+              <w:fldChar w:fldCharType="end"/>
+            </w:r>
+          </w:hyperlink>
+        </w:p>
+        <w:p>
+          <w:pPr>
+            <w:pStyle w:val="TDC1"/>
+            <w:rPr>
+              <w:rFonts w:eastAsiaTheme="minorEastAsia"/>
+              <w:b w:val="0"/>
+              <w:bCs w:val="0"/>
+              <w:noProof/>
+              <w:sz w:val="22"/>
+              <w:szCs w:val="22"/>
+              <w:lang w:val="es-AR" w:eastAsia="es-AR"/>
+            </w:rPr>
+          </w:pPr>
+          <w:hyperlink w:anchor="_Toc37527618" w:history="1">
+            <w:r>
+              <w:rPr>
+                <w:rStyle w:val="Hipervnculo"/>
+                <w:noProof/>
+              </w:rPr>
               <w:t>Anexo</w:t>
             </w:r>
             <w:r>
@@ -1164,7 +1411,7 @@
                 <w:noProof/>
                 <w:webHidden/>
               </w:rPr>
-              <w:instrText xml:space="preserve"> PAGEREF _Toc257629219 \h </w:instrText>
+              <w:instrText xml:space="preserve"> PAGEREF _Toc37527618 \h </w:instrText>
             </w:r>
             <w:r>
               <w:rPr>
@@ -1184,7 +1431,7 @@
                 <w:noProof/>
                 <w:webHidden/>
               </w:rPr>
-              <w:t>3</w:t>
+              <w:t>5</w:t>
             </w:r>
             <w:r>
               <w:rPr>
@@ -1205,10 +1452,10 @@
               <w:noProof/>
               <w:sz w:val="22"/>
               <w:szCs w:val="22"/>
-              <w:lang w:eastAsia="es-ES"/>
+              <w:lang w:val="es-AR" w:eastAsia="es-AR"/>
             </w:rPr>
           </w:pPr>
-          <w:hyperlink w:anchor="_Toc257629220" w:history="1">
+          <w:hyperlink w:anchor="_Toc37527619" w:history="1">
             <w:r>
               <w:rPr>
                 <w:rStyle w:val="Hipervnculo"/>
@@ -1235,7 +1482,7 @@
                 <w:noProof/>
                 <w:webHidden/>
               </w:rPr>
-              <w:instrText xml:space="preserve"> PAGEREF _Toc257629220 \h </w:instrText>
+              <w:instrText xml:space="preserve"> PAGEREF _Toc37527619 \h </w:instrText>
             </w:r>
             <w:r>
               <w:rPr>
@@ -1255,7 +1502,7 @@
                 <w:noProof/>
                 <w:webHidden/>
               </w:rPr>
-              <w:t>3</w:t>
+              <w:t>5</w:t>
             </w:r>
             <w:r>
               <w:rPr>
@@ -1295,6 +1542,7 @@
         <w:dataBinding w:prefixMappings="xmlns:ns0='http://purl.org/dc/elements/1.1/' xmlns:ns1='http://schemas.openxmlformats.org/package/2006/metadata/core-properties' " w:xpath="/ns1:coreProperties[1]/ns0:title[1]" w:storeItemID="{6C3C8BC8-F283-45AE-878A-BAB7291924A1}"/>
         <w:text/>
       </w:sdtPr>
+      <w:sdtEndPr/>
       <w:sdtContent>
         <w:p>
           <w:pPr>
@@ -1313,305 +1561,198 @@
       <w:pPr>
         <w:pStyle w:val="PSI-Ttulo1"/>
       </w:pPr>
-      <w:bookmarkStart w:id="0" w:name="_Toc257629211"/>
+      <w:bookmarkStart w:id="1" w:name="_Toc37527607"/>
       <w:r>
         <w:t>Introducción</w:t>
       </w:r>
-      <w:bookmarkEnd w:id="0"/>
+      <w:bookmarkEnd w:id="1"/>
     </w:p>
     <w:p>
-      <w:pPr>
-        <w:pStyle w:val="PSI-Comentario"/>
-      </w:pPr>
-      <w:r>
-        <w:t xml:space="preserve"> [</w:t>
-      </w:r>
-      <w:r>
-        <w:t>Explicar brevemente con que se encontrará el usuario a  lo largo de  este</w:t>
-      </w:r>
-      <w:r>
-        <w:t xml:space="preserve"> documento</w:t>
-      </w:r>
-      <w:r>
-        <w:t>]</w:t>
+      <w:r>
+        <w:t>E</w:t>
+      </w:r>
+      <w:r>
+        <w:t>n el presente manual</w:t>
+      </w:r>
+      <w:r>
+        <w:t>,</w:t>
+      </w:r>
+      <w:r>
+        <w:t xml:space="preserve"> </w:t>
+      </w:r>
+      <w:r>
+        <w:t xml:space="preserve">se </w:t>
+      </w:r>
+      <w:r>
+        <w:t>explica</w:t>
+      </w:r>
+      <w:r>
+        <w:t>rá</w:t>
+      </w:r>
+      <w:r>
+        <w:t xml:space="preserve"> de forma completa y detallada el funcionamiento del </w:t>
+      </w:r>
+      <w:r>
+        <w:t>Sistema VASPA (Visualización, Administración y Seguimiento de Programas de Asignaturas).</w:t>
       </w:r>
     </w:p>
     <w:p>
       <w:pPr>
         <w:pStyle w:val="PSI-Ttulo1"/>
       </w:pPr>
-      <w:bookmarkStart w:id="1" w:name="_Toc228206477"/>
-      <w:bookmarkStart w:id="2" w:name="_Toc234686582"/>
+      <w:bookmarkStart w:id="2" w:name="_Toc228206477"/>
+      <w:bookmarkStart w:id="3" w:name="_Toc234686582"/>
     </w:p>
     <w:p>
       <w:pPr>
         <w:pStyle w:val="PSI-Ttulo2"/>
       </w:pPr>
-      <w:bookmarkStart w:id="3" w:name="_Toc257629212"/>
-      <w:bookmarkEnd w:id="1"/>
+      <w:bookmarkStart w:id="4" w:name="_Toc37527608"/>
       <w:bookmarkEnd w:id="2"/>
-      <w:r>
-        <w:t>Documentos relacionados</w:t>
-      </w:r>
       <w:bookmarkEnd w:id="3"/>
-    </w:p>
-    <w:p>
-      <w:pPr>
-        <w:pStyle w:val="PSI-Comentario"/>
-      </w:pPr>
-      <w:r>
-        <w:t xml:space="preserve"> </w:t>
-      </w:r>
-      <w:r>
-        <w:t>[</w:t>
-      </w:r>
-      <w:r>
-        <w:t>Listar todos los documentos en la siguiente tabla</w:t>
-      </w:r>
-      <w:r>
-        <w:t>]</w:t>
-      </w:r>
-    </w:p>
-    <w:tbl>
-      <w:tblPr>
-        <w:tblW w:w="0" w:type="auto"/>
-        <w:tblInd w:w="197" w:type="dxa"/>
-        <w:tblBorders>
-          <w:top w:val="single" w:sz="2" w:space="0" w:color="000000"/>
-          <w:left w:val="single" w:sz="2" w:space="0" w:color="000000"/>
-          <w:bottom w:val="single" w:sz="2" w:space="0" w:color="000000"/>
-          <w:right w:val="single" w:sz="2" w:space="0" w:color="000000"/>
-          <w:insideH w:val="single" w:sz="2" w:space="0" w:color="000000"/>
-          <w:insideV w:val="single" w:sz="2" w:space="0" w:color="000000"/>
-        </w:tblBorders>
-        <w:tblLayout w:type="fixed"/>
-        <w:tblCellMar>
-          <w:top w:w="55" w:type="dxa"/>
-          <w:left w:w="55" w:type="dxa"/>
-          <w:bottom w:w="55" w:type="dxa"/>
-          <w:right w:w="55" w:type="dxa"/>
-        </w:tblCellMar>
-        <w:tblLook w:val="0000"/>
-      </w:tblPr>
-      <w:tblGrid>
-        <w:gridCol w:w="1678"/>
-        <w:gridCol w:w="2630"/>
-        <w:gridCol w:w="3490"/>
-      </w:tblGrid>
-      <w:tr>
-        <w:trPr>
-          <w:tblHeader/>
-        </w:trPr>
-        <w:tc>
-          <w:tcPr>
-            <w:tcW w:w="1678" w:type="dxa"/>
-            <w:shd w:val="pct10" w:color="auto" w:fill="auto"/>
-          </w:tcPr>
-          <w:p>
-            <w:pPr>
-              <w:pStyle w:val="PSI-Normal"/>
-              <w:jc w:val="center"/>
-              <w:rPr>
-                <w:b/>
-              </w:rPr>
-            </w:pPr>
-            <w:r>
-              <w:rPr>
-                <w:b/>
-              </w:rPr>
-              <w:t>Id</w:t>
-            </w:r>
-          </w:p>
-        </w:tc>
-        <w:tc>
-          <w:tcPr>
-            <w:tcW w:w="2630" w:type="dxa"/>
-            <w:shd w:val="pct10" w:color="auto" w:fill="auto"/>
-          </w:tcPr>
-          <w:p>
-            <w:pPr>
-              <w:pStyle w:val="PSI-Normal"/>
-              <w:jc w:val="center"/>
-              <w:rPr>
-                <w:b/>
-              </w:rPr>
-            </w:pPr>
-            <w:r>
-              <w:rPr>
-                <w:b/>
-              </w:rPr>
-              <w:t>Nombre</w:t>
-            </w:r>
-          </w:p>
-        </w:tc>
-        <w:tc>
-          <w:tcPr>
-            <w:tcW w:w="3490" w:type="dxa"/>
-            <w:shd w:val="pct10" w:color="auto" w:fill="auto"/>
-          </w:tcPr>
-          <w:p>
-            <w:pPr>
-              <w:pStyle w:val="PSI-Normal"/>
-              <w:jc w:val="center"/>
-              <w:rPr>
-                <w:b/>
-              </w:rPr>
-            </w:pPr>
-            <w:r>
-              <w:rPr>
-                <w:b/>
-              </w:rPr>
-              <w:t>Descripción</w:t>
-            </w:r>
-          </w:p>
-        </w:tc>
-      </w:tr>
-      <w:tr>
-        <w:tc>
-          <w:tcPr>
-            <w:tcW w:w="1678" w:type="dxa"/>
-          </w:tcPr>
-          <w:p>
-            <w:pPr>
-              <w:pStyle w:val="PSI-Comentario"/>
-            </w:pPr>
-            <w:r>
-              <w:t>[Identificador del documento]</w:t>
-            </w:r>
-          </w:p>
-        </w:tc>
-        <w:tc>
-          <w:tcPr>
-            <w:tcW w:w="2630" w:type="dxa"/>
-          </w:tcPr>
-          <w:p>
-            <w:pPr>
-              <w:pStyle w:val="PSI-Comentario"/>
-            </w:pPr>
-            <w:r>
-              <w:t>[Nombre del documento]</w:t>
-            </w:r>
-          </w:p>
-        </w:tc>
-        <w:tc>
-          <w:tcPr>
-            <w:tcW w:w="3490" w:type="dxa"/>
-          </w:tcPr>
-          <w:p>
-            <w:pPr>
-              <w:pStyle w:val="PSI-Comentario"/>
-            </w:pPr>
-            <w:r>
-              <w:t>[Breve Descripción del documento]</w:t>
-            </w:r>
-          </w:p>
-        </w:tc>
-      </w:tr>
-    </w:tbl>
-    <w:p>
-      <w:pPr>
-        <w:pStyle w:val="PSI-Comentario"/>
-      </w:pPr>
-    </w:p>
-    <w:p>
-      <w:pPr>
-        <w:pStyle w:val="PSI-Ttulo2"/>
-      </w:pPr>
-      <w:bookmarkStart w:id="4" w:name="_Toc257629213"/>
-      <w:r>
-        <w:t>Descripción</w:t>
+      <w:r>
+        <w:t>Conceptos clave</w:t>
       </w:r>
       <w:bookmarkEnd w:id="4"/>
     </w:p>
     <w:p>
-      <w:pPr>
-        <w:pStyle w:val="PSI-Comentario"/>
-        <w:rPr>
-          <w:rFonts w:cstheme="majorBidi"/>
-          <w:sz w:val="26"/>
-          <w:szCs w:val="26"/>
-        </w:rPr>
-      </w:pPr>
-      <w:r>
-        <w:t xml:space="preserve">[Explicar  </w:t>
-      </w:r>
-      <w:r>
-        <w:t>el porqué</w:t>
-      </w:r>
-      <w:r>
-        <w:t xml:space="preserve"> de la importancia de la creación del documento]</w:t>
+      <w:r>
+        <w:t>Comunidad universitaria:</w:t>
       </w:r>
     </w:p>
     <w:p>
-      <w:pPr>
-        <w:pStyle w:val="PSI-Comentario"/>
-      </w:pPr>
+      <w:r>
+        <w:t>Ubicación:</w:t>
+      </w:r>
     </w:p>
     <w:p>
-      <w:pPr>
-        <w:pStyle w:val="PSI-Ttulo1"/>
-      </w:pPr>
-      <w:bookmarkStart w:id="5" w:name="_Toc257629214"/>
-      <w:r>
-        <w:t>Contenido</w:t>
+      <w:r>
+        <w:t>Revisión:</w:t>
+      </w:r>
+    </w:p>
+    <w:p>
+      <w:r>
+        <w:t xml:space="preserve">Notificación: </w:t>
+      </w:r>
+    </w:p>
+    <w:p>
+      <w:r>
+        <w:t xml:space="preserve"> </w:t>
+      </w:r>
+    </w:p>
+    <w:p>
+      <w:pPr>
+        <w:pStyle w:val="PSI-Ttulo2"/>
+      </w:pPr>
+      <w:bookmarkStart w:id="5" w:name="_Toc37527609"/>
+      <w:r>
+        <w:t>Descripción</w:t>
       </w:r>
       <w:bookmarkEnd w:id="5"/>
     </w:p>
     <w:p>
-      <w:pPr>
-        <w:pStyle w:val="PSI-Comentario"/>
-      </w:pPr>
-      <w:r>
-        <w:t>[</w:t>
-      </w:r>
-      <w:r>
-        <w:t>Detallar el contenido del documento</w:t>
-      </w:r>
-      <w:r>
-        <w:t>]</w:t>
+      <w:r>
+        <w:t>El objetivo de este documento</w:t>
+      </w:r>
+      <w:r>
+        <w:t xml:space="preserve"> es brindar soporte a los usuarios del sistema, tanto a los que trabajan en la universidad y realizarán diversas tareas en el sistema, como a los usuarios generales que sólo accederán al módulo de visualización de programas de asignaturas y planes de carreras.</w:t>
       </w:r>
     </w:p>
     <w:p>
       <w:pPr>
-        <w:jc w:val="both"/>
+        <w:pStyle w:val="PSI-Comentario"/>
       </w:pPr>
     </w:p>
     <w:p>
       <w:pPr>
         <w:pStyle w:val="PSI-Ttulo1"/>
       </w:pPr>
-      <w:bookmarkStart w:id="6" w:name="_Toc257629215"/>
-      <w:r>
-        <w:t>Introducción al Sistema</w:t>
+      <w:bookmarkStart w:id="6" w:name="_Toc37527610"/>
+      <w:r>
+        <w:t>Contenido</w:t>
       </w:r>
       <w:bookmarkEnd w:id="6"/>
     </w:p>
     <w:p>
       <w:pPr>
-        <w:pStyle w:val="PSI-Comentario"/>
-      </w:pPr>
-      <w:r>
-        <w:t>[</w:t>
-      </w:r>
-      <w:r>
-        <w:t>Realizar una breve descripción del funcionamiento del Sistema</w:t>
-      </w:r>
-      <w:r>
-        <w:t>]</w:t>
+        <w:jc w:val="both"/>
+      </w:pPr>
+      <w:r>
+        <w:t>El documento estará compuesto por las siguientes secciones:</w:t>
       </w:r>
     </w:p>
     <w:p>
       <w:pPr>
-        <w:pStyle w:val="PSI-Ttulo2"/>
-      </w:pPr>
+        <w:pStyle w:val="Prrafodelista"/>
+        <w:numPr>
+          <w:ilvl w:val="0"/>
+          <w:numId w:val="14"/>
+        </w:numPr>
+        <w:jc w:val="both"/>
+      </w:pPr>
+      <w:r>
+        <w:t>Introducción al sistema</w:t>
+      </w:r>
     </w:p>
     <w:p>
       <w:pPr>
-        <w:pStyle w:val="PSI-Ttulo2"/>
-      </w:pPr>
-      <w:bookmarkStart w:id="7" w:name="_Toc257629216"/>
-      <w:r>
-        <w:t>Ingreso al Sistema.</w:t>
+        <w:pStyle w:val="Prrafodelista"/>
+        <w:numPr>
+          <w:ilvl w:val="0"/>
+          <w:numId w:val="14"/>
+        </w:numPr>
+        <w:jc w:val="both"/>
+      </w:pPr>
+      <w:r>
+        <w:t>Roles y permisos</w:t>
+      </w:r>
+    </w:p>
+    <w:p>
+      <w:pPr>
+        <w:pStyle w:val="Prrafodelista"/>
+        <w:numPr>
+          <w:ilvl w:val="0"/>
+          <w:numId w:val="14"/>
+        </w:numPr>
+        <w:jc w:val="both"/>
+      </w:pPr>
+      <w:r>
+        <w:t>Ingreso al Sistema</w:t>
+      </w:r>
+    </w:p>
+    <w:p>
+      <w:pPr>
+        <w:pStyle w:val="Prrafodelista"/>
+        <w:numPr>
+          <w:ilvl w:val="0"/>
+          <w:numId w:val="14"/>
+        </w:numPr>
+        <w:jc w:val="both"/>
+      </w:pPr>
+      <w:r>
+        <w:t>Uso del Sistema (para cada rol)</w:t>
+      </w:r>
+    </w:p>
+    <w:p>
+      <w:pPr>
+        <w:pStyle w:val="Prrafodelista"/>
+        <w:numPr>
+          <w:ilvl w:val="0"/>
+          <w:numId w:val="14"/>
+        </w:numPr>
+        <w:jc w:val="both"/>
+      </w:pPr>
+      <w:r>
+        <w:t>Anexo – Guía rápida de botones</w:t>
+      </w:r>
+    </w:p>
+    <w:p>
+      <w:pPr>
+        <w:pStyle w:val="PSI-Ttulo1"/>
+      </w:pPr>
+      <w:bookmarkStart w:id="7" w:name="_Toc37527611"/>
+      <w:r>
+        <w:t>Introducción al Sistema</w:t>
       </w:r>
       <w:bookmarkEnd w:id="7"/>
     </w:p>
@@ -1623,72 +1764,59 @@
         <w:t>[</w:t>
       </w:r>
       <w:r>
-        <w:t xml:space="preserve">Explicar </w:t>
-      </w:r>
-      <w:r>
-        <w:t>brevemente los pasos a seguir para el correcto</w:t>
-      </w:r>
-      <w:r>
-        <w:t xml:space="preserve"> ingreso al Sistema]</w:t>
+        <w:t>Realizar una breve descripción del funcionamiento del Sistema</w:t>
+      </w:r>
+      <w:r>
+        <w:t>]</w:t>
       </w:r>
     </w:p>
     <w:p>
       <w:pPr>
         <w:pStyle w:val="PSI-Comentario"/>
       </w:pPr>
+      <w:r>
+        <w:t>//</w:t>
+      </w:r>
+      <w:proofErr w:type="spellStart"/>
+      <w:r>
+        <w:t>Aca</w:t>
+      </w:r>
+      <w:proofErr w:type="spellEnd"/>
+      <w:r>
+        <w:t xml:space="preserve"> se puede agregar el diagrama que explica </w:t>
+      </w:r>
+      <w:proofErr w:type="spellStart"/>
+      <w:r>
+        <w:t>como</w:t>
+      </w:r>
+      <w:proofErr w:type="spellEnd"/>
+      <w:r>
+        <w:t xml:space="preserve"> funciona el sistema</w:t>
+      </w:r>
     </w:p>
     <w:p>
       <w:pPr>
         <w:pStyle w:val="PSI-Ttulo2"/>
       </w:pPr>
-      <w:bookmarkStart w:id="8" w:name="_Toc257629217"/>
-      <w:r>
-        <w:t>Componentes de Interfaz</w:t>
+      <w:bookmarkStart w:id="8" w:name="_Toc37527612"/>
+      <w:r>
+        <w:lastRenderedPageBreak/>
+        <w:t>Roles y Permisos</w:t>
       </w:r>
       <w:bookmarkEnd w:id="8"/>
     </w:p>
     <w:p>
       <w:pPr>
-        <w:pStyle w:val="PSI-Comentario"/>
-      </w:pPr>
-      <w:r>
-        <w:t>[</w:t>
-      </w:r>
-      <w:r>
-        <w:t>Enumerar cada un</w:t>
-      </w:r>
-      <w:r>
-        <w:t>o</w:t>
-      </w:r>
-      <w:r>
-        <w:t xml:space="preserve"> de </w:t>
-      </w:r>
-      <w:r>
-        <w:t>los</w:t>
-      </w:r>
-      <w:r>
-        <w:t xml:space="preserve"> </w:t>
-      </w:r>
-      <w:r>
-        <w:t>componentes de Interfaz</w:t>
-      </w:r>
-      <w:r>
-        <w:t>, explicando a que hace referencia su utilización. Agregar Imagen]</w:t>
-      </w:r>
+        <w:pStyle w:val="PSI-Ttulo2"/>
+      </w:pPr>
     </w:p>
     <w:p>
       <w:pPr>
-        <w:pStyle w:val="PSI-Comentario"/>
-      </w:pPr>
-    </w:p>
-    <w:p>
-      <w:pPr>
-        <w:pStyle w:val="PSI-Ttulo1"/>
-      </w:pPr>
-      <w:bookmarkStart w:id="9" w:name="_Toc257629218"/>
-      <w:r>
-        <w:lastRenderedPageBreak/>
-        <w:t>Uso del Sistema</w:t>
+        <w:pStyle w:val="PSI-Ttulo2"/>
+      </w:pPr>
+      <w:bookmarkStart w:id="9" w:name="_Toc37527613"/>
+      <w:r>
+        <w:t>Ingreso al Sistema.</w:t>
       </w:r>
       <w:bookmarkEnd w:id="9"/>
     </w:p>
@@ -1697,86 +1825,195 @@
         <w:pStyle w:val="PSI-Comentario"/>
       </w:pPr>
       <w:r>
-        <w:t xml:space="preserve"> </w:t>
-      </w:r>
-      <w:r>
-        <w:t xml:space="preserve">[Descripción </w:t>
-      </w:r>
-      <w:r>
-        <w:t>cada parte del sistema, que</w:t>
-      </w:r>
-      <w:r>
-        <w:t xml:space="preserve"> acciones </w:t>
-      </w:r>
-      <w:r>
-        <w:t>realiza</w:t>
-      </w:r>
-      <w:r>
-        <w:t>,</w:t>
-      </w:r>
-      <w:r>
-        <w:t xml:space="preserve"> </w:t>
-      </w:r>
-      <w:r>
-        <w:t>exponer</w:t>
-      </w:r>
-      <w:r>
-        <w:t xml:space="preserve"> sus pantallas, listar tipos de usuarios </w:t>
-      </w:r>
-      <w:r>
-        <w:t>con</w:t>
-      </w:r>
-      <w:r>
-        <w:t xml:space="preserve"> sus privilegios,</w:t>
-      </w:r>
-      <w:r>
-        <w:t xml:space="preserve"> etc.]</w:t>
+        <w:t>[</w:t>
+      </w:r>
+      <w:r>
+        <w:t xml:space="preserve">Explicar </w:t>
+      </w:r>
+      <w:r>
+        <w:t>brevemente los pasos a seguir para el correcto</w:t>
+      </w:r>
+      <w:r>
+        <w:t xml:space="preserve"> ingreso al Sistema]</w:t>
       </w:r>
     </w:p>
     <w:p>
       <w:pPr>
-        <w:pStyle w:val="PSI-Ttulo1"/>
+        <w:pStyle w:val="PSI-Comentario"/>
       </w:pPr>
     </w:p>
     <w:p>
       <w:pPr>
-        <w:pStyle w:val="PSI-Ttulo1"/>
-      </w:pPr>
-      <w:bookmarkStart w:id="10" w:name="_Toc257629219"/>
-      <w:r>
-        <w:t>Anexo</w:t>
-      </w:r>
-      <w:bookmarkEnd w:id="10"/>
-      <w:r>
-        <w:t xml:space="preserve"> </w:t>
-      </w:r>
+        <w:pStyle w:val="PSI-Comentario"/>
+        <w:ind w:firstLine="0"/>
+      </w:pPr>
     </w:p>
     <w:p>
       <w:pPr>
-        <w:pStyle w:val="PSI-Ttulo2"/>
-      </w:pPr>
-      <w:bookmarkStart w:id="11" w:name="_Toc163827985"/>
-      <w:bookmarkStart w:id="12" w:name="_Toc257629220"/>
-      <w:r>
-        <w:t>Guía rápida de Botones</w:t>
+        <w:pStyle w:val="PSI-Ttulo1"/>
+      </w:pPr>
+      <w:bookmarkStart w:id="10" w:name="_Hlk37527541"/>
+      <w:bookmarkStart w:id="11" w:name="_Toc37527614"/>
+      <w:r>
+        <w:t>Uso del Sistema</w:t>
+      </w:r>
+      <w:r>
+        <w:t xml:space="preserve"> [Invitado]</w:t>
       </w:r>
       <w:bookmarkEnd w:id="11"/>
-      <w:bookmarkEnd w:id="12"/>
+    </w:p>
+    <w:bookmarkEnd w:id="10"/>
+    <w:p>
+      <w:pPr>
+        <w:pStyle w:val="PSI-Comentario"/>
+      </w:pPr>
       <w:r>
         <w:t xml:space="preserve"> </w:t>
+      </w:r>
+      <w:r>
+        <w:t xml:space="preserve">[Descripción </w:t>
+      </w:r>
+      <w:r>
+        <w:t>cada parte del sistema, que</w:t>
+      </w:r>
+      <w:r>
+        <w:t xml:space="preserve"> acciones </w:t>
+      </w:r>
+      <w:r>
+        <w:t>realiza</w:t>
+      </w:r>
+      <w:r>
+        <w:t>,</w:t>
+      </w:r>
+      <w:r>
+        <w:t xml:space="preserve"> </w:t>
+      </w:r>
+      <w:r>
+        <w:t>exponer</w:t>
+      </w:r>
+      <w:r>
+        <w:t xml:space="preserve"> sus pantallas, listar tipos de usuarios </w:t>
+      </w:r>
+      <w:r>
+        <w:t>con</w:t>
+      </w:r>
+      <w:r>
+        <w:t xml:space="preserve"> sus privilegios,</w:t>
+      </w:r>
+      <w:r>
+        <w:t xml:space="preserve"> etc.]</w:t>
       </w:r>
     </w:p>
     <w:p>
       <w:pPr>
+        <w:pStyle w:val="PSI-Ttulo1"/>
+      </w:pPr>
+      <w:bookmarkStart w:id="12" w:name="_Toc37527615"/>
+      <w:r>
+        <w:t>Uso del Sistema [</w:t>
+      </w:r>
+      <w:r>
+        <w:t>Secretaría Académica</w:t>
+      </w:r>
+      <w:r>
+        <w:t>]</w:t>
+      </w:r>
+      <w:bookmarkEnd w:id="12"/>
+    </w:p>
+    <w:p>
+      <w:pPr>
+        <w:pStyle w:val="PSI-Ttulo1"/>
+      </w:pPr>
+      <w:bookmarkStart w:id="13" w:name="_Toc37527616"/>
+      <w:r>
+        <w:t>Uso del Sistema [</w:t>
+      </w:r>
+      <w:r>
+        <w:t>Docente responsable</w:t>
+      </w:r>
+      <w:r>
+        <w:t>]</w:t>
+      </w:r>
+      <w:bookmarkEnd w:id="13"/>
+    </w:p>
+    <w:p>
+      <w:pPr>
+        <w:pStyle w:val="PSI-Ttulo1"/>
+      </w:pPr>
+      <w:bookmarkStart w:id="14" w:name="_Toc37527617"/>
+      <w:r>
+        <w:t>Uso del Sistema [</w:t>
+      </w:r>
+      <w:r>
+        <w:t>Director de Departamento</w:t>
+      </w:r>
+      <w:r>
+        <w:t>]</w:t>
+      </w:r>
+      <w:bookmarkEnd w:id="14"/>
+    </w:p>
+    <w:p>
+      <w:pPr>
         <w:pStyle w:val="PSI-Comentario"/>
       </w:pPr>
+    </w:p>
+    <w:p>
+      <w:pPr>
+        <w:pStyle w:val="PSI-Comentario"/>
+      </w:pPr>
+    </w:p>
+    <w:p>
+      <w:pPr>
+        <w:pStyle w:val="PSI-Ttulo1"/>
+      </w:pPr>
+    </w:p>
+    <w:p>
+      <w:pPr>
+        <w:pStyle w:val="PSI-Ttulo1"/>
+      </w:pPr>
+      <w:bookmarkStart w:id="15" w:name="_Toc37527618"/>
+      <w:r>
+        <w:t>Anexo</w:t>
+      </w:r>
+      <w:bookmarkEnd w:id="15"/>
+      <w:r>
+        <w:t xml:space="preserve"> </w:t>
+      </w:r>
+    </w:p>
+    <w:p>
+      <w:pPr>
+        <w:pStyle w:val="PSI-Ttulo2"/>
+      </w:pPr>
+      <w:bookmarkStart w:id="16" w:name="_Toc163827985"/>
+      <w:bookmarkStart w:id="17" w:name="_Toc37527619"/>
+      <w:r>
+        <w:t>Guía rápida de Botones</w:t>
+      </w:r>
+      <w:bookmarkEnd w:id="16"/>
+      <w:bookmarkEnd w:id="17"/>
+      <w:r>
+        <w:t xml:space="preserve"> </w:t>
+      </w:r>
+    </w:p>
+    <w:p>
+      <w:pPr>
+        <w:pStyle w:val="PSI-Comentario"/>
+      </w:pPr>
       <w:r>
         <w:t>[Listar los botones que posee el Software, explicando a que hace referencia cada uno de ellos]</w:t>
+      </w:r>
+    </w:p>
+    <w:p>
+      <w:pPr>
+        <w:pStyle w:val="PSI-Comentario"/>
+      </w:pPr>
+      <w:r>
+        <w:t>//Acá por ahí se podría explicar una sola vez como funcionan los botones de los ABM</w:t>
       </w:r>
     </w:p>
     <w:sectPr>
-      <w:headerReference w:type="default" r:id="rId12"/>
-      <w:footerReference w:type="default" r:id="rId13"/>
+      <w:headerReference w:type="default" r:id="rId11"/>
+      <w:footerReference w:type="default" r:id="rId12"/>
       <w:pgSz w:w="11906" w:h="16838"/>
       <w:pgMar w:top="1535" w:right="1701" w:bottom="1417" w:left="1701" w:header="567" w:footer="572" w:gutter="0"/>
       <w:cols w:space="708"/>
@@ -1788,7 +2025,7 @@
 </file>
 
 <file path=word/endnotes.xml><?xml version="1.0" encoding="utf-8"?>
-<w:endnotes xmlns:ve="http://schemas.openxmlformats.org/markup-compatibility/2006" xmlns:o="urn:schemas-microsoft-com:office:office" xmlns:r="http://schemas.openxmlformats.org/officeDocument/2006/relationships" xmlns:m="http://schemas.openxmlformats.org/officeDocument/2006/math" xmlns:v="urn:schemas-microsoft-com:vml" xmlns:wp="http://schemas.openxmlformats.org/drawingml/2006/wordprocessingDrawing" xmlns:w10="urn:schemas-microsoft-com:office:word" xmlns:w="http://schemas.openxmlformats.org/wordprocessingml/2006/main" xmlns:wne="http://schemas.microsoft.com/office/word/2006/wordml">
+<w:endnotes xmlns:wpc="http://schemas.microsoft.com/office/word/2010/wordprocessingCanvas" xmlns:cx="http://schemas.microsoft.com/office/drawing/2014/chartex" xmlns:cx1="http://schemas.microsoft.com/office/drawing/2015/9/8/chartex" xmlns:cx2="http://schemas.microsoft.com/office/drawing/2015/10/21/chartex" xmlns:cx3="http://schemas.microsoft.com/office/drawing/2016/5/9/chartex" xmlns:cx4="http://schemas.microsoft.com/office/drawing/2016/5/10/chartex" xmlns:cx5="http://schemas.microsoft.com/office/drawing/2016/5/11/chartex" xmlns:cx6="http://schemas.microsoft.com/office/drawing/2016/5/12/chartex" xmlns:cx7="http://schemas.microsoft.com/office/drawing/2016/5/13/chartex" xmlns:cx8="http://schemas.microsoft.com/office/drawing/2016/5/14/chartex" xmlns:mc="http://schemas.openxmlformats.org/markup-compatibility/2006" xmlns:aink="http://schemas.microsoft.com/office/drawing/2016/ink" xmlns:am3d="http://schemas.microsoft.com/office/drawing/2017/model3d" xmlns:o="urn:schemas-microsoft-com:office:office" xmlns:r="http://schemas.openxmlformats.org/officeDocument/2006/relationships" xmlns:m="http://schemas.openxmlformats.org/officeDocument/2006/math" xmlns:v="urn:schemas-microsoft-com:vml" xmlns:wp14="http://schemas.microsoft.com/office/word/2010/wordprocessingDrawing" xmlns:wp="http://schemas.openxmlformats.org/drawingml/2006/wordprocessingDrawing" xmlns:w10="urn:schemas-microsoft-com:office:word" xmlns:w="http://schemas.openxmlformats.org/wordprocessingml/2006/main" xmlns:w14="http://schemas.microsoft.com/office/word/2010/wordml" xmlns:w15="http://schemas.microsoft.com/office/word/2012/wordml" xmlns:w16cid="http://schemas.microsoft.com/office/word/2016/wordml/cid" xmlns:w16se="http://schemas.microsoft.com/office/word/2015/wordml/symex" xmlns:wpg="http://schemas.microsoft.com/office/word/2010/wordprocessingGroup" xmlns:wpi="http://schemas.microsoft.com/office/word/2010/wordprocessingInk" xmlns:wne="http://schemas.microsoft.com/office/word/2006/wordml" xmlns:wps="http://schemas.microsoft.com/office/word/2010/wordprocessingShape" mc:Ignorable="w14 w15 w16se w16cid wp14">
   <w:endnote w:type="separator" w:id="-1">
     <w:p>
       <w:pPr>
@@ -1815,7 +2052,7 @@
 </file>
 
 <file path=word/footer1.xml><?xml version="1.0" encoding="utf-8"?>
-<w:ftr xmlns:ve="http://schemas.openxmlformats.org/markup-compatibility/2006" xmlns:o="urn:schemas-microsoft-com:office:office" xmlns:r="http://schemas.openxmlformats.org/officeDocument/2006/relationships" xmlns:m="http://schemas.openxmlformats.org/officeDocument/2006/math" xmlns:v="urn:schemas-microsoft-com:vml" xmlns:wp="http://schemas.openxmlformats.org/drawingml/2006/wordprocessingDrawing" xmlns:w10="urn:schemas-microsoft-com:office:word" xmlns:w="http://schemas.openxmlformats.org/wordprocessingml/2006/main" xmlns:wne="http://schemas.microsoft.com/office/word/2006/wordml">
+<w:ftr xmlns:wpc="http://schemas.microsoft.com/office/word/2010/wordprocessingCanvas" xmlns:cx="http://schemas.microsoft.com/office/drawing/2014/chartex" xmlns:cx1="http://schemas.microsoft.com/office/drawing/2015/9/8/chartex" xmlns:cx2="http://schemas.microsoft.com/office/drawing/2015/10/21/chartex" xmlns:cx3="http://schemas.microsoft.com/office/drawing/2016/5/9/chartex" xmlns:cx4="http://schemas.microsoft.com/office/drawing/2016/5/10/chartex" xmlns:cx5="http://schemas.microsoft.com/office/drawing/2016/5/11/chartex" xmlns:cx6="http://schemas.microsoft.com/office/drawing/2016/5/12/chartex" xmlns:cx7="http://schemas.microsoft.com/office/drawing/2016/5/13/chartex" xmlns:cx8="http://schemas.microsoft.com/office/drawing/2016/5/14/chartex" xmlns:mc="http://schemas.openxmlformats.org/markup-compatibility/2006" xmlns:aink="http://schemas.microsoft.com/office/drawing/2016/ink" xmlns:am3d="http://schemas.microsoft.com/office/drawing/2017/model3d" xmlns:o="urn:schemas-microsoft-com:office:office" xmlns:r="http://schemas.openxmlformats.org/officeDocument/2006/relationships" xmlns:m="http://schemas.openxmlformats.org/officeDocument/2006/math" xmlns:v="urn:schemas-microsoft-com:vml" xmlns:wp14="http://schemas.microsoft.com/office/word/2010/wordprocessingDrawing" xmlns:wp="http://schemas.openxmlformats.org/drawingml/2006/wordprocessingDrawing" xmlns:w10="urn:schemas-microsoft-com:office:word" xmlns:w="http://schemas.openxmlformats.org/wordprocessingml/2006/main" xmlns:w14="http://schemas.microsoft.com/office/word/2010/wordml" xmlns:w15="http://schemas.microsoft.com/office/word/2012/wordml" xmlns:w16cid="http://schemas.microsoft.com/office/word/2016/wordml/cid" xmlns:w16se="http://schemas.microsoft.com/office/word/2015/wordml/symex" xmlns:wpg="http://schemas.microsoft.com/office/word/2010/wordprocessingGroup" xmlns:wpi="http://schemas.microsoft.com/office/word/2010/wordprocessingInk" xmlns:wne="http://schemas.microsoft.com/office/word/2006/wordml" xmlns:wps="http://schemas.microsoft.com/office/word/2010/wordprocessingShape" mc:Ignorable="w14 w15 w16se w16cid wp14">
   <w:p>
     <w:pPr>
       <w:tabs>
@@ -1829,21 +2066,14 @@
         <w:dataBinding w:prefixMappings="xmlns:ns0='http://schemas.openxmlformats.org/officeDocument/2006/extended-properties' " w:xpath="/ns0:Properties[1]/ns0:Company[1]" w:storeItemID="{6668398D-A668-4E3E-A5EB-62B293D839F1}"/>
         <w:text/>
       </w:sdtPr>
+      <w:sdtEndPr/>
       <w:sdtContent>
         <w:r>
           <w:rPr>
             <w:lang w:val="es-AR"/>
           </w:rPr>
-          <w:t xml:space="preserve">VASPA </w:t>
+          <w:t>VASPA Team</w:t>
         </w:r>
-        <w:proofErr w:type="spellStart"/>
-        <w:r>
-          <w:rPr>
-            <w:lang w:val="es-AR"/>
-          </w:rPr>
-          <w:t>Team</w:t>
-        </w:r>
-        <w:proofErr w:type="spellEnd"/>
       </w:sdtContent>
     </w:sdt>
     <w:r>
@@ -1852,13 +2082,13 @@
         <w:lang w:eastAsia="es-ES"/>
       </w:rPr>
       <w:pict>
-        <v:group id="_x0000_s1051" style="position:absolute;left:0;text-align:left;margin-left:0;margin-top:0;width:611.15pt;height:64.75pt;flip:y;z-index:251676672;mso-width-percent:1000;mso-height-percent:900;mso-position-horizontal:center;mso-position-horizontal-relative:page;mso-position-vertical:bottom;mso-position-vertical-relative:page;mso-width-percent:1000;mso-height-percent:900;mso-height-relative:bottom-margin-area" coordorigin="8,9" coordsize="15823,1439" o:allowincell="f">
+        <v:group id="_x0000_s2075" style="position:absolute;left:0;text-align:left;margin-left:0;margin-top:0;width:611.15pt;height:64.75pt;flip:y;z-index:251676672;mso-width-percent:1000;mso-height-percent:900;mso-position-horizontal:center;mso-position-horizontal-relative:page;mso-position-vertical:bottom;mso-position-vertical-relative:page;mso-width-percent:1000;mso-height-percent:900;mso-height-relative:bottom-margin-area" coordorigin="8,9" coordsize="15823,1439" o:allowincell="f">
           <v:shapetype id="_x0000_t32" coordsize="21600,21600" o:spt="32" o:oned="t" path="m,l21600,21600e" filled="f">
             <v:path arrowok="t" fillok="f" o:connecttype="none"/>
             <o:lock v:ext="edit" shapetype="t"/>
           </v:shapetype>
-          <v:shape id="_x0000_s1052" type="#_x0000_t32" style="position:absolute;left:9;top:1431;width:15822;height:0;mso-width-percent:1000;mso-position-horizontal:center;mso-position-horizontal-relative:page;mso-position-vertical:bottom;mso-position-vertical-relative:top-margin-area;mso-width-percent:1000" o:connectortype="straight" strokecolor="#31849b [2408]"/>
-          <v:rect id="_x0000_s1053" style="position:absolute;left:8;top:9;width:4031;height:1439;mso-width-percent:400;mso-height-percent:1000;mso-width-percent:400;mso-height-percent:1000;mso-width-relative:margin;mso-height-relative:bottom-margin-area" filled="f" stroked="f"/>
+          <v:shape id="_x0000_s2076" type="#_x0000_t32" style="position:absolute;left:9;top:1431;width:15822;height:0;mso-width-percent:1000;mso-position-horizontal:center;mso-position-horizontal-relative:page;mso-position-vertical:bottom;mso-position-vertical-relative:top-margin-area;mso-width-percent:1000" o:connectortype="straight" strokecolor="#31849b [2408]"/>
+          <v:rect id="_x0000_s2077" style="position:absolute;left:8;top:9;width:4031;height:1439;mso-width-percent:400;mso-height-percent:1000;mso-width-percent:400;mso-height-percent:1000;mso-width-relative:margin;mso-height-relative:bottom-margin-area" filled="f" stroked="f"/>
           <w10:wrap anchorx="page" anchory="page"/>
         </v:group>
       </w:pict>
@@ -1869,7 +2099,7 @@
         <w:lang w:eastAsia="es-ES"/>
       </w:rPr>
       <w:pict>
-        <v:rect id="_x0000_s1050" style="position:absolute;left:0;text-align:left;margin-left:0;margin-top:0;width:7.15pt;height:63.95pt;z-index:251675648;mso-height-percent:900;mso-position-horizontal:center;mso-position-horizontal-relative:left-margin-area;mso-position-vertical:bottom;mso-position-vertical-relative:page;mso-height-percent:900;mso-height-relative:bottom-margin-area" fillcolor="#4bacc6 [3208]" strokecolor="#205867 [1608]">
+        <v:rect id="_x0000_s2074" style="position:absolute;left:0;text-align:left;margin-left:0;margin-top:0;width:7.15pt;height:63.95pt;z-index:251675648;mso-height-percent:900;mso-position-horizontal:center;mso-position-horizontal-relative:left-margin-area;mso-position-vertical:bottom;mso-position-vertical-relative:page;mso-height-percent:900;mso-height-relative:bottom-margin-area" fillcolor="#4bacc6 [3208]" strokecolor="#205867 [1608]">
           <w10:wrap anchorx="margin" anchory="page"/>
         </v:rect>
       </w:pict>
@@ -1882,6 +2112,7 @@
           <w:docPartUnique/>
         </w:docPartObj>
       </w:sdtPr>
+      <w:sdtEndPr/>
       <w:sdtContent>
         <w:r>
           <w:tab/>
@@ -1980,7 +2211,7 @@
         <w:lang w:eastAsia="zh-TW"/>
       </w:rPr>
       <w:pict>
-        <v:rect id="_x0000_s1035" style="position:absolute;left:0;text-align:left;margin-left:0;margin-top:0;width:7.15pt;height:63.95pt;z-index:251670528;mso-height-percent:900;mso-position-horizontal:center;mso-position-horizontal-relative:right-margin-area;mso-position-vertical:bottom;mso-position-vertical-relative:page;mso-height-percent:900;mso-height-relative:bottom-margin-area" fillcolor="#4bacc6 [3208]" strokecolor="#205867 [1608]">
+        <v:rect id="_x0000_s2059" style="position:absolute;left:0;text-align:left;margin-left:0;margin-top:0;width:7.15pt;height:63.95pt;z-index:251670528;mso-height-percent:900;mso-position-horizontal:center;mso-position-horizontal-relative:right-margin-area;mso-position-vertical:bottom;mso-position-vertical-relative:page;mso-height-percent:900;mso-height-relative:bottom-margin-area" fillcolor="#4bacc6 [3208]" strokecolor="#205867 [1608]">
           <w10:wrap anchorx="page" anchory="page"/>
         </v:rect>
       </w:pict>
@@ -1993,6 +2224,7 @@
       <w:dataBinding w:prefixMappings="xmlns:ns0='http://purl.org/dc/elements/1.1/' xmlns:ns1='http://schemas.openxmlformats.org/package/2006/metadata/core-properties' " w:xpath="/ns1:coreProperties[1]/ns0:creator[1]" w:storeItemID="{6C3C8BC8-F283-45AE-878A-BAB7291924A1}"/>
       <w:text/>
     </w:sdtPr>
+    <w:sdtEndPr/>
     <w:sdtContent>
       <w:p>
         <w:pPr>
@@ -2002,10 +2234,7 @@
           <w:spacing w:before="0"/>
         </w:pPr>
         <w:r>
-          <w:rPr>
-            <w:lang w:val="es-AR"/>
-          </w:rPr>
-          <w:t>Nicolás Sartini</w:t>
+          <w:t>Fabricio González - Nicolás Sartini</w:t>
         </w:r>
       </w:p>
     </w:sdtContent>
@@ -2014,7 +2243,7 @@
 </file>
 
 <file path=word/footnotes.xml><?xml version="1.0" encoding="utf-8"?>
-<w:footnotes xmlns:ve="http://schemas.openxmlformats.org/markup-compatibility/2006" xmlns:o="urn:schemas-microsoft-com:office:office" xmlns:r="http://schemas.openxmlformats.org/officeDocument/2006/relationships" xmlns:m="http://schemas.openxmlformats.org/officeDocument/2006/math" xmlns:v="urn:schemas-microsoft-com:vml" xmlns:wp="http://schemas.openxmlformats.org/drawingml/2006/wordprocessingDrawing" xmlns:w10="urn:schemas-microsoft-com:office:word" xmlns:w="http://schemas.openxmlformats.org/wordprocessingml/2006/main" xmlns:wne="http://schemas.microsoft.com/office/word/2006/wordml">
+<w:footnotes xmlns:wpc="http://schemas.microsoft.com/office/word/2010/wordprocessingCanvas" xmlns:cx="http://schemas.microsoft.com/office/drawing/2014/chartex" xmlns:cx1="http://schemas.microsoft.com/office/drawing/2015/9/8/chartex" xmlns:cx2="http://schemas.microsoft.com/office/drawing/2015/10/21/chartex" xmlns:cx3="http://schemas.microsoft.com/office/drawing/2016/5/9/chartex" xmlns:cx4="http://schemas.microsoft.com/office/drawing/2016/5/10/chartex" xmlns:cx5="http://schemas.microsoft.com/office/drawing/2016/5/11/chartex" xmlns:cx6="http://schemas.microsoft.com/office/drawing/2016/5/12/chartex" xmlns:cx7="http://schemas.microsoft.com/office/drawing/2016/5/13/chartex" xmlns:cx8="http://schemas.microsoft.com/office/drawing/2016/5/14/chartex" xmlns:mc="http://schemas.openxmlformats.org/markup-compatibility/2006" xmlns:aink="http://schemas.microsoft.com/office/drawing/2016/ink" xmlns:am3d="http://schemas.microsoft.com/office/drawing/2017/model3d" xmlns:o="urn:schemas-microsoft-com:office:office" xmlns:r="http://schemas.openxmlformats.org/officeDocument/2006/relationships" xmlns:m="http://schemas.openxmlformats.org/officeDocument/2006/math" xmlns:v="urn:schemas-microsoft-com:vml" xmlns:wp14="http://schemas.microsoft.com/office/word/2010/wordprocessingDrawing" xmlns:wp="http://schemas.openxmlformats.org/drawingml/2006/wordprocessingDrawing" xmlns:w10="urn:schemas-microsoft-com:office:word" xmlns:w="http://schemas.openxmlformats.org/wordprocessingml/2006/main" xmlns:w14="http://schemas.microsoft.com/office/word/2010/wordml" xmlns:w15="http://schemas.microsoft.com/office/word/2012/wordml" xmlns:w16cid="http://schemas.microsoft.com/office/word/2016/wordml/cid" xmlns:w16se="http://schemas.microsoft.com/office/word/2015/wordml/symex" xmlns:wpg="http://schemas.microsoft.com/office/word/2010/wordprocessingGroup" xmlns:wpi="http://schemas.microsoft.com/office/word/2010/wordprocessingInk" xmlns:wne="http://schemas.microsoft.com/office/word/2006/wordml" xmlns:wps="http://schemas.microsoft.com/office/word/2010/wordprocessingShape" mc:Ignorable="w14 w15 w16se w16cid wp14">
   <w:footnote w:type="separator" w:id="-1">
     <w:p>
       <w:pPr>
@@ -2041,7 +2270,7 @@
 </file>
 
 <file path=word/header1.xml><?xml version="1.0" encoding="utf-8"?>
-<w:hdr xmlns:ve="http://schemas.openxmlformats.org/markup-compatibility/2006" xmlns:o="urn:schemas-microsoft-com:office:office" xmlns:r="http://schemas.openxmlformats.org/officeDocument/2006/relationships" xmlns:m="http://schemas.openxmlformats.org/officeDocument/2006/math" xmlns:v="urn:schemas-microsoft-com:vml" xmlns:wp="http://schemas.openxmlformats.org/drawingml/2006/wordprocessingDrawing" xmlns:w10="urn:schemas-microsoft-com:office:word" xmlns:w="http://schemas.openxmlformats.org/wordprocessingml/2006/main" xmlns:wne="http://schemas.microsoft.com/office/word/2006/wordml">
+<w:hdr xmlns:wpc="http://schemas.microsoft.com/office/word/2010/wordprocessingCanvas" xmlns:cx="http://schemas.microsoft.com/office/drawing/2014/chartex" xmlns:cx1="http://schemas.microsoft.com/office/drawing/2015/9/8/chartex" xmlns:cx2="http://schemas.microsoft.com/office/drawing/2015/10/21/chartex" xmlns:cx3="http://schemas.microsoft.com/office/drawing/2016/5/9/chartex" xmlns:cx4="http://schemas.microsoft.com/office/drawing/2016/5/10/chartex" xmlns:cx5="http://schemas.microsoft.com/office/drawing/2016/5/11/chartex" xmlns:cx6="http://schemas.microsoft.com/office/drawing/2016/5/12/chartex" xmlns:cx7="http://schemas.microsoft.com/office/drawing/2016/5/13/chartex" xmlns:cx8="http://schemas.microsoft.com/office/drawing/2016/5/14/chartex" xmlns:mc="http://schemas.openxmlformats.org/markup-compatibility/2006" xmlns:aink="http://schemas.microsoft.com/office/drawing/2016/ink" xmlns:am3d="http://schemas.microsoft.com/office/drawing/2017/model3d" xmlns:o="urn:schemas-microsoft-com:office:office" xmlns:r="http://schemas.openxmlformats.org/officeDocument/2006/relationships" xmlns:m="http://schemas.openxmlformats.org/officeDocument/2006/math" xmlns:v="urn:schemas-microsoft-com:vml" xmlns:wp14="http://schemas.microsoft.com/office/word/2010/wordprocessingDrawing" xmlns:wp="http://schemas.openxmlformats.org/drawingml/2006/wordprocessingDrawing" xmlns:w10="urn:schemas-microsoft-com:office:word" xmlns:w="http://schemas.openxmlformats.org/wordprocessingml/2006/main" xmlns:w14="http://schemas.microsoft.com/office/word/2010/wordml" xmlns:w15="http://schemas.microsoft.com/office/word/2012/wordml" xmlns:w16cid="http://schemas.microsoft.com/office/word/2016/wordml/cid" xmlns:w16se="http://schemas.microsoft.com/office/word/2015/wordml/symex" xmlns:wpg="http://schemas.microsoft.com/office/word/2010/wordprocessingGroup" xmlns:wpi="http://schemas.microsoft.com/office/word/2010/wordprocessingInk" xmlns:wne="http://schemas.microsoft.com/office/word/2006/wordml" xmlns:wps="http://schemas.microsoft.com/office/word/2010/wordprocessingShape" mc:Ignorable="w14 w15 w16se w16cid wp14">
   <w:sdt>
     <w:sdtPr>
       <w:rPr>
@@ -2052,6 +2281,7 @@
       <w:dataBinding w:prefixMappings="xmlns:ns0='http://schemas.openxmlformats.org/package/2006/metadata/core-properties' xmlns:ns1='http://purl.org/dc/elements/1.1/'" w:xpath="/ns0:coreProperties[1]/ns1:title[1]" w:storeItemID="{6C3C8BC8-F283-45AE-878A-BAB7291924A1}"/>
       <w:text/>
     </w:sdtPr>
+    <w:sdtEndPr/>
     <w:sdtContent>
       <w:p>
         <w:pPr>
@@ -2194,7 +2424,7 @@
         <w:lang w:eastAsia="es-ES"/>
       </w:rPr>
       <w:pict>
-        <v:rect id="_x0000_s1065" style="position:absolute;margin-left:38.9pt;margin-top:0;width:7.15pt;height:62.9pt;z-index:251680768;mso-height-percent:900;mso-position-horizontal-relative:left-margin-area;mso-position-vertical-relative:page;mso-height-percent:900;mso-height-relative:bottom-margin-area" fillcolor="#4bacc6 [3208]" strokecolor="#205867 [1608]">
+        <v:rect id="_x0000_s2089" style="position:absolute;margin-left:38.9pt;margin-top:0;width:7.15pt;height:62.9pt;z-index:251680768;mso-height-percent:900;mso-position-horizontal-relative:left-margin-area;mso-position-vertical-relative:page;mso-height-percent:900;mso-height-relative:bottom-margin-area" fillcolor="#4bacc6 [3208]" strokecolor="#205867 [1608]">
           <w10:wrap anchorx="margin" anchory="page"/>
         </v:rect>
       </w:pict>
@@ -2207,7 +2437,7 @@
         <w:lang w:eastAsia="es-ES"/>
       </w:rPr>
       <w:pict>
-        <v:rect id="_x0000_s1058" style="position:absolute;margin-left:549.2pt;margin-top:0;width:7.15pt;height:62.95pt;z-index:251678720;mso-height-percent:900;mso-position-horizontal-relative:left-margin-area;mso-position-vertical-relative:page;mso-height-percent:900;mso-height-relative:bottom-margin-area" fillcolor="#4bacc6 [3208]" strokecolor="#205867 [1608]">
+        <v:rect id="_x0000_s2082" style="position:absolute;margin-left:549.2pt;margin-top:0;width:7.15pt;height:62.95pt;z-index:251678720;mso-height-percent:900;mso-position-horizontal-relative:left-margin-area;mso-position-vertical-relative:page;mso-height-percent:900;mso-height-relative:bottom-margin-area" fillcolor="#4bacc6 [3208]" strokecolor="#205867 [1608]">
           <w10:wrap anchorx="margin" anchory="page"/>
         </v:rect>
       </w:pict>
@@ -2220,13 +2450,13 @@
         <w:lang w:eastAsia="es-ES"/>
       </w:rPr>
       <w:pict>
-        <v:group id="_x0000_s1059" style="position:absolute;margin-left:0;margin-top:0;width:594.45pt;height:64.2pt;z-index:251679744;mso-width-percent:1000;mso-position-horizontal:center;mso-position-horizontal-relative:page;mso-position-vertical:top;mso-position-vertical-relative:page;mso-width-percent:1000;mso-height-relative:top-margin-area" coordorigin="8,9" coordsize="15823,1439">
+        <v:group id="_x0000_s2083" style="position:absolute;margin-left:0;margin-top:0;width:594.45pt;height:64.2pt;z-index:251679744;mso-width-percent:1000;mso-position-horizontal:center;mso-position-horizontal-relative:page;mso-position-vertical:top;mso-position-vertical-relative:page;mso-width-percent:1000;mso-height-relative:top-margin-area" coordorigin="8,9" coordsize="15823,1439">
           <v:shapetype id="_x0000_t32" coordsize="21600,21600" o:spt="32" o:oned="t" path="m,l21600,21600e" filled="f">
             <v:path arrowok="t" fillok="f" o:connecttype="none"/>
             <o:lock v:ext="edit" shapetype="t"/>
           </v:shapetype>
-          <v:shape id="_x0000_s1060" type="#_x0000_t32" style="position:absolute;left:9;top:1431;width:15822;height:0;mso-width-percent:1000;mso-position-horizontal:center;mso-position-horizontal-relative:page;mso-position-vertical:bottom;mso-position-vertical-relative:top-margin-area;mso-width-percent:1000" o:connectortype="straight" strokecolor="#31849b [2408]"/>
-          <v:rect id="_x0000_s1061" style="position:absolute;left:8;top:9;width:4031;height:1439;mso-width-percent:400;mso-height-percent:1000;mso-width-percent:400;mso-height-percent:1000;mso-width-relative:margin;mso-height-relative:bottom-margin-area" filled="f" stroked="f"/>
+          <v:shape id="_x0000_s2084" type="#_x0000_t32" style="position:absolute;left:9;top:1431;width:15822;height:0;mso-width-percent:1000;mso-position-horizontal:center;mso-position-horizontal-relative:page;mso-position-vertical:bottom;mso-position-vertical-relative:top-margin-area;mso-width-percent:1000" o:connectortype="straight" strokecolor="#31849b [2408]"/>
+          <v:rect id="_x0000_s2085" style="position:absolute;left:8;top:9;width:4031;height:1439;mso-width-percent:400;mso-height-percent:1000;mso-width-percent:400;mso-height-percent:1000;mso-width-relative:margin;mso-height-relative:bottom-margin-area" filled="f" stroked="f"/>
           <w10:wrap anchorx="page" anchory="page"/>
         </v:group>
       </w:pict>
@@ -2242,6 +2472,7 @@
         <w:dataBinding w:prefixMappings="xmlns:ns0='http://schemas.openxmlformats.org/package/2006/metadata/core-properties' xmlns:ns1='http://purl.org/dc/elements/1.1/'" w:xpath="/ns0:coreProperties[1]/ns1:subject[1]" w:storeItemID="{6C3C8BC8-F283-45AE-878A-BAB7291924A1}"/>
         <w:text/>
       </w:sdtPr>
+      <w:sdtEndPr/>
       <w:sdtContent>
         <w:r>
           <w:rPr>
@@ -2265,8 +2496,8 @@
 </file>
 
 <file path=word/numbering.xml><?xml version="1.0" encoding="utf-8"?>
-<w:numbering xmlns:ve="http://schemas.openxmlformats.org/markup-compatibility/2006" xmlns:o="urn:schemas-microsoft-com:office:office" xmlns:r="http://schemas.openxmlformats.org/officeDocument/2006/relationships" xmlns:m="http://schemas.openxmlformats.org/officeDocument/2006/math" xmlns:v="urn:schemas-microsoft-com:vml" xmlns:wp="http://schemas.openxmlformats.org/drawingml/2006/wordprocessingDrawing" xmlns:w10="urn:schemas-microsoft-com:office:word" xmlns:w="http://schemas.openxmlformats.org/wordprocessingml/2006/main" xmlns:wne="http://schemas.microsoft.com/office/word/2006/wordml">
-  <w:abstractNum w:abstractNumId="0">
+<w:numbering xmlns:wpc="http://schemas.microsoft.com/office/word/2010/wordprocessingCanvas" xmlns:cx="http://schemas.microsoft.com/office/drawing/2014/chartex" xmlns:cx1="http://schemas.microsoft.com/office/drawing/2015/9/8/chartex" xmlns:cx2="http://schemas.microsoft.com/office/drawing/2015/10/21/chartex" xmlns:cx3="http://schemas.microsoft.com/office/drawing/2016/5/9/chartex" xmlns:cx4="http://schemas.microsoft.com/office/drawing/2016/5/10/chartex" xmlns:cx5="http://schemas.microsoft.com/office/drawing/2016/5/11/chartex" xmlns:cx6="http://schemas.microsoft.com/office/drawing/2016/5/12/chartex" xmlns:cx7="http://schemas.microsoft.com/office/drawing/2016/5/13/chartex" xmlns:cx8="http://schemas.microsoft.com/office/drawing/2016/5/14/chartex" xmlns:mc="http://schemas.openxmlformats.org/markup-compatibility/2006" xmlns:aink="http://schemas.microsoft.com/office/drawing/2016/ink" xmlns:am3d="http://schemas.microsoft.com/office/drawing/2017/model3d" xmlns:o="urn:schemas-microsoft-com:office:office" xmlns:r="http://schemas.openxmlformats.org/officeDocument/2006/relationships" xmlns:m="http://schemas.openxmlformats.org/officeDocument/2006/math" xmlns:v="urn:schemas-microsoft-com:vml" xmlns:wp14="http://schemas.microsoft.com/office/word/2010/wordprocessingDrawing" xmlns:wp="http://schemas.openxmlformats.org/drawingml/2006/wordprocessingDrawing" xmlns:w10="urn:schemas-microsoft-com:office:word" xmlns:w="http://schemas.openxmlformats.org/wordprocessingml/2006/main" xmlns:w14="http://schemas.microsoft.com/office/word/2010/wordml" xmlns:w15="http://schemas.microsoft.com/office/word/2012/wordml" xmlns:w16cid="http://schemas.microsoft.com/office/word/2016/wordml/cid" xmlns:w16se="http://schemas.microsoft.com/office/word/2015/wordml/symex" xmlns:wpg="http://schemas.microsoft.com/office/word/2010/wordprocessingGroup" xmlns:wpi="http://schemas.microsoft.com/office/word/2010/wordprocessingInk" xmlns:wne="http://schemas.microsoft.com/office/word/2006/wordml" xmlns:wps="http://schemas.microsoft.com/office/word/2010/wordprocessingShape" mc:Ignorable="w14 w15 w16se w16cid wp14">
+  <w:abstractNum w:abstractNumId="0" w15:restartNumberingAfterBreak="0">
     <w:nsid w:val="00000002"/>
     <w:multiLevelType w:val="multilevel"/>
     <w:tmpl w:val="00000002"/>
@@ -2379,7 +2610,7 @@
       </w:pPr>
     </w:lvl>
   </w:abstractNum>
-  <w:abstractNum w:abstractNumId="1">
+  <w:abstractNum w:abstractNumId="1" w15:restartNumberingAfterBreak="0">
     <w:nsid w:val="00000003"/>
     <w:multiLevelType w:val="multilevel"/>
     <w:tmpl w:val="00000003"/>
@@ -2537,7 +2768,7 @@
       </w:rPr>
     </w:lvl>
   </w:abstractNum>
-  <w:abstractNum w:abstractNumId="2">
+  <w:abstractNum w:abstractNumId="2" w15:restartNumberingAfterBreak="0">
     <w:nsid w:val="00000004"/>
     <w:multiLevelType w:val="multilevel"/>
     <w:tmpl w:val="796A7516"/>
@@ -2695,7 +2926,7 @@
       </w:rPr>
     </w:lvl>
   </w:abstractNum>
-  <w:abstractNum w:abstractNumId="3">
+  <w:abstractNum w:abstractNumId="3" w15:restartNumberingAfterBreak="0">
     <w:nsid w:val="00000005"/>
     <w:multiLevelType w:val="multilevel"/>
     <w:tmpl w:val="00000005"/>
@@ -2853,7 +3084,7 @@
       </w:rPr>
     </w:lvl>
   </w:abstractNum>
-  <w:abstractNum w:abstractNumId="4">
+  <w:abstractNum w:abstractNumId="4" w15:restartNumberingAfterBreak="0">
     <w:nsid w:val="00000006"/>
     <w:multiLevelType w:val="multilevel"/>
     <w:tmpl w:val="00000006"/>
@@ -3011,7 +3242,7 @@
       </w:rPr>
     </w:lvl>
   </w:abstractNum>
-  <w:abstractNum w:abstractNumId="5">
+  <w:abstractNum w:abstractNumId="5" w15:restartNumberingAfterBreak="0">
     <w:nsid w:val="11EC450D"/>
     <w:multiLevelType w:val="hybridMultilevel"/>
     <w:tmpl w:val="8D1847A2"/>
@@ -3124,7 +3355,120 @@
       </w:rPr>
     </w:lvl>
   </w:abstractNum>
-  <w:abstractNum w:abstractNumId="6">
+  <w:abstractNum w:abstractNumId="6" w15:restartNumberingAfterBreak="0">
+    <w:nsid w:val="16365D6E"/>
+    <w:multiLevelType w:val="hybridMultilevel"/>
+    <w:tmpl w:val="16F40FB0"/>
+    <w:lvl w:ilvl="0" w:tplc="2C0A0001">
+      <w:start w:val="1"/>
+      <w:numFmt w:val="bullet"/>
+      <w:lvlText w:val=""/>
+      <w:lvlJc w:val="left"/>
+      <w:pPr>
+        <w:ind w:left="720" w:hanging="360"/>
+      </w:pPr>
+      <w:rPr>
+        <w:rFonts w:ascii="Symbol" w:hAnsi="Symbol" w:hint="default"/>
+      </w:rPr>
+    </w:lvl>
+    <w:lvl w:ilvl="1" w:tplc="2C0A0003" w:tentative="1">
+      <w:start w:val="1"/>
+      <w:numFmt w:val="bullet"/>
+      <w:lvlText w:val="o"/>
+      <w:lvlJc w:val="left"/>
+      <w:pPr>
+        <w:ind w:left="1440" w:hanging="360"/>
+      </w:pPr>
+      <w:rPr>
+        <w:rFonts w:ascii="Courier New" w:hAnsi="Courier New" w:cs="Courier New" w:hint="default"/>
+      </w:rPr>
+    </w:lvl>
+    <w:lvl w:ilvl="2" w:tplc="2C0A0005" w:tentative="1">
+      <w:start w:val="1"/>
+      <w:numFmt w:val="bullet"/>
+      <w:lvlText w:val=""/>
+      <w:lvlJc w:val="left"/>
+      <w:pPr>
+        <w:ind w:left="2160" w:hanging="360"/>
+      </w:pPr>
+      <w:rPr>
+        <w:rFonts w:ascii="Wingdings" w:hAnsi="Wingdings" w:hint="default"/>
+      </w:rPr>
+    </w:lvl>
+    <w:lvl w:ilvl="3" w:tplc="2C0A0001" w:tentative="1">
+      <w:start w:val="1"/>
+      <w:numFmt w:val="bullet"/>
+      <w:lvlText w:val=""/>
+      <w:lvlJc w:val="left"/>
+      <w:pPr>
+        <w:ind w:left="2880" w:hanging="360"/>
+      </w:pPr>
+      <w:rPr>
+        <w:rFonts w:ascii="Symbol" w:hAnsi="Symbol" w:hint="default"/>
+      </w:rPr>
+    </w:lvl>
+    <w:lvl w:ilvl="4" w:tplc="2C0A0003" w:tentative="1">
+      <w:start w:val="1"/>
+      <w:numFmt w:val="bullet"/>
+      <w:lvlText w:val="o"/>
+      <w:lvlJc w:val="left"/>
+      <w:pPr>
+        <w:ind w:left="3600" w:hanging="360"/>
+      </w:pPr>
+      <w:rPr>
+        <w:rFonts w:ascii="Courier New" w:hAnsi="Courier New" w:cs="Courier New" w:hint="default"/>
+      </w:rPr>
+    </w:lvl>
+    <w:lvl w:ilvl="5" w:tplc="2C0A0005" w:tentative="1">
+      <w:start w:val="1"/>
+      <w:numFmt w:val="bullet"/>
+      <w:lvlText w:val=""/>
+      <w:lvlJc w:val="left"/>
+      <w:pPr>
+        <w:ind w:left="4320" w:hanging="360"/>
+      </w:pPr>
+      <w:rPr>
+        <w:rFonts w:ascii="Wingdings" w:hAnsi="Wingdings" w:hint="default"/>
+      </w:rPr>
+    </w:lvl>
+    <w:lvl w:ilvl="6" w:tplc="2C0A0001" w:tentative="1">
+      <w:start w:val="1"/>
+      <w:numFmt w:val="bullet"/>
+      <w:lvlText w:val=""/>
+      <w:lvlJc w:val="left"/>
+      <w:pPr>
+        <w:ind w:left="5040" w:hanging="360"/>
+      </w:pPr>
+      <w:rPr>
+        <w:rFonts w:ascii="Symbol" w:hAnsi="Symbol" w:hint="default"/>
+      </w:rPr>
+    </w:lvl>
+    <w:lvl w:ilvl="7" w:tplc="2C0A0003" w:tentative="1">
+      <w:start w:val="1"/>
+      <w:numFmt w:val="bullet"/>
+      <w:lvlText w:val="o"/>
+      <w:lvlJc w:val="left"/>
+      <w:pPr>
+        <w:ind w:left="5760" w:hanging="360"/>
+      </w:pPr>
+      <w:rPr>
+        <w:rFonts w:ascii="Courier New" w:hAnsi="Courier New" w:cs="Courier New" w:hint="default"/>
+      </w:rPr>
+    </w:lvl>
+    <w:lvl w:ilvl="8" w:tplc="2C0A0005" w:tentative="1">
+      <w:start w:val="1"/>
+      <w:numFmt w:val="bullet"/>
+      <w:lvlText w:val=""/>
+      <w:lvlJc w:val="left"/>
+      <w:pPr>
+        <w:ind w:left="6480" w:hanging="360"/>
+      </w:pPr>
+      <w:rPr>
+        <w:rFonts w:ascii="Wingdings" w:hAnsi="Wingdings" w:hint="default"/>
+      </w:rPr>
+    </w:lvl>
+  </w:abstractNum>
+  <w:abstractNum w:abstractNumId="7" w15:restartNumberingAfterBreak="0">
     <w:nsid w:val="255F5799"/>
     <w:multiLevelType w:val="hybridMultilevel"/>
     <w:tmpl w:val="B8F40458"/>
@@ -3210,7 +3554,7 @@
       </w:pPr>
     </w:lvl>
   </w:abstractNum>
-  <w:abstractNum w:abstractNumId="7">
+  <w:abstractNum w:abstractNumId="8" w15:restartNumberingAfterBreak="0">
     <w:nsid w:val="487036EC"/>
     <w:multiLevelType w:val="hybridMultilevel"/>
     <w:tmpl w:val="BDFE724A"/>
@@ -3296,7 +3640,7 @@
       </w:pPr>
     </w:lvl>
   </w:abstractNum>
-  <w:abstractNum w:abstractNumId="8">
+  <w:abstractNum w:abstractNumId="9" w15:restartNumberingAfterBreak="0">
     <w:nsid w:val="52D90BB8"/>
     <w:multiLevelType w:val="hybridMultilevel"/>
     <w:tmpl w:val="1D2461DE"/>
@@ -3410,7 +3754,7 @@
       </w:rPr>
     </w:lvl>
   </w:abstractNum>
-  <w:abstractNum w:abstractNumId="9">
+  <w:abstractNum w:abstractNumId="10" w15:restartNumberingAfterBreak="0">
     <w:nsid w:val="708E589C"/>
     <w:multiLevelType w:val="multilevel"/>
     <w:tmpl w:val="381042DE"/>
@@ -3550,7 +3894,7 @@
       </w:rPr>
     </w:lvl>
   </w:abstractNum>
-  <w:abstractNum w:abstractNumId="10">
+  <w:abstractNum w:abstractNumId="11" w15:restartNumberingAfterBreak="0">
     <w:nsid w:val="7DD64906"/>
     <w:multiLevelType w:val="hybridMultilevel"/>
     <w:tmpl w:val="795E7434"/>
@@ -3665,16 +4009,16 @@
     </w:lvl>
   </w:abstractNum>
   <w:num w:numId="1">
-    <w:abstractNumId w:val="6"/>
+    <w:abstractNumId w:val="7"/>
   </w:num>
   <w:num w:numId="2">
-    <w:abstractNumId w:val="7"/>
+    <w:abstractNumId w:val="8"/>
   </w:num>
   <w:num w:numId="3">
-    <w:abstractNumId w:val="7"/>
+    <w:abstractNumId w:val="8"/>
   </w:num>
   <w:num w:numId="4">
-    <w:abstractNumId w:val="7"/>
+    <w:abstractNumId w:val="8"/>
   </w:num>
   <w:num w:numId="5">
     <w:abstractNumId w:val="2"/>
@@ -3689,25 +4033,28 @@
     <w:abstractNumId w:val="1"/>
   </w:num>
   <w:num w:numId="9">
-    <w:abstractNumId w:val="9"/>
+    <w:abstractNumId w:val="10"/>
   </w:num>
   <w:num w:numId="10">
-    <w:abstractNumId w:val="10"/>
+    <w:abstractNumId w:val="11"/>
   </w:num>
   <w:num w:numId="11">
     <w:abstractNumId w:val="5"/>
   </w:num>
   <w:num w:numId="12">
-    <w:abstractNumId w:val="8"/>
+    <w:abstractNumId w:val="9"/>
   </w:num>
   <w:num w:numId="13">
     <w:abstractNumId w:val="0"/>
+  </w:num>
+  <w:num w:numId="14">
+    <w:abstractNumId w:val="6"/>
   </w:num>
 </w:numbering>
 </file>
 
 <file path=word/styles.xml><?xml version="1.0" encoding="utf-8"?>
-<w:styles xmlns:r="http://schemas.openxmlformats.org/officeDocument/2006/relationships" xmlns:w="http://schemas.openxmlformats.org/wordprocessingml/2006/main">
+<w:styles xmlns:mc="http://schemas.openxmlformats.org/markup-compatibility/2006" xmlns:r="http://schemas.openxmlformats.org/officeDocument/2006/relationships" xmlns:w="http://schemas.openxmlformats.org/wordprocessingml/2006/main" xmlns:w14="http://schemas.microsoft.com/office/word/2010/wordml" xmlns:w15="http://schemas.microsoft.com/office/word/2012/wordml" xmlns:w16cid="http://schemas.microsoft.com/office/word/2016/wordml/cid" xmlns:w16se="http://schemas.microsoft.com/office/word/2015/wordml/symex" mc:Ignorable="w14 w15 w16se w16cid">
   <w:docDefaults>
     <w:rPrDefault>
       <w:rPr>
@@ -3724,145 +4071,383 @@
       </w:pPr>
     </w:pPrDefault>
   </w:docDefaults>
-  <w:latentStyles w:defLockedState="0" w:defUIPriority="99" w:defSemiHidden="1" w:defUnhideWhenUsed="1" w:defQFormat="0" w:count="267">
-    <w:lsdException w:name="Normal" w:semiHidden="0" w:uiPriority="0" w:unhideWhenUsed="0" w:qFormat="1"/>
-    <w:lsdException w:name="heading 1" w:semiHidden="0" w:uiPriority="0" w:unhideWhenUsed="0" w:qFormat="1"/>
-    <w:lsdException w:name="heading 2" w:uiPriority="0" w:qFormat="1"/>
-    <w:lsdException w:name="heading 3" w:uiPriority="9" w:qFormat="1"/>
-    <w:lsdException w:name="heading 4" w:uiPriority="9" w:qFormat="1"/>
-    <w:lsdException w:name="heading 5" w:uiPriority="9" w:qFormat="1"/>
-    <w:lsdException w:name="heading 6" w:uiPriority="9" w:qFormat="1"/>
-    <w:lsdException w:name="heading 7" w:uiPriority="9" w:qFormat="1"/>
-    <w:lsdException w:name="heading 8" w:uiPriority="9" w:qFormat="1"/>
-    <w:lsdException w:name="heading 9" w:uiPriority="9" w:qFormat="1"/>
-    <w:lsdException w:name="toc 1" w:uiPriority="39" w:qFormat="1"/>
-    <w:lsdException w:name="toc 2" w:uiPriority="39" w:qFormat="1"/>
-    <w:lsdException w:name="toc 3" w:uiPriority="39" w:qFormat="1"/>
-    <w:lsdException w:name="toc 4" w:uiPriority="39"/>
-    <w:lsdException w:name="toc 5" w:uiPriority="39"/>
-    <w:lsdException w:name="toc 6" w:uiPriority="39"/>
-    <w:lsdException w:name="toc 7" w:uiPriority="39"/>
-    <w:lsdException w:name="toc 8" w:uiPriority="39"/>
-    <w:lsdException w:name="toc 9" w:uiPriority="39"/>
-    <w:lsdException w:name="caption" w:uiPriority="35" w:qFormat="1"/>
-    <w:lsdException w:name="Title" w:semiHidden="0" w:uiPriority="0" w:unhideWhenUsed="0" w:qFormat="1"/>
-    <w:lsdException w:name="Default Paragraph Font" w:uiPriority="1"/>
-    <w:lsdException w:name="Body Text" w:uiPriority="0"/>
-    <w:lsdException w:name="Subtitle" w:semiHidden="0" w:uiPriority="11" w:unhideWhenUsed="0" w:qFormat="1"/>
-    <w:lsdException w:name="Strong" w:semiHidden="0" w:uiPriority="22" w:unhideWhenUsed="0" w:qFormat="1"/>
-    <w:lsdException w:name="Emphasis" w:semiHidden="0" w:uiPriority="20" w:unhideWhenUsed="0" w:qFormat="1"/>
-    <w:lsdException w:name="Table Grid" w:semiHidden="0" w:uiPriority="59" w:unhideWhenUsed="0"/>
-    <w:lsdException w:name="Placeholder Text" w:unhideWhenUsed="0"/>
-    <w:lsdException w:name="No Spacing" w:semiHidden="0" w:uiPriority="1" w:unhideWhenUsed="0" w:qFormat="1"/>
-    <w:lsdException w:name="Light Shading" w:semiHidden="0" w:uiPriority="60" w:unhideWhenUsed="0"/>
-    <w:lsdException w:name="Light List" w:semiHidden="0" w:uiPriority="61" w:unhideWhenUsed="0"/>
-    <w:lsdException w:name="Light Grid" w:semiHidden="0" w:uiPriority="62" w:unhideWhenUsed="0"/>
-    <w:lsdException w:name="Medium Shading 1" w:semiHidden="0" w:uiPriority="63" w:unhideWhenUsed="0"/>
-    <w:lsdException w:name="Medium Shading 2" w:semiHidden="0" w:uiPriority="64" w:unhideWhenUsed="0"/>
-    <w:lsdException w:name="Medium List 1" w:semiHidden="0" w:uiPriority="65" w:unhideWhenUsed="0"/>
-    <w:lsdException w:name="Medium List 2" w:semiHidden="0" w:uiPriority="66" w:unhideWhenUsed="0"/>
-    <w:lsdException w:name="Medium Grid 1" w:semiHidden="0" w:uiPriority="67" w:unhideWhenUsed="0"/>
-    <w:lsdException w:name="Medium Grid 2" w:semiHidden="0" w:uiPriority="68" w:unhideWhenUsed="0"/>
-    <w:lsdException w:name="Medium Grid 3" w:semiHidden="0" w:uiPriority="69" w:unhideWhenUsed="0"/>
-    <w:lsdException w:name="Dark List" w:semiHidden="0" w:uiPriority="70" w:unhideWhenUsed="0"/>
-    <w:lsdException w:name="Colorful Shading" w:semiHidden="0" w:uiPriority="71" w:unhideWhenUsed="0"/>
-    <w:lsdException w:name="Colorful List" w:semiHidden="0" w:uiPriority="72" w:unhideWhenUsed="0"/>
-    <w:lsdException w:name="Colorful Grid" w:semiHidden="0" w:uiPriority="73" w:unhideWhenUsed="0"/>
-    <w:lsdException w:name="Light Shading Accent 1" w:semiHidden="0" w:uiPriority="60" w:unhideWhenUsed="0"/>
-    <w:lsdException w:name="Light List Accent 1" w:semiHidden="0" w:uiPriority="61" w:unhideWhenUsed="0"/>
-    <w:lsdException w:name="Light Grid Accent 1" w:semiHidden="0" w:uiPriority="62" w:unhideWhenUsed="0"/>
-    <w:lsdException w:name="Medium Shading 1 Accent 1" w:semiHidden="0" w:uiPriority="63" w:unhideWhenUsed="0"/>
-    <w:lsdException w:name="Medium Shading 2 Accent 1" w:semiHidden="0" w:uiPriority="64" w:unhideWhenUsed="0"/>
-    <w:lsdException w:name="Medium List 1 Accent 1" w:semiHidden="0" w:uiPriority="65" w:unhideWhenUsed="0"/>
-    <w:lsdException w:name="Revision" w:unhideWhenUsed="0"/>
-    <w:lsdException w:name="List Paragraph" w:semiHidden="0" w:uiPriority="34" w:unhideWhenUsed="0" w:qFormat="1"/>
-    <w:lsdException w:name="Quote" w:semiHidden="0" w:uiPriority="29" w:unhideWhenUsed="0" w:qFormat="1"/>
-    <w:lsdException w:name="Intense Quote" w:semiHidden="0" w:uiPriority="30" w:unhideWhenUsed="0" w:qFormat="1"/>
-    <w:lsdException w:name="Medium List 2 Accent 1" w:semiHidden="0" w:uiPriority="66" w:unhideWhenUsed="0"/>
-    <w:lsdException w:name="Medium Grid 1 Accent 1" w:semiHidden="0" w:uiPriority="67" w:unhideWhenUsed="0"/>
-    <w:lsdException w:name="Medium Grid 2 Accent 1" w:semiHidden="0" w:uiPriority="68" w:unhideWhenUsed="0"/>
-    <w:lsdException w:name="Medium Grid 3 Accent 1" w:semiHidden="0" w:uiPriority="69" w:unhideWhenUsed="0"/>
-    <w:lsdException w:name="Dark List Accent 1" w:semiHidden="0" w:uiPriority="70" w:unhideWhenUsed="0"/>
-    <w:lsdException w:name="Colorful Shading Accent 1" w:semiHidden="0" w:uiPriority="71" w:unhideWhenUsed="0"/>
-    <w:lsdException w:name="Colorful List Accent 1" w:semiHidden="0" w:uiPriority="72" w:unhideWhenUsed="0"/>
-    <w:lsdException w:name="Colorful Grid Accent 1" w:semiHidden="0" w:uiPriority="73" w:unhideWhenUsed="0"/>
-    <w:lsdException w:name="Light Shading Accent 2" w:semiHidden="0" w:uiPriority="60" w:unhideWhenUsed="0"/>
-    <w:lsdException w:name="Light List Accent 2" w:semiHidden="0" w:uiPriority="61" w:unhideWhenUsed="0"/>
-    <w:lsdException w:name="Light Grid Accent 2" w:semiHidden="0" w:uiPriority="62" w:unhideWhenUsed="0"/>
-    <w:lsdException w:name="Medium Shading 1 Accent 2" w:semiHidden="0" w:uiPriority="63" w:unhideWhenUsed="0"/>
-    <w:lsdException w:name="Medium Shading 2 Accent 2" w:semiHidden="0" w:uiPriority="64" w:unhideWhenUsed="0"/>
-    <w:lsdException w:name="Medium List 1 Accent 2" w:semiHidden="0" w:uiPriority="65" w:unhideWhenUsed="0"/>
-    <w:lsdException w:name="Medium List 2 Accent 2" w:semiHidden="0" w:uiPriority="66" w:unhideWhenUsed="0"/>
-    <w:lsdException w:name="Medium Grid 1 Accent 2" w:semiHidden="0" w:uiPriority="67" w:unhideWhenUsed="0"/>
-    <w:lsdException w:name="Medium Grid 2 Accent 2" w:semiHidden="0" w:uiPriority="68" w:unhideWhenUsed="0"/>
-    <w:lsdException w:name="Medium Grid 3 Accent 2" w:semiHidden="0" w:uiPriority="69" w:unhideWhenUsed="0"/>
-    <w:lsdException w:name="Dark List Accent 2" w:semiHidden="0" w:uiPriority="70" w:unhideWhenUsed="0"/>
-    <w:lsdException w:name="Colorful Shading Accent 2" w:semiHidden="0" w:uiPriority="71" w:unhideWhenUsed="0"/>
-    <w:lsdException w:name="Colorful List Accent 2" w:semiHidden="0" w:uiPriority="72" w:unhideWhenUsed="0"/>
-    <w:lsdException w:name="Colorful Grid Accent 2" w:semiHidden="0" w:uiPriority="73" w:unhideWhenUsed="0"/>
-    <w:lsdException w:name="Light Shading Accent 3" w:semiHidden="0" w:uiPriority="60" w:unhideWhenUsed="0"/>
-    <w:lsdException w:name="Light List Accent 3" w:semiHidden="0" w:uiPriority="61" w:unhideWhenUsed="0"/>
-    <w:lsdException w:name="Light Grid Accent 3" w:semiHidden="0" w:uiPriority="62" w:unhideWhenUsed="0"/>
-    <w:lsdException w:name="Medium Shading 1 Accent 3" w:semiHidden="0" w:uiPriority="63" w:unhideWhenUsed="0"/>
-    <w:lsdException w:name="Medium Shading 2 Accent 3" w:semiHidden="0" w:uiPriority="64" w:unhideWhenUsed="0"/>
-    <w:lsdException w:name="Medium List 1 Accent 3" w:semiHidden="0" w:uiPriority="65" w:unhideWhenUsed="0"/>
-    <w:lsdException w:name="Medium List 2 Accent 3" w:semiHidden="0" w:uiPriority="66" w:unhideWhenUsed="0"/>
-    <w:lsdException w:name="Medium Grid 1 Accent 3" w:semiHidden="0" w:uiPriority="67" w:unhideWhenUsed="0"/>
-    <w:lsdException w:name="Medium Grid 2 Accent 3" w:semiHidden="0" w:uiPriority="68" w:unhideWhenUsed="0"/>
-    <w:lsdException w:name="Medium Grid 3 Accent 3" w:semiHidden="0" w:uiPriority="69" w:unhideWhenUsed="0"/>
-    <w:lsdException w:name="Dark List Accent 3" w:semiHidden="0" w:uiPriority="70" w:unhideWhenUsed="0"/>
-    <w:lsdException w:name="Colorful Shading Accent 3" w:semiHidden="0" w:uiPriority="71" w:unhideWhenUsed="0"/>
-    <w:lsdException w:name="Colorful List Accent 3" w:semiHidden="0" w:uiPriority="72" w:unhideWhenUsed="0"/>
-    <w:lsdException w:name="Colorful Grid Accent 3" w:semiHidden="0" w:uiPriority="73" w:unhideWhenUsed="0"/>
-    <w:lsdException w:name="Light Shading Accent 4" w:semiHidden="0" w:uiPriority="60" w:unhideWhenUsed="0"/>
-    <w:lsdException w:name="Light List Accent 4" w:semiHidden="0" w:uiPriority="61" w:unhideWhenUsed="0"/>
-    <w:lsdException w:name="Light Grid Accent 4" w:semiHidden="0" w:uiPriority="62" w:unhideWhenUsed="0"/>
-    <w:lsdException w:name="Medium Shading 1 Accent 4" w:semiHidden="0" w:uiPriority="63" w:unhideWhenUsed="0"/>
-    <w:lsdException w:name="Medium Shading 2 Accent 4" w:semiHidden="0" w:uiPriority="64" w:unhideWhenUsed="0"/>
-    <w:lsdException w:name="Medium List 1 Accent 4" w:semiHidden="0" w:uiPriority="65" w:unhideWhenUsed="0"/>
-    <w:lsdException w:name="Medium List 2 Accent 4" w:semiHidden="0" w:uiPriority="66" w:unhideWhenUsed="0"/>
-    <w:lsdException w:name="Medium Grid 1 Accent 4" w:semiHidden="0" w:uiPriority="67" w:unhideWhenUsed="0"/>
-    <w:lsdException w:name="Medium Grid 2 Accent 4" w:semiHidden="0" w:uiPriority="68" w:unhideWhenUsed="0"/>
-    <w:lsdException w:name="Medium Grid 3 Accent 4" w:semiHidden="0" w:uiPriority="69" w:unhideWhenUsed="0"/>
-    <w:lsdException w:name="Dark List Accent 4" w:semiHidden="0" w:uiPriority="70" w:unhideWhenUsed="0"/>
-    <w:lsdException w:name="Colorful Shading Accent 4" w:semiHidden="0" w:uiPriority="71" w:unhideWhenUsed="0"/>
-    <w:lsdException w:name="Colorful List Accent 4" w:semiHidden="0" w:uiPriority="72" w:unhideWhenUsed="0"/>
-    <w:lsdException w:name="Colorful Grid Accent 4" w:semiHidden="0" w:uiPriority="73" w:unhideWhenUsed="0"/>
-    <w:lsdException w:name="Light Shading Accent 5" w:semiHidden="0" w:uiPriority="60" w:unhideWhenUsed="0"/>
-    <w:lsdException w:name="Light List Accent 5" w:semiHidden="0" w:uiPriority="61" w:unhideWhenUsed="0"/>
-    <w:lsdException w:name="Light Grid Accent 5" w:semiHidden="0" w:uiPriority="62" w:unhideWhenUsed="0"/>
-    <w:lsdException w:name="Medium Shading 1 Accent 5" w:semiHidden="0" w:uiPriority="63" w:unhideWhenUsed="0"/>
-    <w:lsdException w:name="Medium Shading 2 Accent 5" w:semiHidden="0" w:uiPriority="64" w:unhideWhenUsed="0"/>
-    <w:lsdException w:name="Medium List 1 Accent 5" w:semiHidden="0" w:uiPriority="65" w:unhideWhenUsed="0"/>
-    <w:lsdException w:name="Medium List 2 Accent 5" w:semiHidden="0" w:uiPriority="66" w:unhideWhenUsed="0"/>
-    <w:lsdException w:name="Medium Grid 1 Accent 5" w:semiHidden="0" w:uiPriority="67" w:unhideWhenUsed="0"/>
-    <w:lsdException w:name="Medium Grid 2 Accent 5" w:semiHidden="0" w:uiPriority="68" w:unhideWhenUsed="0"/>
-    <w:lsdException w:name="Medium Grid 3 Accent 5" w:semiHidden="0" w:uiPriority="69" w:unhideWhenUsed="0"/>
-    <w:lsdException w:name="Dark List Accent 5" w:semiHidden="0" w:uiPriority="70" w:unhideWhenUsed="0"/>
-    <w:lsdException w:name="Colorful Shading Accent 5" w:semiHidden="0" w:uiPriority="71" w:unhideWhenUsed="0"/>
-    <w:lsdException w:name="Colorful List Accent 5" w:semiHidden="0" w:uiPriority="72" w:unhideWhenUsed="0"/>
-    <w:lsdException w:name="Colorful Grid Accent 5" w:semiHidden="0" w:uiPriority="73" w:unhideWhenUsed="0"/>
-    <w:lsdException w:name="Light Shading Accent 6" w:semiHidden="0" w:uiPriority="60" w:unhideWhenUsed="0"/>
-    <w:lsdException w:name="Light List Accent 6" w:semiHidden="0" w:uiPriority="61" w:unhideWhenUsed="0"/>
-    <w:lsdException w:name="Light Grid Accent 6" w:semiHidden="0" w:uiPriority="62" w:unhideWhenUsed="0"/>
-    <w:lsdException w:name="Medium Shading 1 Accent 6" w:semiHidden="0" w:uiPriority="63" w:unhideWhenUsed="0"/>
-    <w:lsdException w:name="Medium Shading 2 Accent 6" w:semiHidden="0" w:uiPriority="64" w:unhideWhenUsed="0"/>
-    <w:lsdException w:name="Medium List 1 Accent 6" w:semiHidden="0" w:uiPriority="65" w:unhideWhenUsed="0"/>
-    <w:lsdException w:name="Medium List 2 Accent 6" w:semiHidden="0" w:uiPriority="66" w:unhideWhenUsed="0"/>
-    <w:lsdException w:name="Medium Grid 1 Accent 6" w:semiHidden="0" w:uiPriority="67" w:unhideWhenUsed="0"/>
-    <w:lsdException w:name="Medium Grid 2 Accent 6" w:semiHidden="0" w:uiPriority="68" w:unhideWhenUsed="0"/>
-    <w:lsdException w:name="Medium Grid 3 Accent 6" w:semiHidden="0" w:uiPriority="69" w:unhideWhenUsed="0"/>
-    <w:lsdException w:name="Dark List Accent 6" w:semiHidden="0" w:uiPriority="70" w:unhideWhenUsed="0"/>
-    <w:lsdException w:name="Colorful Shading Accent 6" w:semiHidden="0" w:uiPriority="71" w:unhideWhenUsed="0"/>
-    <w:lsdException w:name="Colorful List Accent 6" w:semiHidden="0" w:uiPriority="72" w:unhideWhenUsed="0"/>
-    <w:lsdException w:name="Colorful Grid Accent 6" w:semiHidden="0" w:uiPriority="73" w:unhideWhenUsed="0"/>
-    <w:lsdException w:name="Subtle Emphasis" w:semiHidden="0" w:uiPriority="19" w:unhideWhenUsed="0" w:qFormat="1"/>
-    <w:lsdException w:name="Intense Emphasis" w:semiHidden="0" w:uiPriority="21" w:unhideWhenUsed="0" w:qFormat="1"/>
-    <w:lsdException w:name="Subtle Reference" w:semiHidden="0" w:uiPriority="31" w:unhideWhenUsed="0" w:qFormat="1"/>
-    <w:lsdException w:name="Intense Reference" w:semiHidden="0" w:uiPriority="32" w:unhideWhenUsed="0" w:qFormat="1"/>
-    <w:lsdException w:name="Book Title" w:semiHidden="0" w:uiPriority="33" w:unhideWhenUsed="0" w:qFormat="1"/>
-    <w:lsdException w:name="Bibliography" w:uiPriority="37"/>
-    <w:lsdException w:name="TOC Heading" w:uiPriority="39" w:qFormat="1"/>
+  <w:latentStyles w:defLockedState="0" w:defUIPriority="99" w:defSemiHidden="0" w:defUnhideWhenUsed="0" w:defQFormat="0" w:count="376">
+    <w:lsdException w:name="Normal" w:uiPriority="0" w:qFormat="1"/>
+    <w:lsdException w:name="heading 1" w:uiPriority="0" w:qFormat="1"/>
+    <w:lsdException w:name="heading 2" w:semiHidden="1" w:uiPriority="0" w:unhideWhenUsed="1" w:qFormat="1"/>
+    <w:lsdException w:name="heading 3" w:semiHidden="1" w:uiPriority="9" w:unhideWhenUsed="1" w:qFormat="1"/>
+    <w:lsdException w:name="heading 4" w:semiHidden="1" w:uiPriority="9" w:unhideWhenUsed="1" w:qFormat="1"/>
+    <w:lsdException w:name="heading 5" w:semiHidden="1" w:uiPriority="9" w:unhideWhenUsed="1" w:qFormat="1"/>
+    <w:lsdException w:name="heading 6" w:semiHidden="1" w:uiPriority="9" w:unhideWhenUsed="1" w:qFormat="1"/>
+    <w:lsdException w:name="heading 7" w:semiHidden="1" w:uiPriority="9" w:unhideWhenUsed="1" w:qFormat="1"/>
+    <w:lsdException w:name="heading 8" w:semiHidden="1" w:uiPriority="9" w:unhideWhenUsed="1" w:qFormat="1"/>
+    <w:lsdException w:name="heading 9" w:semiHidden="1" w:uiPriority="9" w:unhideWhenUsed="1" w:qFormat="1"/>
+    <w:lsdException w:name="index 1" w:semiHidden="1" w:unhideWhenUsed="1"/>
+    <w:lsdException w:name="index 2" w:semiHidden="1" w:unhideWhenUsed="1"/>
+    <w:lsdException w:name="index 3" w:semiHidden="1" w:unhideWhenUsed="1"/>
+    <w:lsdException w:name="index 4" w:semiHidden="1" w:unhideWhenUsed="1"/>
+    <w:lsdException w:name="index 5" w:semiHidden="1" w:unhideWhenUsed="1"/>
+    <w:lsdException w:name="index 6" w:semiHidden="1" w:unhideWhenUsed="1"/>
+    <w:lsdException w:name="index 7" w:semiHidden="1" w:unhideWhenUsed="1"/>
+    <w:lsdException w:name="index 8" w:semiHidden="1" w:unhideWhenUsed="1"/>
+    <w:lsdException w:name="index 9" w:semiHidden="1" w:unhideWhenUsed="1"/>
+    <w:lsdException w:name="toc 1" w:semiHidden="1" w:uiPriority="39" w:unhideWhenUsed="1" w:qFormat="1"/>
+    <w:lsdException w:name="toc 2" w:semiHidden="1" w:uiPriority="39" w:unhideWhenUsed="1" w:qFormat="1"/>
+    <w:lsdException w:name="toc 3" w:semiHidden="1" w:uiPriority="39" w:unhideWhenUsed="1" w:qFormat="1"/>
+    <w:lsdException w:name="toc 4" w:semiHidden="1" w:uiPriority="39" w:unhideWhenUsed="1"/>
+    <w:lsdException w:name="toc 5" w:semiHidden="1" w:uiPriority="39" w:unhideWhenUsed="1"/>
+    <w:lsdException w:name="toc 6" w:semiHidden="1" w:uiPriority="39" w:unhideWhenUsed="1"/>
+    <w:lsdException w:name="toc 7" w:semiHidden="1" w:uiPriority="39" w:unhideWhenUsed="1"/>
+    <w:lsdException w:name="toc 8" w:semiHidden="1" w:uiPriority="39" w:unhideWhenUsed="1"/>
+    <w:lsdException w:name="toc 9" w:semiHidden="1" w:uiPriority="39" w:unhideWhenUsed="1"/>
+    <w:lsdException w:name="Normal Indent" w:semiHidden="1" w:unhideWhenUsed="1"/>
+    <w:lsdException w:name="footnote text" w:semiHidden="1" w:unhideWhenUsed="1"/>
+    <w:lsdException w:name="annotation text" w:semiHidden="1" w:unhideWhenUsed="1"/>
+    <w:lsdException w:name="header" w:semiHidden="1" w:unhideWhenUsed="1"/>
+    <w:lsdException w:name="footer" w:semiHidden="1" w:unhideWhenUsed="1"/>
+    <w:lsdException w:name="index heading" w:semiHidden="1" w:unhideWhenUsed="1"/>
+    <w:lsdException w:name="caption" w:semiHidden="1" w:uiPriority="35" w:unhideWhenUsed="1" w:qFormat="1"/>
+    <w:lsdException w:name="table of figures" w:semiHidden="1" w:unhideWhenUsed="1"/>
+    <w:lsdException w:name="envelope address" w:semiHidden="1" w:unhideWhenUsed="1"/>
+    <w:lsdException w:name="envelope return" w:semiHidden="1" w:unhideWhenUsed="1"/>
+    <w:lsdException w:name="footnote reference" w:semiHidden="1" w:unhideWhenUsed="1"/>
+    <w:lsdException w:name="annotation reference" w:semiHidden="1" w:unhideWhenUsed="1"/>
+    <w:lsdException w:name="line number" w:semiHidden="1" w:unhideWhenUsed="1"/>
+    <w:lsdException w:name="page number" w:semiHidden="1" w:unhideWhenUsed="1"/>
+    <w:lsdException w:name="endnote reference" w:semiHidden="1" w:unhideWhenUsed="1"/>
+    <w:lsdException w:name="endnote text" w:semiHidden="1" w:unhideWhenUsed="1"/>
+    <w:lsdException w:name="table of authorities" w:semiHidden="1" w:unhideWhenUsed="1"/>
+    <w:lsdException w:name="macro" w:semiHidden="1" w:unhideWhenUsed="1"/>
+    <w:lsdException w:name="toa heading" w:semiHidden="1" w:unhideWhenUsed="1"/>
+    <w:lsdException w:name="List" w:semiHidden="1" w:unhideWhenUsed="1"/>
+    <w:lsdException w:name="List Bullet" w:semiHidden="1" w:unhideWhenUsed="1"/>
+    <w:lsdException w:name="List Number" w:semiHidden="1" w:unhideWhenUsed="1"/>
+    <w:lsdException w:name="List 2" w:semiHidden="1" w:unhideWhenUsed="1"/>
+    <w:lsdException w:name="List 3" w:semiHidden="1" w:unhideWhenUsed="1"/>
+    <w:lsdException w:name="List 4" w:semiHidden="1" w:unhideWhenUsed="1"/>
+    <w:lsdException w:name="List 5" w:semiHidden="1" w:unhideWhenUsed="1"/>
+    <w:lsdException w:name="List Bullet 2" w:semiHidden="1" w:unhideWhenUsed="1"/>
+    <w:lsdException w:name="List Bullet 3" w:semiHidden="1" w:unhideWhenUsed="1"/>
+    <w:lsdException w:name="List Bullet 4" w:semiHidden="1" w:unhideWhenUsed="1"/>
+    <w:lsdException w:name="List Bullet 5" w:semiHidden="1" w:unhideWhenUsed="1"/>
+    <w:lsdException w:name="List Number 2" w:semiHidden="1" w:unhideWhenUsed="1"/>
+    <w:lsdException w:name="List Number 3" w:semiHidden="1" w:unhideWhenUsed="1"/>
+    <w:lsdException w:name="List Number 4" w:semiHidden="1" w:unhideWhenUsed="1"/>
+    <w:lsdException w:name="List Number 5" w:semiHidden="1" w:unhideWhenUsed="1"/>
+    <w:lsdException w:name="Title" w:uiPriority="0" w:qFormat="1"/>
+    <w:lsdException w:name="Closing" w:semiHidden="1" w:unhideWhenUsed="1"/>
+    <w:lsdException w:name="Signature" w:semiHidden="1" w:unhideWhenUsed="1"/>
+    <w:lsdException w:name="Default Paragraph Font" w:semiHidden="1" w:uiPriority="1" w:unhideWhenUsed="1"/>
+    <w:lsdException w:name="Body Text" w:semiHidden="1" w:uiPriority="0" w:unhideWhenUsed="1"/>
+    <w:lsdException w:name="Body Text Indent" w:semiHidden="1" w:unhideWhenUsed="1"/>
+    <w:lsdException w:name="List Continue" w:semiHidden="1" w:unhideWhenUsed="1"/>
+    <w:lsdException w:name="List Continue 2" w:semiHidden="1" w:unhideWhenUsed="1"/>
+    <w:lsdException w:name="List Continue 3" w:semiHidden="1" w:unhideWhenUsed="1"/>
+    <w:lsdException w:name="List Continue 4" w:semiHidden="1" w:unhideWhenUsed="1"/>
+    <w:lsdException w:name="List Continue 5" w:semiHidden="1" w:unhideWhenUsed="1"/>
+    <w:lsdException w:name="Message Header" w:semiHidden="1" w:unhideWhenUsed="1"/>
+    <w:lsdException w:name="Subtitle" w:uiPriority="11" w:qFormat="1"/>
+    <w:lsdException w:name="Salutation" w:semiHidden="1" w:unhideWhenUsed="1"/>
+    <w:lsdException w:name="Date" w:semiHidden="1" w:unhideWhenUsed="1"/>
+    <w:lsdException w:name="Body Text First Indent" w:semiHidden="1" w:unhideWhenUsed="1"/>
+    <w:lsdException w:name="Body Text First Indent 2" w:semiHidden="1" w:unhideWhenUsed="1"/>
+    <w:lsdException w:name="Note Heading" w:semiHidden="1" w:unhideWhenUsed="1"/>
+    <w:lsdException w:name="Body Text 2" w:semiHidden="1" w:unhideWhenUsed="1"/>
+    <w:lsdException w:name="Body Text 3" w:semiHidden="1" w:unhideWhenUsed="1"/>
+    <w:lsdException w:name="Body Text Indent 2" w:semiHidden="1" w:unhideWhenUsed="1"/>
+    <w:lsdException w:name="Body Text Indent 3" w:semiHidden="1" w:unhideWhenUsed="1"/>
+    <w:lsdException w:name="Block Text" w:semiHidden="1" w:unhideWhenUsed="1"/>
+    <w:lsdException w:name="Hyperlink" w:semiHidden="1" w:unhideWhenUsed="1"/>
+    <w:lsdException w:name="FollowedHyperlink" w:semiHidden="1" w:unhideWhenUsed="1"/>
+    <w:lsdException w:name="Strong" w:uiPriority="22" w:qFormat="1"/>
+    <w:lsdException w:name="Emphasis" w:uiPriority="20" w:qFormat="1"/>
+    <w:lsdException w:name="Document Map" w:semiHidden="1" w:unhideWhenUsed="1"/>
+    <w:lsdException w:name="Plain Text" w:semiHidden="1" w:unhideWhenUsed="1"/>
+    <w:lsdException w:name="E-mail Signature" w:semiHidden="1" w:unhideWhenUsed="1"/>
+    <w:lsdException w:name="HTML Top of Form" w:semiHidden="1" w:unhideWhenUsed="1"/>
+    <w:lsdException w:name="HTML Bottom of Form" w:semiHidden="1" w:unhideWhenUsed="1"/>
+    <w:lsdException w:name="Normal (Web)" w:semiHidden="1" w:unhideWhenUsed="1"/>
+    <w:lsdException w:name="HTML Acronym" w:semiHidden="1" w:unhideWhenUsed="1"/>
+    <w:lsdException w:name="HTML Address" w:semiHidden="1" w:unhideWhenUsed="1"/>
+    <w:lsdException w:name="HTML Cite" w:semiHidden="1" w:unhideWhenUsed="1"/>
+    <w:lsdException w:name="HTML Code" w:semiHidden="1" w:unhideWhenUsed="1"/>
+    <w:lsdException w:name="HTML Definition" w:semiHidden="1" w:unhideWhenUsed="1"/>
+    <w:lsdException w:name="HTML Keyboard" w:semiHidden="1" w:unhideWhenUsed="1"/>
+    <w:lsdException w:name="HTML Preformatted" w:semiHidden="1" w:unhideWhenUsed="1"/>
+    <w:lsdException w:name="HTML Sample" w:semiHidden="1" w:unhideWhenUsed="1"/>
+    <w:lsdException w:name="HTML Typewriter" w:semiHidden="1" w:unhideWhenUsed="1"/>
+    <w:lsdException w:name="HTML Variable" w:semiHidden="1" w:unhideWhenUsed="1"/>
+    <w:lsdException w:name="Normal Table" w:semiHidden="1" w:unhideWhenUsed="1"/>
+    <w:lsdException w:name="annotation subject" w:semiHidden="1" w:unhideWhenUsed="1"/>
+    <w:lsdException w:name="No List" w:semiHidden="1" w:unhideWhenUsed="1"/>
+    <w:lsdException w:name="Outline List 1" w:semiHidden="1" w:unhideWhenUsed="1"/>
+    <w:lsdException w:name="Outline List 2" w:semiHidden="1" w:unhideWhenUsed="1"/>
+    <w:lsdException w:name="Outline List 3" w:semiHidden="1" w:unhideWhenUsed="1"/>
+    <w:lsdException w:name="Table Simple 1" w:semiHidden="1" w:unhideWhenUsed="1"/>
+    <w:lsdException w:name="Table Simple 2" w:semiHidden="1" w:unhideWhenUsed="1"/>
+    <w:lsdException w:name="Table Simple 3" w:semiHidden="1" w:unhideWhenUsed="1"/>
+    <w:lsdException w:name="Table Classic 1" w:semiHidden="1" w:unhideWhenUsed="1"/>
+    <w:lsdException w:name="Table Classic 2" w:semiHidden="1" w:unhideWhenUsed="1"/>
+    <w:lsdException w:name="Table Classic 3" w:semiHidden="1" w:unhideWhenUsed="1"/>
+    <w:lsdException w:name="Table Classic 4" w:semiHidden="1" w:unhideWhenUsed="1"/>
+    <w:lsdException w:name="Table Colorful 1" w:semiHidden="1" w:unhideWhenUsed="1"/>
+    <w:lsdException w:name="Table Colorful 2" w:semiHidden="1" w:unhideWhenUsed="1"/>
+    <w:lsdException w:name="Table Colorful 3" w:semiHidden="1" w:unhideWhenUsed="1"/>
+    <w:lsdException w:name="Table Columns 1" w:semiHidden="1" w:unhideWhenUsed="1"/>
+    <w:lsdException w:name="Table Columns 2" w:semiHidden="1" w:unhideWhenUsed="1"/>
+    <w:lsdException w:name="Table Columns 3" w:semiHidden="1" w:unhideWhenUsed="1"/>
+    <w:lsdException w:name="Table Columns 4" w:semiHidden="1" w:unhideWhenUsed="1"/>
+    <w:lsdException w:name="Table Columns 5" w:semiHidden="1" w:unhideWhenUsed="1"/>
+    <w:lsdException w:name="Table Grid 1" w:semiHidden="1" w:unhideWhenUsed="1"/>
+    <w:lsdException w:name="Table Grid 2" w:semiHidden="1" w:unhideWhenUsed="1"/>
+    <w:lsdException w:name="Table Grid 3" w:semiHidden="1" w:unhideWhenUsed="1"/>
+    <w:lsdException w:name="Table Grid 4" w:semiHidden="1" w:unhideWhenUsed="1"/>
+    <w:lsdException w:name="Table Grid 5" w:semiHidden="1" w:unhideWhenUsed="1"/>
+    <w:lsdException w:name="Table Grid 6" w:semiHidden="1" w:unhideWhenUsed="1"/>
+    <w:lsdException w:name="Table Grid 7" w:semiHidden="1" w:unhideWhenUsed="1"/>
+    <w:lsdException w:name="Table Grid 8" w:semiHidden="1" w:unhideWhenUsed="1"/>
+    <w:lsdException w:name="Table List 1" w:semiHidden="1" w:unhideWhenUsed="1"/>
+    <w:lsdException w:name="Table List 2" w:semiHidden="1" w:unhideWhenUsed="1"/>
+    <w:lsdException w:name="Table List 3" w:semiHidden="1" w:unhideWhenUsed="1"/>
+    <w:lsdException w:name="Table List 4" w:semiHidden="1" w:unhideWhenUsed="1"/>
+    <w:lsdException w:name="Table List 5" w:semiHidden="1" w:unhideWhenUsed="1"/>
+    <w:lsdException w:name="Table List 6" w:semiHidden="1" w:unhideWhenUsed="1"/>
+    <w:lsdException w:name="Table List 7" w:semiHidden="1" w:unhideWhenUsed="1"/>
+    <w:lsdException w:name="Table List 8" w:semiHidden="1" w:unhideWhenUsed="1"/>
+    <w:lsdException w:name="Table 3D effects 1" w:semiHidden="1" w:unhideWhenUsed="1"/>
+    <w:lsdException w:name="Table 3D effects 2" w:semiHidden="1" w:unhideWhenUsed="1"/>
+    <w:lsdException w:name="Table 3D effects 3" w:semiHidden="1" w:unhideWhenUsed="1"/>
+    <w:lsdException w:name="Table Contemporary" w:semiHidden="1" w:unhideWhenUsed="1"/>
+    <w:lsdException w:name="Table Elegant" w:semiHidden="1" w:unhideWhenUsed="1"/>
+    <w:lsdException w:name="Table Professional" w:semiHidden="1" w:unhideWhenUsed="1"/>
+    <w:lsdException w:name="Table Subtle 1" w:semiHidden="1" w:unhideWhenUsed="1"/>
+    <w:lsdException w:name="Table Subtle 2" w:semiHidden="1" w:unhideWhenUsed="1"/>
+    <w:lsdException w:name="Table Web 1" w:semiHidden="1" w:unhideWhenUsed="1"/>
+    <w:lsdException w:name="Table Web 2" w:semiHidden="1" w:unhideWhenUsed="1"/>
+    <w:lsdException w:name="Table Web 3" w:semiHidden="1" w:unhideWhenUsed="1"/>
+    <w:lsdException w:name="Balloon Text" w:semiHidden="1" w:unhideWhenUsed="1"/>
+    <w:lsdException w:name="Table Grid" w:semiHidden="1" w:uiPriority="59" w:unhideWhenUsed="1"/>
+    <w:lsdException w:name="Table Theme" w:semiHidden="1" w:unhideWhenUsed="1"/>
+    <w:lsdException w:name="Placeholder Text" w:semiHidden="1"/>
+    <w:lsdException w:name="No Spacing" w:uiPriority="1" w:qFormat="1"/>
+    <w:lsdException w:name="Light Shading" w:uiPriority="60"/>
+    <w:lsdException w:name="Light List" w:uiPriority="61"/>
+    <w:lsdException w:name="Light Grid" w:uiPriority="62"/>
+    <w:lsdException w:name="Medium Shading 1" w:uiPriority="63"/>
+    <w:lsdException w:name="Medium Shading 2" w:uiPriority="64"/>
+    <w:lsdException w:name="Medium List 1" w:uiPriority="65"/>
+    <w:lsdException w:name="Medium List 2" w:uiPriority="66"/>
+    <w:lsdException w:name="Medium Grid 1" w:uiPriority="67"/>
+    <w:lsdException w:name="Medium Grid 2" w:uiPriority="68"/>
+    <w:lsdException w:name="Medium Grid 3" w:uiPriority="69"/>
+    <w:lsdException w:name="Dark List" w:uiPriority="70"/>
+    <w:lsdException w:name="Colorful Shading" w:uiPriority="71"/>
+    <w:lsdException w:name="Colorful List" w:uiPriority="72"/>
+    <w:lsdException w:name="Colorful Grid" w:uiPriority="73"/>
+    <w:lsdException w:name="Light Shading Accent 1" w:uiPriority="60"/>
+    <w:lsdException w:name="Light List Accent 1" w:uiPriority="61"/>
+    <w:lsdException w:name="Light Grid Accent 1" w:uiPriority="62"/>
+    <w:lsdException w:name="Medium Shading 1 Accent 1" w:uiPriority="63"/>
+    <w:lsdException w:name="Medium Shading 2 Accent 1" w:uiPriority="64"/>
+    <w:lsdException w:name="Medium List 1 Accent 1" w:uiPriority="65"/>
+    <w:lsdException w:name="Revision" w:semiHidden="1"/>
+    <w:lsdException w:name="List Paragraph" w:uiPriority="34" w:qFormat="1"/>
+    <w:lsdException w:name="Quote" w:uiPriority="29" w:qFormat="1"/>
+    <w:lsdException w:name="Intense Quote" w:uiPriority="30" w:qFormat="1"/>
+    <w:lsdException w:name="Medium List 2 Accent 1" w:uiPriority="66"/>
+    <w:lsdException w:name="Medium Grid 1 Accent 1" w:uiPriority="67"/>
+    <w:lsdException w:name="Medium Grid 2 Accent 1" w:uiPriority="68"/>
+    <w:lsdException w:name="Medium Grid 3 Accent 1" w:uiPriority="69"/>
+    <w:lsdException w:name="Dark List Accent 1" w:uiPriority="70"/>
+    <w:lsdException w:name="Colorful Shading Accent 1" w:uiPriority="71"/>
+    <w:lsdException w:name="Colorful List Accent 1" w:uiPriority="72"/>
+    <w:lsdException w:name="Colorful Grid Accent 1" w:uiPriority="73"/>
+    <w:lsdException w:name="Light Shading Accent 2" w:uiPriority="60"/>
+    <w:lsdException w:name="Light List Accent 2" w:uiPriority="61"/>
+    <w:lsdException w:name="Light Grid Accent 2" w:uiPriority="62"/>
+    <w:lsdException w:name="Medium Shading 1 Accent 2" w:uiPriority="63"/>
+    <w:lsdException w:name="Medium Shading 2 Accent 2" w:uiPriority="64"/>
+    <w:lsdException w:name="Medium List 1 Accent 2" w:uiPriority="65"/>
+    <w:lsdException w:name="Medium List 2 Accent 2" w:uiPriority="66"/>
+    <w:lsdException w:name="Medium Grid 1 Accent 2" w:uiPriority="67"/>
+    <w:lsdException w:name="Medium Grid 2 Accent 2" w:uiPriority="68"/>
+    <w:lsdException w:name="Medium Grid 3 Accent 2" w:uiPriority="69"/>
+    <w:lsdException w:name="Dark List Accent 2" w:uiPriority="70"/>
+    <w:lsdException w:name="Colorful Shading Accent 2" w:uiPriority="71"/>
+    <w:lsdException w:name="Colorful List Accent 2" w:uiPriority="72"/>
+    <w:lsdException w:name="Colorful Grid Accent 2" w:uiPriority="73"/>
+    <w:lsdException w:name="Light Shading Accent 3" w:uiPriority="60"/>
+    <w:lsdException w:name="Light List Accent 3" w:uiPriority="61"/>
+    <w:lsdException w:name="Light Grid Accent 3" w:uiPriority="62"/>
+    <w:lsdException w:name="Medium Shading 1 Accent 3" w:uiPriority="63"/>
+    <w:lsdException w:name="Medium Shading 2 Accent 3" w:uiPriority="64"/>
+    <w:lsdException w:name="Medium List 1 Accent 3" w:uiPriority="65"/>
+    <w:lsdException w:name="Medium List 2 Accent 3" w:uiPriority="66"/>
+    <w:lsdException w:name="Medium Grid 1 Accent 3" w:uiPriority="67"/>
+    <w:lsdException w:name="Medium Grid 2 Accent 3" w:uiPriority="68"/>
+    <w:lsdException w:name="Medium Grid 3 Accent 3" w:uiPriority="69"/>
+    <w:lsdException w:name="Dark List Accent 3" w:uiPriority="70"/>
+    <w:lsdException w:name="Colorful Shading Accent 3" w:uiPriority="71"/>
+    <w:lsdException w:name="Colorful List Accent 3" w:uiPriority="72"/>
+    <w:lsdException w:name="Colorful Grid Accent 3" w:uiPriority="73"/>
+    <w:lsdException w:name="Light Shading Accent 4" w:uiPriority="60"/>
+    <w:lsdException w:name="Light List Accent 4" w:uiPriority="61"/>
+    <w:lsdException w:name="Light Grid Accent 4" w:uiPriority="62"/>
+    <w:lsdException w:name="Medium Shading 1 Accent 4" w:uiPriority="63"/>
+    <w:lsdException w:name="Medium Shading 2 Accent 4" w:uiPriority="64"/>
+    <w:lsdException w:name="Medium List 1 Accent 4" w:uiPriority="65"/>
+    <w:lsdException w:name="Medium List 2 Accent 4" w:uiPriority="66"/>
+    <w:lsdException w:name="Medium Grid 1 Accent 4" w:uiPriority="67"/>
+    <w:lsdException w:name="Medium Grid 2 Accent 4" w:uiPriority="68"/>
+    <w:lsdException w:name="Medium Grid 3 Accent 4" w:uiPriority="69"/>
+    <w:lsdException w:name="Dark List Accent 4" w:uiPriority="70"/>
+    <w:lsdException w:name="Colorful Shading Accent 4" w:uiPriority="71"/>
+    <w:lsdException w:name="Colorful List Accent 4" w:uiPriority="72"/>
+    <w:lsdException w:name="Colorful Grid Accent 4" w:uiPriority="73"/>
+    <w:lsdException w:name="Light Shading Accent 5" w:uiPriority="60"/>
+    <w:lsdException w:name="Light List Accent 5" w:uiPriority="61"/>
+    <w:lsdException w:name="Light Grid Accent 5" w:uiPriority="62"/>
+    <w:lsdException w:name="Medium Shading 1 Accent 5" w:uiPriority="63"/>
+    <w:lsdException w:name="Medium Shading 2 Accent 5" w:uiPriority="64"/>
+    <w:lsdException w:name="Medium List 1 Accent 5" w:uiPriority="65"/>
+    <w:lsdException w:name="Medium List 2 Accent 5" w:uiPriority="66"/>
+    <w:lsdException w:name="Medium Grid 1 Accent 5" w:uiPriority="67"/>
+    <w:lsdException w:name="Medium Grid 2 Accent 5" w:uiPriority="68"/>
+    <w:lsdException w:name="Medium Grid 3 Accent 5" w:uiPriority="69"/>
+    <w:lsdException w:name="Dark List Accent 5" w:uiPriority="70"/>
+    <w:lsdException w:name="Colorful Shading Accent 5" w:uiPriority="71"/>
+    <w:lsdException w:name="Colorful List Accent 5" w:uiPriority="72"/>
+    <w:lsdException w:name="Colorful Grid Accent 5" w:uiPriority="73"/>
+    <w:lsdException w:name="Light Shading Accent 6" w:uiPriority="60"/>
+    <w:lsdException w:name="Light List Accent 6" w:uiPriority="61"/>
+    <w:lsdException w:name="Light Grid Accent 6" w:uiPriority="62"/>
+    <w:lsdException w:name="Medium Shading 1 Accent 6" w:uiPriority="63"/>
+    <w:lsdException w:name="Medium Shading 2 Accent 6" w:uiPriority="64"/>
+    <w:lsdException w:name="Medium List 1 Accent 6" w:uiPriority="65"/>
+    <w:lsdException w:name="Medium List 2 Accent 6" w:uiPriority="66"/>
+    <w:lsdException w:name="Medium Grid 1 Accent 6" w:uiPriority="67"/>
+    <w:lsdException w:name="Medium Grid 2 Accent 6" w:uiPriority="68"/>
+    <w:lsdException w:name="Medium Grid 3 Accent 6" w:uiPriority="69"/>
+    <w:lsdException w:name="Dark List Accent 6" w:uiPriority="70"/>
+    <w:lsdException w:name="Colorful Shading Accent 6" w:uiPriority="71"/>
+    <w:lsdException w:name="Colorful List Accent 6" w:uiPriority="72"/>
+    <w:lsdException w:name="Colorful Grid Accent 6" w:uiPriority="73"/>
+    <w:lsdException w:name="Subtle Emphasis" w:uiPriority="19" w:qFormat="1"/>
+    <w:lsdException w:name="Intense Emphasis" w:uiPriority="21" w:qFormat="1"/>
+    <w:lsdException w:name="Subtle Reference" w:uiPriority="31" w:qFormat="1"/>
+    <w:lsdException w:name="Intense Reference" w:uiPriority="32" w:qFormat="1"/>
+    <w:lsdException w:name="Book Title" w:uiPriority="33" w:qFormat="1"/>
+    <w:lsdException w:name="Bibliography" w:semiHidden="1" w:uiPriority="37" w:unhideWhenUsed="1"/>
+    <w:lsdException w:name="TOC Heading" w:semiHidden="1" w:uiPriority="39" w:unhideWhenUsed="1" w:qFormat="1"/>
+    <w:lsdException w:name="Plain Table 1" w:uiPriority="41"/>
+    <w:lsdException w:name="Plain Table 2" w:uiPriority="42"/>
+    <w:lsdException w:name="Plain Table 3" w:uiPriority="43"/>
+    <w:lsdException w:name="Plain Table 4" w:uiPriority="44"/>
+    <w:lsdException w:name="Plain Table 5" w:uiPriority="45"/>
+    <w:lsdException w:name="Grid Table Light" w:uiPriority="40"/>
+    <w:lsdException w:name="Grid Table 1 Light" w:uiPriority="46"/>
+    <w:lsdException w:name="Grid Table 2" w:uiPriority="47"/>
+    <w:lsdException w:name="Grid Table 3" w:uiPriority="48"/>
+    <w:lsdException w:name="Grid Table 4" w:uiPriority="49"/>
+    <w:lsdException w:name="Grid Table 5 Dark" w:uiPriority="50"/>
+    <w:lsdException w:name="Grid Table 6 Colorful" w:uiPriority="51"/>
+    <w:lsdException w:name="Grid Table 7 Colorful" w:uiPriority="52"/>
+    <w:lsdException w:name="Grid Table 1 Light Accent 1" w:uiPriority="46"/>
+    <w:lsdException w:name="Grid Table 2 Accent 1" w:uiPriority="47"/>
+    <w:lsdException w:name="Grid Table 3 Accent 1" w:uiPriority="48"/>
+    <w:lsdException w:name="Grid Table 4 Accent 1" w:uiPriority="49"/>
+    <w:lsdException w:name="Grid Table 5 Dark Accent 1" w:uiPriority="50"/>
+    <w:lsdException w:name="Grid Table 6 Colorful Accent 1" w:uiPriority="51"/>
+    <w:lsdException w:name="Grid Table 7 Colorful Accent 1" w:uiPriority="52"/>
+    <w:lsdException w:name="Grid Table 1 Light Accent 2" w:uiPriority="46"/>
+    <w:lsdException w:name="Grid Table 2 Accent 2" w:uiPriority="47"/>
+    <w:lsdException w:name="Grid Table 3 Accent 2" w:uiPriority="48"/>
+    <w:lsdException w:name="Grid Table 4 Accent 2" w:uiPriority="49"/>
+    <w:lsdException w:name="Grid Table 5 Dark Accent 2" w:uiPriority="50"/>
+    <w:lsdException w:name="Grid Table 6 Colorful Accent 2" w:uiPriority="51"/>
+    <w:lsdException w:name="Grid Table 7 Colorful Accent 2" w:uiPriority="52"/>
+    <w:lsdException w:name="Grid Table 1 Light Accent 3" w:uiPriority="46"/>
+    <w:lsdException w:name="Grid Table 2 Accent 3" w:uiPriority="47"/>
+    <w:lsdException w:name="Grid Table 3 Accent 3" w:uiPriority="48"/>
+    <w:lsdException w:name="Grid Table 4 Accent 3" w:uiPriority="49"/>
+    <w:lsdException w:name="Grid Table 5 Dark Accent 3" w:uiPriority="50"/>
+    <w:lsdException w:name="Grid Table 6 Colorful Accent 3" w:uiPriority="51"/>
+    <w:lsdException w:name="Grid Table 7 Colorful Accent 3" w:uiPriority="52"/>
+    <w:lsdException w:name="Grid Table 1 Light Accent 4" w:uiPriority="46"/>
+    <w:lsdException w:name="Grid Table 2 Accent 4" w:uiPriority="47"/>
+    <w:lsdException w:name="Grid Table 3 Accent 4" w:uiPriority="48"/>
+    <w:lsdException w:name="Grid Table 4 Accent 4" w:uiPriority="49"/>
+    <w:lsdException w:name="Grid Table 5 Dark Accent 4" w:uiPriority="50"/>
+    <w:lsdException w:name="Grid Table 6 Colorful Accent 4" w:uiPriority="51"/>
+    <w:lsdException w:name="Grid Table 7 Colorful Accent 4" w:uiPriority="52"/>
+    <w:lsdException w:name="Grid Table 1 Light Accent 5" w:uiPriority="46"/>
+    <w:lsdException w:name="Grid Table 2 Accent 5" w:uiPriority="47"/>
+    <w:lsdException w:name="Grid Table 3 Accent 5" w:uiPriority="48"/>
+    <w:lsdException w:name="Grid Table 4 Accent 5" w:uiPriority="49"/>
+    <w:lsdException w:name="Grid Table 5 Dark Accent 5" w:uiPriority="50"/>
+    <w:lsdException w:name="Grid Table 6 Colorful Accent 5" w:uiPriority="51"/>
+    <w:lsdException w:name="Grid Table 7 Colorful Accent 5" w:uiPriority="52"/>
+    <w:lsdException w:name="Grid Table 1 Light Accent 6" w:uiPriority="46"/>
+    <w:lsdException w:name="Grid Table 2 Accent 6" w:uiPriority="47"/>
+    <w:lsdException w:name="Grid Table 3 Accent 6" w:uiPriority="48"/>
+    <w:lsdException w:name="Grid Table 4 Accent 6" w:uiPriority="49"/>
+    <w:lsdException w:name="Grid Table 5 Dark Accent 6" w:uiPriority="50"/>
+    <w:lsdException w:name="Grid Table 6 Colorful Accent 6" w:uiPriority="51"/>
+    <w:lsdException w:name="Grid Table 7 Colorful Accent 6" w:uiPriority="52"/>
+    <w:lsdException w:name="List Table 1 Light" w:uiPriority="46"/>
+    <w:lsdException w:name="List Table 2" w:uiPriority="47"/>
+    <w:lsdException w:name="List Table 3" w:uiPriority="48"/>
+    <w:lsdException w:name="List Table 4" w:uiPriority="49"/>
+    <w:lsdException w:name="List Table 5 Dark" w:uiPriority="50"/>
+    <w:lsdException w:name="List Table 6 Colorful" w:uiPriority="51"/>
+    <w:lsdException w:name="List Table 7 Colorful" w:uiPriority="52"/>
+    <w:lsdException w:name="List Table 1 Light Accent 1" w:uiPriority="46"/>
+    <w:lsdException w:name="List Table 2 Accent 1" w:uiPriority="47"/>
+    <w:lsdException w:name="List Table 3 Accent 1" w:uiPriority="48"/>
+    <w:lsdException w:name="List Table 4 Accent 1" w:uiPriority="49"/>
+    <w:lsdException w:name="List Table 5 Dark Accent 1" w:uiPriority="50"/>
+    <w:lsdException w:name="List Table 6 Colorful Accent 1" w:uiPriority="51"/>
+    <w:lsdException w:name="List Table 7 Colorful Accent 1" w:uiPriority="52"/>
+    <w:lsdException w:name="List Table 1 Light Accent 2" w:uiPriority="46"/>
+    <w:lsdException w:name="List Table 2 Accent 2" w:uiPriority="47"/>
+    <w:lsdException w:name="List Table 3 Accent 2" w:uiPriority="48"/>
+    <w:lsdException w:name="List Table 4 Accent 2" w:uiPriority="49"/>
+    <w:lsdException w:name="List Table 5 Dark Accent 2" w:uiPriority="50"/>
+    <w:lsdException w:name="List Table 6 Colorful Accent 2" w:uiPriority="51"/>
+    <w:lsdException w:name="List Table 7 Colorful Accent 2" w:uiPriority="52"/>
+    <w:lsdException w:name="List Table 1 Light Accent 3" w:uiPriority="46"/>
+    <w:lsdException w:name="List Table 2 Accent 3" w:uiPriority="47"/>
+    <w:lsdException w:name="List Table 3 Accent 3" w:uiPriority="48"/>
+    <w:lsdException w:name="List Table 4 Accent 3" w:uiPriority="49"/>
+    <w:lsdException w:name="List Table 5 Dark Accent 3" w:uiPriority="50"/>
+    <w:lsdException w:name="List Table 6 Colorful Accent 3" w:uiPriority="51"/>
+    <w:lsdException w:name="List Table 7 Colorful Accent 3" w:uiPriority="52"/>
+    <w:lsdException w:name="List Table 1 Light Accent 4" w:uiPriority="46"/>
+    <w:lsdException w:name="List Table 2 Accent 4" w:uiPriority="47"/>
+    <w:lsdException w:name="List Table 3 Accent 4" w:uiPriority="48"/>
+    <w:lsdException w:name="List Table 4 Accent 4" w:uiPriority="49"/>
+    <w:lsdException w:name="List Table 5 Dark Accent 4" w:uiPriority="50"/>
+    <w:lsdException w:name="List Table 6 Colorful Accent 4" w:uiPriority="51"/>
+    <w:lsdException w:name="List Table 7 Colorful Accent 4" w:uiPriority="52"/>
+    <w:lsdException w:name="List Table 1 Light Accent 5" w:uiPriority="46"/>
+    <w:lsdException w:name="List Table 2 Accent 5" w:uiPriority="47"/>
+    <w:lsdException w:name="List Table 3 Accent 5" w:uiPriority="48"/>
+    <w:lsdException w:name="List Table 4 Accent 5" w:uiPriority="49"/>
+    <w:lsdException w:name="List Table 5 Dark Accent 5" w:uiPriority="50"/>
+    <w:lsdException w:name="List Table 6 Colorful Accent 5" w:uiPriority="51"/>
+    <w:lsdException w:name="List Table 7 Colorful Accent 5" w:uiPriority="52"/>
+    <w:lsdException w:name="List Table 1 Light Accent 6" w:uiPriority="46"/>
+    <w:lsdException w:name="List Table 2 Accent 6" w:uiPriority="47"/>
+    <w:lsdException w:name="List Table 3 Accent 6" w:uiPriority="48"/>
+    <w:lsdException w:name="List Table 4 Accent 6" w:uiPriority="49"/>
+    <w:lsdException w:name="List Table 5 Dark Accent 6" w:uiPriority="50"/>
+    <w:lsdException w:name="List Table 6 Colorful Accent 6" w:uiPriority="51"/>
+    <w:lsdException w:name="List Table 7 Colorful Accent 6" w:uiPriority="52"/>
+    <w:lsdException w:name="Mention" w:semiHidden="1" w:unhideWhenUsed="1"/>
+    <w:lsdException w:name="Smart Hyperlink" w:semiHidden="1" w:unhideWhenUsed="1"/>
+    <w:lsdException w:name="Hashtag" w:semiHidden="1" w:unhideWhenUsed="1"/>
+    <w:lsdException w:name="Unresolved Mention" w:semiHidden="1" w:unhideWhenUsed="1"/>
+    <w:lsdException w:name="Smart Link" w:semiHidden="1" w:unhideWhenUsed="1"/>
   </w:latentStyles>
   <w:style w:type="paragraph" w:default="1" w:styleId="Normal">
     <w:name w:val="Normal"/>
@@ -3968,7 +4553,6 @@
     <w:uiPriority w:val="99"/>
     <w:semiHidden/>
     <w:unhideWhenUsed/>
-    <w:qFormat/>
     <w:tblPr>
       <w:tblInd w:w="0" w:type="dxa"/>
       <w:tblCellMar>
@@ -4351,7 +4935,7 @@
       <w:u w:val="single"/>
     </w:rPr>
   </w:style>
-  <w:style w:type="paragraph" w:styleId="TtulodeTDC">
+  <w:style w:type="paragraph" w:styleId="TtuloTDC">
     <w:name w:val="TOC Heading"/>
     <w:basedOn w:val="Ttulo1"/>
     <w:next w:val="Normal"/>
@@ -4615,6 +5199,17 @@
       <w:szCs w:val="24"/>
       <w:lang w:val="es-VE" w:eastAsia="es-ES_tradnl" w:bidi="es-ES_tradnl"/>
     </w:rPr>
+  </w:style>
+  <w:style w:type="paragraph" w:styleId="Prrafodelista">
+    <w:name w:val="List Paragraph"/>
+    <w:basedOn w:val="Normal"/>
+    <w:uiPriority w:val="34"/>
+    <w:qFormat/>
+    <w:rsid w:val="001243E6"/>
+    <w:pPr>
+      <w:ind w:left="720"/>
+      <w:contextualSpacing/>
+    </w:pPr>
   </w:style>
 </w:styles>
 </file>
@@ -4926,7 +5521,7 @@
 </file>
 
 <file path=customXml/itemProps2.xml><?xml version="1.0" encoding="utf-8"?>
-<ds:datastoreItem xmlns:ds="http://schemas.openxmlformats.org/officeDocument/2006/customXml" ds:itemID="{7D3B1E5C-9BF3-4107-B8D1-F17F42E19ED2}">
+<ds:datastoreItem xmlns:ds="http://schemas.openxmlformats.org/officeDocument/2006/customXml" ds:itemID="{BB6B23BA-D186-4327-A36D-2372066E0FD5}">
   <ds:schemaRefs>
     <ds:schemaRef ds:uri="http://schemas.openxmlformats.org/officeDocument/2006/bibliography"/>
   </ds:schemaRefs>

</xml_diff>

<commit_message>
Se inicia la escritura formal de Memoria del Proyecto.docx Se finaliza la creación de estructura principal de Manual de Usuario.docx
</commit_message>
<xml_diff>
--- a/Manuales/Manual de Usuario.docx
+++ b/Manuales/Manual de Usuario.docx
@@ -1,6 +1,6 @@
 
 <file path=word/document.xml><?xml version="1.0" encoding="utf-8"?>
-<w:document xmlns:wpc="http://schemas.microsoft.com/office/word/2010/wordprocessingCanvas" xmlns:cx="http://schemas.microsoft.com/office/drawing/2014/chartex" xmlns:cx1="http://schemas.microsoft.com/office/drawing/2015/9/8/chartex" xmlns:cx2="http://schemas.microsoft.com/office/drawing/2015/10/21/chartex" xmlns:cx3="http://schemas.microsoft.com/office/drawing/2016/5/9/chartex" xmlns:cx4="http://schemas.microsoft.com/office/drawing/2016/5/10/chartex" xmlns:cx5="http://schemas.microsoft.com/office/drawing/2016/5/11/chartex" xmlns:cx6="http://schemas.microsoft.com/office/drawing/2016/5/12/chartex" xmlns:cx7="http://schemas.microsoft.com/office/drawing/2016/5/13/chartex" xmlns:cx8="http://schemas.microsoft.com/office/drawing/2016/5/14/chartex" xmlns:mc="http://schemas.openxmlformats.org/markup-compatibility/2006" xmlns:aink="http://schemas.microsoft.com/office/drawing/2016/ink" xmlns:am3d="http://schemas.microsoft.com/office/drawing/2017/model3d" xmlns:o="urn:schemas-microsoft-com:office:office" xmlns:r="http://schemas.openxmlformats.org/officeDocument/2006/relationships" xmlns:m="http://schemas.openxmlformats.org/officeDocument/2006/math" xmlns:v="urn:schemas-microsoft-com:vml" xmlns:wp14="http://schemas.microsoft.com/office/word/2010/wordprocessingDrawing" xmlns:wp="http://schemas.openxmlformats.org/drawingml/2006/wordprocessingDrawing" xmlns:w10="urn:schemas-microsoft-com:office:word" xmlns:w="http://schemas.openxmlformats.org/wordprocessingml/2006/main" xmlns:w14="http://schemas.microsoft.com/office/word/2010/wordml" xmlns:w15="http://schemas.microsoft.com/office/word/2012/wordml" xmlns:w16cid="http://schemas.microsoft.com/office/word/2016/wordml/cid" xmlns:w16se="http://schemas.microsoft.com/office/word/2015/wordml/symex" xmlns:wpg="http://schemas.microsoft.com/office/word/2010/wordprocessingGroup" xmlns:wpi="http://schemas.microsoft.com/office/word/2010/wordprocessingInk" xmlns:wne="http://schemas.microsoft.com/office/word/2006/wordml" xmlns:wps="http://schemas.microsoft.com/office/word/2010/wordprocessingShape" mc:Ignorable="w14 w15 w16se w16cid wp14">
+<w:document xmlns:wpc="http://schemas.microsoft.com/office/word/2010/wordprocessingCanvas" xmlns:mc="http://schemas.openxmlformats.org/markup-compatibility/2006" xmlns:o="urn:schemas-microsoft-com:office:office" xmlns:r="http://schemas.openxmlformats.org/officeDocument/2006/relationships" xmlns:m="http://schemas.openxmlformats.org/officeDocument/2006/math" xmlns:v="urn:schemas-microsoft-com:vml" xmlns:wp14="http://schemas.microsoft.com/office/word/2010/wordprocessingDrawing" xmlns:wp="http://schemas.openxmlformats.org/drawingml/2006/wordprocessingDrawing" xmlns:w10="urn:schemas-microsoft-com:office:word" xmlns:w="http://schemas.openxmlformats.org/wordprocessingml/2006/main" xmlns:w14="http://schemas.microsoft.com/office/word/2010/wordml" xmlns:w15="http://schemas.microsoft.com/office/word/2012/wordml" xmlns:wpg="http://schemas.microsoft.com/office/word/2010/wordprocessingGroup" xmlns:wpi="http://schemas.microsoft.com/office/word/2010/wordprocessingInk" xmlns:wne="http://schemas.microsoft.com/office/word/2006/wordml" xmlns:wps="http://schemas.microsoft.com/office/word/2010/wordprocessingShape" mc:Ignorable="w14 w15 wp14">
   <w:body>
     <w:sdt>
       <w:sdtPr>
@@ -392,22 +392,7 @@
                         <w:pStyle w:val="PSI-Comentario"/>
                       </w:pPr>
                       <w:r>
-                        <w:t xml:space="preserve">Este manual pretende ser una guía que busca brindar </w:t>
-                      </w:r>
-                      <w:r>
-                        <w:t>soporte</w:t>
-                      </w:r>
-                      <w:r>
-                        <w:t xml:space="preserve"> a los usuarios del </w:t>
-                      </w:r>
-                      <w:r>
-                        <w:t>S</w:t>
-                      </w:r>
-                      <w:r>
-                        <w:t xml:space="preserve">istema </w:t>
-                      </w:r>
-                      <w:r>
-                        <w:t>VASPA.</w:t>
+                        <w:t>Este manual pretende ser una guía que busca brindar soporte a los usuarios del Sistema VASPA.</w:t>
                       </w:r>
                     </w:p>
                     <w:p>
@@ -415,33 +400,7 @@
                         <w:pStyle w:val="PSI-Comentario"/>
                       </w:pPr>
                       <w:r>
-                        <w:t xml:space="preserve"> Más allá de su especificidad, los autores del manual intentan apelar a un lenguaje ameno y simple para llegar a la mayor cantidad posible de receptores, </w:t>
-                      </w:r>
-                      <w:r>
-                        <w:t>de manera que</w:t>
-                      </w:r>
-                      <w:r>
-                        <w:t xml:space="preserve"> la interpretación </w:t>
-                      </w:r>
-                      <w:r>
-                        <w:t xml:space="preserve">por parte de los </w:t>
-                      </w:r>
-                      <w:r>
-                        <w:t xml:space="preserve">usuarios </w:t>
-                      </w:r>
-                      <w:r>
-                        <w:t xml:space="preserve">sea sencilla pero sin </w:t>
-                      </w:r>
-                      <w:proofErr w:type="gramStart"/>
-                      <w:r>
-                        <w:t>perder  algunos</w:t>
-                      </w:r>
-                      <w:proofErr w:type="gramEnd"/>
-                      <w:r>
-                        <w:t xml:space="preserve"> necesarios </w:t>
-                      </w:r>
-                      <w:r>
-                        <w:t>conceptos técnicos.</w:t>
+                        <w:t xml:space="preserve"> Más allá de su especificidad, los autores del manual intentan apelar a un lenguaje ameno y simple para llegar a la mayor cantidad posible de receptores, de manera que la interpretación por parte de los usuarios sea sencilla pero sin perder  algunos necesarios conceptos técnicos.</w:t>
                       </w:r>
                     </w:p>
                   </w:txbxContent>
@@ -567,18 +526,13 @@
       <w:sdtContent>
         <w:p>
           <w:pPr>
-            <w:pStyle w:val="TtuloTDC"/>
+            <w:pStyle w:val="TtulodeTDC"/>
             <w:tabs>
               <w:tab w:val="left" w:pos="5954"/>
             </w:tabs>
           </w:pPr>
           <w:r>
-            <w:t xml:space="preserve">Tabla </w:t>
-          </w:r>
-          <w:bookmarkStart w:id="0" w:name="_GoBack"/>
-          <w:bookmarkEnd w:id="0"/>
-          <w:r>
-            <w:t>de contenido</w:t>
+            <w:t>Tabla de contenido</w:t>
           </w:r>
         </w:p>
         <w:p>
@@ -603,7 +557,7 @@
           <w:r>
             <w:fldChar w:fldCharType="separate"/>
           </w:r>
-          <w:hyperlink w:anchor="_Toc37527607" w:history="1">
+          <w:hyperlink w:anchor="_Toc37932789" w:history="1">
             <w:r>
               <w:rPr>
                 <w:rStyle w:val="Hipervnculo"/>
@@ -630,7 +584,7 @@
                 <w:noProof/>
                 <w:webHidden/>
               </w:rPr>
-              <w:instrText xml:space="preserve"> PAGEREF _Toc37527607 \h </w:instrText>
+              <w:instrText xml:space="preserve"> PAGEREF _Toc37932789 \h </w:instrText>
             </w:r>
             <w:r>
               <w:rPr>
@@ -674,7 +628,7 @@
               <w:lang w:val="es-AR" w:eastAsia="es-AR"/>
             </w:rPr>
           </w:pPr>
-          <w:hyperlink w:anchor="_Toc37527608" w:history="1">
+          <w:hyperlink w:anchor="_Toc37932790" w:history="1">
             <w:r>
               <w:rPr>
                 <w:rStyle w:val="Hipervnculo"/>
@@ -701,7 +655,7 @@
                 <w:noProof/>
                 <w:webHidden/>
               </w:rPr>
-              <w:instrText xml:space="preserve"> PAGEREF _Toc37527608 \h </w:instrText>
+              <w:instrText xml:space="preserve"> PAGEREF _Toc37932790 \h </w:instrText>
             </w:r>
             <w:r>
               <w:rPr>
@@ -745,7 +699,7 @@
               <w:lang w:val="es-AR" w:eastAsia="es-AR"/>
             </w:rPr>
           </w:pPr>
-          <w:hyperlink w:anchor="_Toc37527609" w:history="1">
+          <w:hyperlink w:anchor="_Toc37932791" w:history="1">
             <w:r>
               <w:rPr>
                 <w:rStyle w:val="Hipervnculo"/>
@@ -772,7 +726,7 @@
                 <w:noProof/>
                 <w:webHidden/>
               </w:rPr>
-              <w:instrText xml:space="preserve"> PAGEREF _Toc37527609 \h </w:instrText>
+              <w:instrText xml:space="preserve"> PAGEREF _Toc37932791 \h </w:instrText>
             </w:r>
             <w:r>
               <w:rPr>
@@ -816,7 +770,7 @@
               <w:lang w:val="es-AR" w:eastAsia="es-AR"/>
             </w:rPr>
           </w:pPr>
-          <w:hyperlink w:anchor="_Toc37527610" w:history="1">
+          <w:hyperlink w:anchor="_Toc37932792" w:history="1">
             <w:r>
               <w:rPr>
                 <w:rStyle w:val="Hipervnculo"/>
@@ -843,7 +797,7 @@
                 <w:noProof/>
                 <w:webHidden/>
               </w:rPr>
-              <w:instrText xml:space="preserve"> PAGEREF _Toc37527610 \h </w:instrText>
+              <w:instrText xml:space="preserve"> PAGEREF _Toc37932792 \h </w:instrText>
             </w:r>
             <w:r>
               <w:rPr>
@@ -887,7 +841,7 @@
               <w:lang w:val="es-AR" w:eastAsia="es-AR"/>
             </w:rPr>
           </w:pPr>
-          <w:hyperlink w:anchor="_Toc37527611" w:history="1">
+          <w:hyperlink w:anchor="_Toc37932793" w:history="1">
             <w:r>
               <w:rPr>
                 <w:rStyle w:val="Hipervnculo"/>
@@ -914,7 +868,7 @@
                 <w:noProof/>
                 <w:webHidden/>
               </w:rPr>
-              <w:instrText xml:space="preserve"> PAGEREF _Toc37527611 \h </w:instrText>
+              <w:instrText xml:space="preserve"> PAGEREF _Toc37932793 \h </w:instrText>
             </w:r>
             <w:r>
               <w:rPr>
@@ -958,7 +912,7 @@
               <w:lang w:val="es-AR" w:eastAsia="es-AR"/>
             </w:rPr>
           </w:pPr>
-          <w:hyperlink w:anchor="_Toc37527612" w:history="1">
+          <w:hyperlink w:anchor="_Toc37932794" w:history="1">
             <w:r>
               <w:rPr>
                 <w:rStyle w:val="Hipervnculo"/>
@@ -985,7 +939,7 @@
                 <w:noProof/>
                 <w:webHidden/>
               </w:rPr>
-              <w:instrText xml:space="preserve"> PAGEREF _Toc37527612 \h </w:instrText>
+              <w:instrText xml:space="preserve"> PAGEREF _Toc37932794 \h </w:instrText>
             </w:r>
             <w:r>
               <w:rPr>
@@ -1029,7 +983,7 @@
               <w:lang w:val="es-AR" w:eastAsia="es-AR"/>
             </w:rPr>
           </w:pPr>
-          <w:hyperlink w:anchor="_Toc37527613" w:history="1">
+          <w:hyperlink w:anchor="_Toc37932795" w:history="1">
             <w:r>
               <w:rPr>
                 <w:rStyle w:val="Hipervnculo"/>
@@ -1056,7 +1010,7 @@
                 <w:noProof/>
                 <w:webHidden/>
               </w:rPr>
-              <w:instrText xml:space="preserve"> PAGEREF _Toc37527613 \h </w:instrText>
+              <w:instrText xml:space="preserve"> PAGEREF _Toc37932795 \h </w:instrText>
             </w:r>
             <w:r>
               <w:rPr>
@@ -1100,7 +1054,7 @@
               <w:lang w:val="es-AR" w:eastAsia="es-AR"/>
             </w:rPr>
           </w:pPr>
-          <w:hyperlink w:anchor="_Toc37527614" w:history="1">
+          <w:hyperlink w:anchor="_Toc37932796" w:history="1">
             <w:r>
               <w:rPr>
                 <w:rStyle w:val="Hipervnculo"/>
@@ -1127,7 +1081,7 @@
                 <w:noProof/>
                 <w:webHidden/>
               </w:rPr>
-              <w:instrText xml:space="preserve"> PAGEREF _Toc37527614 \h </w:instrText>
+              <w:instrText xml:space="preserve"> PAGEREF _Toc37932796 \h </w:instrText>
             </w:r>
             <w:r>
               <w:rPr>
@@ -1171,7 +1125,7 @@
               <w:lang w:val="es-AR" w:eastAsia="es-AR"/>
             </w:rPr>
           </w:pPr>
-          <w:hyperlink w:anchor="_Toc37527615" w:history="1">
+          <w:hyperlink w:anchor="_Toc37932797" w:history="1">
             <w:r>
               <w:rPr>
                 <w:rStyle w:val="Hipervnculo"/>
@@ -1198,7 +1152,7 @@
                 <w:noProof/>
                 <w:webHidden/>
               </w:rPr>
-              <w:instrText xml:space="preserve"> PAGEREF _Toc37527615 \h </w:instrText>
+              <w:instrText xml:space="preserve"> PAGEREF _Toc37932797 \h </w:instrText>
             </w:r>
             <w:r>
               <w:rPr>
@@ -1242,7 +1196,7 @@
               <w:lang w:val="es-AR" w:eastAsia="es-AR"/>
             </w:rPr>
           </w:pPr>
-          <w:hyperlink w:anchor="_Toc37527616" w:history="1">
+          <w:hyperlink w:anchor="_Toc37932798" w:history="1">
             <w:r>
               <w:rPr>
                 <w:rStyle w:val="Hipervnculo"/>
@@ -1269,7 +1223,7 @@
                 <w:noProof/>
                 <w:webHidden/>
               </w:rPr>
-              <w:instrText xml:space="preserve"> PAGEREF _Toc37527616 \h </w:instrText>
+              <w:instrText xml:space="preserve"> PAGEREF _Toc37932798 \h </w:instrText>
             </w:r>
             <w:r>
               <w:rPr>
@@ -1313,7 +1267,7 @@
               <w:lang w:val="es-AR" w:eastAsia="es-AR"/>
             </w:rPr>
           </w:pPr>
-          <w:hyperlink w:anchor="_Toc37527617" w:history="1">
+          <w:hyperlink w:anchor="_Toc37932799" w:history="1">
             <w:r>
               <w:rPr>
                 <w:rStyle w:val="Hipervnculo"/>
@@ -1340,7 +1294,7 @@
                 <w:noProof/>
                 <w:webHidden/>
               </w:rPr>
-              <w:instrText xml:space="preserve"> PAGEREF _Toc37527617 \h </w:instrText>
+              <w:instrText xml:space="preserve"> PAGEREF _Toc37932799 \h </w:instrText>
             </w:r>
             <w:r>
               <w:rPr>
@@ -1384,7 +1338,7 @@
               <w:lang w:val="es-AR" w:eastAsia="es-AR"/>
             </w:rPr>
           </w:pPr>
-          <w:hyperlink w:anchor="_Toc37527618" w:history="1">
+          <w:hyperlink w:anchor="_Toc37932800" w:history="1">
             <w:r>
               <w:rPr>
                 <w:rStyle w:val="Hipervnculo"/>
@@ -1411,7 +1365,7 @@
                 <w:noProof/>
                 <w:webHidden/>
               </w:rPr>
-              <w:instrText xml:space="preserve"> PAGEREF _Toc37527618 \h </w:instrText>
+              <w:instrText xml:space="preserve"> PAGEREF _Toc37932800 \h </w:instrText>
             </w:r>
             <w:r>
               <w:rPr>
@@ -1455,7 +1409,7 @@
               <w:lang w:val="es-AR" w:eastAsia="es-AR"/>
             </w:rPr>
           </w:pPr>
-          <w:hyperlink w:anchor="_Toc37527619" w:history="1">
+          <w:hyperlink w:anchor="_Toc37932801" w:history="1">
             <w:r>
               <w:rPr>
                 <w:rStyle w:val="Hipervnculo"/>
@@ -1482,7 +1436,7 @@
                 <w:noProof/>
                 <w:webHidden/>
               </w:rPr>
-              <w:instrText xml:space="preserve"> PAGEREF _Toc37527619 \h </w:instrText>
+              <w:instrText xml:space="preserve"> PAGEREF _Toc37932801 \h </w:instrText>
             </w:r>
             <w:r>
               <w:rPr>
@@ -1561,11 +1515,11 @@
       <w:pPr>
         <w:pStyle w:val="PSI-Ttulo1"/>
       </w:pPr>
-      <w:bookmarkStart w:id="1" w:name="_Toc37527607"/>
+      <w:bookmarkStart w:id="0" w:name="_Toc37932789"/>
       <w:r>
         <w:t>Introducción</w:t>
       </w:r>
-      <w:bookmarkEnd w:id="1"/>
+      <w:bookmarkEnd w:id="0"/>
     </w:p>
     <w:p>
       <w:r>
@@ -1600,78 +1554,136 @@
       <w:pPr>
         <w:pStyle w:val="PSI-Ttulo1"/>
       </w:pPr>
-      <w:bookmarkStart w:id="2" w:name="_Toc228206477"/>
-      <w:bookmarkStart w:id="3" w:name="_Toc234686582"/>
+      <w:bookmarkStart w:id="1" w:name="_Toc228206477"/>
+      <w:bookmarkStart w:id="2" w:name="_Toc234686582"/>
     </w:p>
     <w:p>
       <w:pPr>
         <w:pStyle w:val="PSI-Ttulo2"/>
       </w:pPr>
-      <w:bookmarkStart w:id="4" w:name="_Toc37527608"/>
+      <w:bookmarkStart w:id="3" w:name="_Toc37932790"/>
+      <w:bookmarkEnd w:id="1"/>
       <w:bookmarkEnd w:id="2"/>
+      <w:r>
+        <w:t>Conceptos clave</w:t>
+      </w:r>
       <w:bookmarkEnd w:id="3"/>
-      <w:r>
-        <w:t>Conceptos clave</w:t>
+    </w:p>
+    <w:p>
+      <w:r>
+        <w:rPr>
+          <w:u w:val="single"/>
+        </w:rPr>
+        <w:t>Comunidad universitaria:</w:t>
+      </w:r>
+      <w:r>
+        <w:t xml:space="preserve"> conjunto de actores que participan en la universidad. Incluye docentes y </w:t>
+      </w:r>
+      <w:proofErr w:type="spellStart"/>
+      <w:r>
+        <w:t>nodocentes</w:t>
+      </w:r>
+      <w:proofErr w:type="spellEnd"/>
+      <w:r>
+        <w:t xml:space="preserve"> que estarán registrados en el sistema pero también a cualquier otro usuario no registrado como administrativos  de la universidad, ayudantes de cátedra, estudiantes, aspirantes a estudiantes, etc.</w:t>
+      </w:r>
+    </w:p>
+    <w:p>
+      <w:r>
+        <w:rPr>
+          <w:u w:val="single"/>
+        </w:rPr>
+        <w:t>Ubicación:</w:t>
+      </w:r>
+      <w:r>
+        <w:t xml:space="preserve"> localización física del Programa en la universidad. Ya que el mismo puede estar en Secretaría Académica o en el departamento correspondiente, la funcionalidad del seguimiento del sistema servirá para registrar en dónde se encuentra.</w:t>
+      </w:r>
+    </w:p>
+    <w:p>
+      <w:r>
+        <w:rPr>
+          <w:u w:val="single"/>
+        </w:rPr>
+        <w:t>Revisión:</w:t>
+      </w:r>
+      <w:r>
+        <w:t xml:space="preserve"> acción mediante la cual un usuario del sistema visualiza un Programa en PDF y procede a la aprobación o desaprobación del mismo.</w:t>
+      </w:r>
+    </w:p>
+    <w:p>
+      <w:r>
+        <w:rPr>
+          <w:u w:val="single"/>
+        </w:rPr>
+        <w:t>Notificación</w:t>
+      </w:r>
+      <w:r>
+        <w:rPr>
+          <w:u w:val="single"/>
+        </w:rPr>
+        <w:t>:</w:t>
+      </w:r>
+      <w:r>
+        <w:t xml:space="preserve"> correo electrónico que es enviado a trav</w:t>
+      </w:r>
+      <w:r>
+        <w:t xml:space="preserve">és del sistema a una cuenta </w:t>
+      </w:r>
+      <w:r>
+        <w:t>institucional de un usuario registrado en el sistema</w:t>
+      </w:r>
+      <w:r>
+        <w:t xml:space="preserve">. Se utiliza para que Secretaría Académica </w:t>
+      </w:r>
+    </w:p>
+    <w:p>
+      <w:r>
+        <w:t xml:space="preserve"> </w:t>
+      </w:r>
+    </w:p>
+    <w:p>
+      <w:pPr>
+        <w:pStyle w:val="PSI-Ttulo2"/>
+      </w:pPr>
+      <w:bookmarkStart w:id="4" w:name="_Toc37932791"/>
+      <w:r>
+        <w:t>Descripción</w:t>
       </w:r>
       <w:bookmarkEnd w:id="4"/>
     </w:p>
     <w:p>
       <w:r>
-        <w:t>Comunidad universitaria:</w:t>
+        <w:t xml:space="preserve">El objetivo de este documento es brindar soporte a los usuarios del sistema, tanto a los </w:t>
+      </w:r>
+      <w:r>
+        <w:t xml:space="preserve">docentes y </w:t>
+      </w:r>
+      <w:proofErr w:type="spellStart"/>
+      <w:r>
+        <w:t>nodocentes</w:t>
+      </w:r>
+      <w:proofErr w:type="spellEnd"/>
+      <w:r>
+        <w:t xml:space="preserve"> que </w:t>
+      </w:r>
+      <w:r>
+        <w:t>trabajan en la universidad y realizarán diversas tareas en el sistema, como a los usuarios generales que sólo accederán al módulo de visualización de programas de asignaturas y planes de carreras.</w:t>
       </w:r>
     </w:p>
     <w:p>
-      <w:r>
-        <w:t>Ubicación:</w:t>
-      </w:r>
+      <w:pPr>
+        <w:pStyle w:val="PSI-Comentario"/>
+      </w:pPr>
     </w:p>
     <w:p>
-      <w:r>
-        <w:t>Revisión:</w:t>
-      </w:r>
-    </w:p>
-    <w:p>
-      <w:r>
-        <w:t xml:space="preserve">Notificación: </w:t>
-      </w:r>
-    </w:p>
-    <w:p>
-      <w:r>
-        <w:t xml:space="preserve"> </w:t>
-      </w:r>
-    </w:p>
-    <w:p>
-      <w:pPr>
-        <w:pStyle w:val="PSI-Ttulo2"/>
-      </w:pPr>
-      <w:bookmarkStart w:id="5" w:name="_Toc37527609"/>
-      <w:r>
-        <w:t>Descripción</w:t>
+      <w:pPr>
+        <w:pStyle w:val="PSI-Ttulo1"/>
+      </w:pPr>
+      <w:bookmarkStart w:id="5" w:name="_Toc37932792"/>
+      <w:r>
+        <w:t>Contenido</w:t>
       </w:r>
       <w:bookmarkEnd w:id="5"/>
-    </w:p>
-    <w:p>
-      <w:r>
-        <w:t>El objetivo de este documento</w:t>
-      </w:r>
-      <w:r>
-        <w:t xml:space="preserve"> es brindar soporte a los usuarios del sistema, tanto a los que trabajan en la universidad y realizarán diversas tareas en el sistema, como a los usuarios generales que sólo accederán al módulo de visualización de programas de asignaturas y planes de carreras.</w:t>
-      </w:r>
-    </w:p>
-    <w:p>
-      <w:pPr>
-        <w:pStyle w:val="PSI-Comentario"/>
-      </w:pPr>
-    </w:p>
-    <w:p>
-      <w:pPr>
-        <w:pStyle w:val="PSI-Ttulo1"/>
-      </w:pPr>
-      <w:bookmarkStart w:id="6" w:name="_Toc37527610"/>
-      <w:r>
-        <w:t>Contenido</w:t>
-      </w:r>
-      <w:bookmarkEnd w:id="6"/>
     </w:p>
     <w:p>
       <w:pPr>
@@ -1750,9 +1762,58 @@
       <w:pPr>
         <w:pStyle w:val="PSI-Ttulo1"/>
       </w:pPr>
-      <w:bookmarkStart w:id="7" w:name="_Toc37527611"/>
-      <w:r>
+      <w:bookmarkStart w:id="6" w:name="_Toc37932793"/>
+      <w:r>
+        <w:lastRenderedPageBreak/>
         <w:t>Introducción al Sistema</w:t>
+      </w:r>
+      <w:bookmarkEnd w:id="6"/>
+    </w:p>
+    <w:p>
+      <w:pPr>
+        <w:pStyle w:val="PSI-Comentario"/>
+      </w:pPr>
+      <w:r>
+        <w:t>[</w:t>
+      </w:r>
+      <w:r>
+        <w:t>Realizar una breve descripción del funcionamiento del Sistema</w:t>
+      </w:r>
+      <w:r>
+        <w:t>]</w:t>
+      </w:r>
+    </w:p>
+    <w:p>
+      <w:pPr>
+        <w:pStyle w:val="PSI-Comentario"/>
+      </w:pPr>
+      <w:r>
+        <w:t>//</w:t>
+      </w:r>
+      <w:proofErr w:type="spellStart"/>
+      <w:r>
+        <w:t>Aca</w:t>
+      </w:r>
+      <w:proofErr w:type="spellEnd"/>
+      <w:r>
+        <w:t xml:space="preserve"> se puede agregar el diagrama que explica </w:t>
+      </w:r>
+      <w:proofErr w:type="spellStart"/>
+      <w:r>
+        <w:t>como</w:t>
+      </w:r>
+      <w:proofErr w:type="spellEnd"/>
+      <w:r>
+        <w:t xml:space="preserve"> funciona el sistema</w:t>
+      </w:r>
+    </w:p>
+    <w:p>
+      <w:pPr>
+        <w:pStyle w:val="PSI-Ttulo2"/>
+      </w:pPr>
+      <w:bookmarkStart w:id="7" w:name="_Toc37932794"/>
+      <w:r>
+        <w:t>Roles y Permisos</w:t>
       </w:r>
       <w:bookmarkEnd w:id="7"/>
     </w:p>
@@ -1760,163 +1821,143 @@
       <w:pPr>
         <w:pStyle w:val="PSI-Comentario"/>
       </w:pPr>
-      <w:r>
-        <w:t>[</w:t>
-      </w:r>
-      <w:r>
-        <w:t>Realizar una breve descripción del funcionamiento del Sistema</w:t>
-      </w:r>
-      <w:r>
-        <w:t>]</w:t>
+      <w:bookmarkStart w:id="8" w:name="_Toc37932795"/>
+      <w:r>
+        <w:t>//</w:t>
+      </w:r>
+      <w:proofErr w:type="spellStart"/>
+      <w:r>
+        <w:t>Aca</w:t>
+      </w:r>
+      <w:proofErr w:type="spellEnd"/>
+      <w:r>
+        <w:t xml:space="preserve"> se puede agregar </w:t>
+      </w:r>
+      <w:r>
+        <w:t>lo que tenemos del documento “Roles y permisos”</w:t>
       </w:r>
     </w:p>
     <w:p>
       <w:pPr>
-        <w:pStyle w:val="PSI-Comentario"/>
-      </w:pPr>
-      <w:r>
-        <w:t>//</w:t>
-      </w:r>
-      <w:proofErr w:type="spellStart"/>
-      <w:r>
-        <w:t>Aca</w:t>
-      </w:r>
-      <w:proofErr w:type="spellEnd"/>
-      <w:r>
-        <w:t xml:space="preserve"> se puede agregar el diagrama que explica </w:t>
-      </w:r>
-      <w:proofErr w:type="spellStart"/>
-      <w:r>
-        <w:t>como</w:t>
-      </w:r>
-      <w:proofErr w:type="spellEnd"/>
-      <w:r>
-        <w:t xml:space="preserve"> funciona el sistema</w:t>
-      </w:r>
-    </w:p>
-    <w:p>
-      <w:pPr>
         <w:pStyle w:val="PSI-Ttulo2"/>
       </w:pPr>
-      <w:bookmarkStart w:id="8" w:name="_Toc37527612"/>
-      <w:r>
-        <w:lastRenderedPageBreak/>
-        <w:t>Roles y Permisos</w:t>
+      <w:r>
+        <w:t>Ingreso al Sistema.</w:t>
       </w:r>
       <w:bookmarkEnd w:id="8"/>
     </w:p>
     <w:p>
       <w:pPr>
-        <w:pStyle w:val="PSI-Ttulo2"/>
-      </w:pPr>
+        <w:pStyle w:val="PSI-Comentario"/>
+      </w:pPr>
+      <w:r>
+        <w:t>[</w:t>
+      </w:r>
+      <w:r>
+        <w:t xml:space="preserve">Explicar </w:t>
+      </w:r>
+      <w:r>
+        <w:t>brevemente los pasos a seguir para el correcto</w:t>
+      </w:r>
+      <w:r>
+        <w:t xml:space="preserve"> ingreso al Sistema</w:t>
+      </w:r>
     </w:p>
     <w:p>
       <w:pPr>
-        <w:pStyle w:val="PSI-Ttulo2"/>
-      </w:pPr>
-      <w:bookmarkStart w:id="9" w:name="_Toc37527613"/>
-      <w:r>
-        <w:t>Ingreso al Sistema.</w:t>
-      </w:r>
-      <w:bookmarkEnd w:id="9"/>
+        <w:pStyle w:val="PSI-Comentario"/>
+      </w:pPr>
+      <w:r>
+        <w:t>//</w:t>
+      </w:r>
+      <w:r>
+        <w:t xml:space="preserve"> Pantalla principal indicando donde está el botón de login, y el resto de capturas</w:t>
+      </w:r>
     </w:p>
     <w:p>
       <w:pPr>
         <w:pStyle w:val="PSI-Comentario"/>
       </w:pPr>
-      <w:r>
-        <w:t>[</w:t>
-      </w:r>
-      <w:r>
-        <w:t xml:space="preserve">Explicar </w:t>
-      </w:r>
-      <w:r>
-        <w:t>brevemente los pasos a seguir para el correcto</w:t>
-      </w:r>
-      <w:r>
-        <w:t xml:space="preserve"> ingreso al Sistema]</w:t>
-      </w:r>
     </w:p>
     <w:p>
       <w:pPr>
         <w:pStyle w:val="PSI-Comentario"/>
+        <w:ind w:firstLine="0"/>
       </w:pPr>
     </w:p>
     <w:p>
       <w:pPr>
+        <w:pStyle w:val="PSI-Ttulo1"/>
+      </w:pPr>
+      <w:bookmarkStart w:id="9" w:name="_Hlk37527541"/>
+      <w:bookmarkStart w:id="10" w:name="_Toc37932796"/>
+      <w:r>
+        <w:t>Uso del Sistema</w:t>
+      </w:r>
+      <w:r>
+        <w:t xml:space="preserve"> [Invitado]</w:t>
+      </w:r>
+      <w:bookmarkEnd w:id="10"/>
+    </w:p>
+    <w:bookmarkEnd w:id="9"/>
+    <w:p>
+      <w:pPr>
         <w:pStyle w:val="PSI-Comentario"/>
-        <w:ind w:firstLine="0"/>
-      </w:pPr>
+      </w:pPr>
+      <w:r>
+        <w:t xml:space="preserve"> </w:t>
+      </w:r>
+      <w:r>
+        <w:t xml:space="preserve">[Descripción </w:t>
+      </w:r>
+      <w:r>
+        <w:t>cada parte del sistema, que</w:t>
+      </w:r>
+      <w:r>
+        <w:t xml:space="preserve"> acciones </w:t>
+      </w:r>
+      <w:r>
+        <w:t>realiza</w:t>
+      </w:r>
+      <w:r>
+        <w:t>,</w:t>
+      </w:r>
+      <w:r>
+        <w:t xml:space="preserve"> </w:t>
+      </w:r>
+      <w:r>
+        <w:t>exponer</w:t>
+      </w:r>
+      <w:r>
+        <w:t xml:space="preserve"> sus pantallas, listar tipos de usuarios </w:t>
+      </w:r>
+      <w:r>
+        <w:t>con</w:t>
+      </w:r>
+      <w:r>
+        <w:t xml:space="preserve"> sus privilegios,</w:t>
+      </w:r>
+      <w:r>
+        <w:t xml:space="preserve"> etc.]</w:t>
+      </w:r>
     </w:p>
     <w:p>
       <w:pPr>
         <w:pStyle w:val="PSI-Ttulo1"/>
       </w:pPr>
-      <w:bookmarkStart w:id="10" w:name="_Hlk37527541"/>
-      <w:bookmarkStart w:id="11" w:name="_Toc37527614"/>
-      <w:r>
-        <w:t>Uso del Sistema</w:t>
-      </w:r>
-      <w:r>
-        <w:t xml:space="preserve"> [Invitado]</w:t>
+      <w:bookmarkStart w:id="11" w:name="_Toc37932797"/>
+      <w:r>
+        <w:t>Uso del Sistema [Secretaría Académica]</w:t>
       </w:r>
       <w:bookmarkEnd w:id="11"/>
     </w:p>
-    <w:bookmarkEnd w:id="10"/>
     <w:p>
       <w:pPr>
-        <w:pStyle w:val="PSI-Comentario"/>
-      </w:pPr>
-      <w:r>
-        <w:t xml:space="preserve"> </w:t>
-      </w:r>
-      <w:r>
-        <w:t xml:space="preserve">[Descripción </w:t>
-      </w:r>
-      <w:r>
-        <w:t>cada parte del sistema, que</w:t>
-      </w:r>
-      <w:r>
-        <w:t xml:space="preserve"> acciones </w:t>
-      </w:r>
-      <w:r>
-        <w:t>realiza</w:t>
-      </w:r>
-      <w:r>
-        <w:t>,</w:t>
-      </w:r>
-      <w:r>
-        <w:t xml:space="preserve"> </w:t>
-      </w:r>
-      <w:r>
-        <w:t>exponer</w:t>
-      </w:r>
-      <w:r>
-        <w:t xml:space="preserve"> sus pantallas, listar tipos de usuarios </w:t>
-      </w:r>
-      <w:r>
-        <w:t>con</w:t>
-      </w:r>
-      <w:r>
-        <w:t xml:space="preserve"> sus privilegios,</w:t>
-      </w:r>
-      <w:r>
-        <w:t xml:space="preserve"> etc.]</w:t>
-      </w:r>
-    </w:p>
-    <w:p>
-      <w:pPr>
         <w:pStyle w:val="PSI-Ttulo1"/>
       </w:pPr>
-      <w:bookmarkStart w:id="12" w:name="_Toc37527615"/>
-      <w:r>
-        <w:t>Uso del Sistema [</w:t>
-      </w:r>
-      <w:r>
-        <w:t>Secretaría Académica</w:t>
-      </w:r>
-      <w:r>
-        <w:t>]</w:t>
+      <w:bookmarkStart w:id="12" w:name="_Toc37932798"/>
+      <w:r>
+        <w:t>Uso del Sistema [Docente responsable]</w:t>
       </w:r>
       <w:bookmarkEnd w:id="12"/>
     </w:p>
@@ -1924,12 +1965,12 @@
       <w:pPr>
         <w:pStyle w:val="PSI-Ttulo1"/>
       </w:pPr>
-      <w:bookmarkStart w:id="13" w:name="_Toc37527616"/>
+      <w:bookmarkStart w:id="13" w:name="_Toc37932799"/>
       <w:r>
         <w:t>Uso del Sistema [</w:t>
       </w:r>
       <w:r>
-        <w:t>Docente responsable</w:t>
+        <w:t>Director de Departamento</w:t>
       </w:r>
       <w:r>
         <w:t>]</w:t>
@@ -1938,19 +1979,8 @@
     </w:p>
     <w:p>
       <w:pPr>
-        <w:pStyle w:val="PSI-Ttulo1"/>
-      </w:pPr>
-      <w:bookmarkStart w:id="14" w:name="_Toc37527617"/>
-      <w:r>
-        <w:t>Uso del Sistema [</w:t>
-      </w:r>
-      <w:r>
-        <w:t>Director de Departamento</w:t>
-      </w:r>
-      <w:r>
-        <w:t>]</w:t>
-      </w:r>
-      <w:bookmarkEnd w:id="14"/>
+        <w:pStyle w:val="PSI-Comentario"/>
+      </w:pPr>
     </w:p>
     <w:p>
       <w:pPr>
@@ -1959,40 +1989,43 @@
     </w:p>
     <w:p>
       <w:pPr>
-        <w:pStyle w:val="PSI-Comentario"/>
+        <w:pStyle w:val="PSI-Ttulo1"/>
       </w:pPr>
     </w:p>
     <w:p>
       <w:pPr>
         <w:pStyle w:val="PSI-Ttulo1"/>
       </w:pPr>
+      <w:bookmarkStart w:id="14" w:name="_Toc37932800"/>
+      <w:r>
+        <w:t>Anexo</w:t>
+      </w:r>
+      <w:bookmarkEnd w:id="14"/>
+      <w:r>
+        <w:t xml:space="preserve"> </w:t>
+      </w:r>
     </w:p>
     <w:p>
       <w:pPr>
-        <w:pStyle w:val="PSI-Ttulo1"/>
-      </w:pPr>
-      <w:bookmarkStart w:id="15" w:name="_Toc37527618"/>
-      <w:r>
-        <w:t>Anexo</w:t>
+        <w:pStyle w:val="PSI-Ttulo2"/>
+      </w:pPr>
+      <w:bookmarkStart w:id="15" w:name="_Toc163827985"/>
+      <w:bookmarkStart w:id="16" w:name="_Toc37932801"/>
+      <w:r>
+        <w:t>Guía rápida de Botones</w:t>
       </w:r>
       <w:bookmarkEnd w:id="15"/>
+      <w:bookmarkEnd w:id="16"/>
       <w:r>
         <w:t xml:space="preserve"> </w:t>
       </w:r>
     </w:p>
     <w:p>
       <w:pPr>
-        <w:pStyle w:val="PSI-Ttulo2"/>
-      </w:pPr>
-      <w:bookmarkStart w:id="16" w:name="_Toc163827985"/>
-      <w:bookmarkStart w:id="17" w:name="_Toc37527619"/>
-      <w:r>
-        <w:t>Guía rápida de Botones</w:t>
-      </w:r>
-      <w:bookmarkEnd w:id="16"/>
-      <w:bookmarkEnd w:id="17"/>
-      <w:r>
-        <w:t xml:space="preserve"> </w:t>
+        <w:pStyle w:val="PSI-Comentario"/>
+      </w:pPr>
+      <w:r>
+        <w:t>[Listar los botones que posee el Software, explicando a que hace referencia cada uno de ellos]</w:t>
       </w:r>
     </w:p>
     <w:p>
@@ -2000,16 +2033,13 @@
         <w:pStyle w:val="PSI-Comentario"/>
       </w:pPr>
       <w:r>
-        <w:t>[Listar los botones que posee el Software, explicando a que hace referencia cada uno de ellos]</w:t>
-      </w:r>
-    </w:p>
-    <w:p>
-      <w:pPr>
-        <w:pStyle w:val="PSI-Comentario"/>
-      </w:pPr>
-      <w:r>
         <w:t>//Acá por ahí se podría explicar una sola vez como funcionan los botones de los ABM</w:t>
       </w:r>
+      <w:r>
+        <w:t xml:space="preserve">, pero veremos, sino se borraría esta sección </w:t>
+      </w:r>
+      <w:bookmarkStart w:id="17" w:name="_GoBack"/>
+      <w:bookmarkEnd w:id="17"/>
     </w:p>
     <w:sectPr>
       <w:headerReference w:type="default" r:id="rId11"/>
@@ -2025,7 +2055,7 @@
 </file>
 
 <file path=word/endnotes.xml><?xml version="1.0" encoding="utf-8"?>
-<w:endnotes xmlns:wpc="http://schemas.microsoft.com/office/word/2010/wordprocessingCanvas" xmlns:cx="http://schemas.microsoft.com/office/drawing/2014/chartex" xmlns:cx1="http://schemas.microsoft.com/office/drawing/2015/9/8/chartex" xmlns:cx2="http://schemas.microsoft.com/office/drawing/2015/10/21/chartex" xmlns:cx3="http://schemas.microsoft.com/office/drawing/2016/5/9/chartex" xmlns:cx4="http://schemas.microsoft.com/office/drawing/2016/5/10/chartex" xmlns:cx5="http://schemas.microsoft.com/office/drawing/2016/5/11/chartex" xmlns:cx6="http://schemas.microsoft.com/office/drawing/2016/5/12/chartex" xmlns:cx7="http://schemas.microsoft.com/office/drawing/2016/5/13/chartex" xmlns:cx8="http://schemas.microsoft.com/office/drawing/2016/5/14/chartex" xmlns:mc="http://schemas.openxmlformats.org/markup-compatibility/2006" xmlns:aink="http://schemas.microsoft.com/office/drawing/2016/ink" xmlns:am3d="http://schemas.microsoft.com/office/drawing/2017/model3d" xmlns:o="urn:schemas-microsoft-com:office:office" xmlns:r="http://schemas.openxmlformats.org/officeDocument/2006/relationships" xmlns:m="http://schemas.openxmlformats.org/officeDocument/2006/math" xmlns:v="urn:schemas-microsoft-com:vml" xmlns:wp14="http://schemas.microsoft.com/office/word/2010/wordprocessingDrawing" xmlns:wp="http://schemas.openxmlformats.org/drawingml/2006/wordprocessingDrawing" xmlns:w10="urn:schemas-microsoft-com:office:word" xmlns:w="http://schemas.openxmlformats.org/wordprocessingml/2006/main" xmlns:w14="http://schemas.microsoft.com/office/word/2010/wordml" xmlns:w15="http://schemas.microsoft.com/office/word/2012/wordml" xmlns:w16cid="http://schemas.microsoft.com/office/word/2016/wordml/cid" xmlns:w16se="http://schemas.microsoft.com/office/word/2015/wordml/symex" xmlns:wpg="http://schemas.microsoft.com/office/word/2010/wordprocessingGroup" xmlns:wpi="http://schemas.microsoft.com/office/word/2010/wordprocessingInk" xmlns:wne="http://schemas.microsoft.com/office/word/2006/wordml" xmlns:wps="http://schemas.microsoft.com/office/word/2010/wordprocessingShape" mc:Ignorable="w14 w15 w16se w16cid wp14">
+<w:endnotes xmlns:wpc="http://schemas.microsoft.com/office/word/2010/wordprocessingCanvas" xmlns:mc="http://schemas.openxmlformats.org/markup-compatibility/2006" xmlns:o="urn:schemas-microsoft-com:office:office" xmlns:r="http://schemas.openxmlformats.org/officeDocument/2006/relationships" xmlns:m="http://schemas.openxmlformats.org/officeDocument/2006/math" xmlns:v="urn:schemas-microsoft-com:vml" xmlns:wp14="http://schemas.microsoft.com/office/word/2010/wordprocessingDrawing" xmlns:wp="http://schemas.openxmlformats.org/drawingml/2006/wordprocessingDrawing" xmlns:w10="urn:schemas-microsoft-com:office:word" xmlns:w="http://schemas.openxmlformats.org/wordprocessingml/2006/main" xmlns:w14="http://schemas.microsoft.com/office/word/2010/wordml" xmlns:w15="http://schemas.microsoft.com/office/word/2012/wordml" xmlns:wpg="http://schemas.microsoft.com/office/word/2010/wordprocessingGroup" xmlns:wpi="http://schemas.microsoft.com/office/word/2010/wordprocessingInk" xmlns:wne="http://schemas.microsoft.com/office/word/2006/wordml" xmlns:wps="http://schemas.microsoft.com/office/word/2010/wordprocessingShape" mc:Ignorable="w14 w15 wp14">
   <w:endnote w:type="separator" w:id="-1">
     <w:p>
       <w:pPr>
@@ -2052,7 +2082,7 @@
 </file>
 
 <file path=word/footer1.xml><?xml version="1.0" encoding="utf-8"?>
-<w:ftr xmlns:wpc="http://schemas.microsoft.com/office/word/2010/wordprocessingCanvas" xmlns:cx="http://schemas.microsoft.com/office/drawing/2014/chartex" xmlns:cx1="http://schemas.microsoft.com/office/drawing/2015/9/8/chartex" xmlns:cx2="http://schemas.microsoft.com/office/drawing/2015/10/21/chartex" xmlns:cx3="http://schemas.microsoft.com/office/drawing/2016/5/9/chartex" xmlns:cx4="http://schemas.microsoft.com/office/drawing/2016/5/10/chartex" xmlns:cx5="http://schemas.microsoft.com/office/drawing/2016/5/11/chartex" xmlns:cx6="http://schemas.microsoft.com/office/drawing/2016/5/12/chartex" xmlns:cx7="http://schemas.microsoft.com/office/drawing/2016/5/13/chartex" xmlns:cx8="http://schemas.microsoft.com/office/drawing/2016/5/14/chartex" xmlns:mc="http://schemas.openxmlformats.org/markup-compatibility/2006" xmlns:aink="http://schemas.microsoft.com/office/drawing/2016/ink" xmlns:am3d="http://schemas.microsoft.com/office/drawing/2017/model3d" xmlns:o="urn:schemas-microsoft-com:office:office" xmlns:r="http://schemas.openxmlformats.org/officeDocument/2006/relationships" xmlns:m="http://schemas.openxmlformats.org/officeDocument/2006/math" xmlns:v="urn:schemas-microsoft-com:vml" xmlns:wp14="http://schemas.microsoft.com/office/word/2010/wordprocessingDrawing" xmlns:wp="http://schemas.openxmlformats.org/drawingml/2006/wordprocessingDrawing" xmlns:w10="urn:schemas-microsoft-com:office:word" xmlns:w="http://schemas.openxmlformats.org/wordprocessingml/2006/main" xmlns:w14="http://schemas.microsoft.com/office/word/2010/wordml" xmlns:w15="http://schemas.microsoft.com/office/word/2012/wordml" xmlns:w16cid="http://schemas.microsoft.com/office/word/2016/wordml/cid" xmlns:w16se="http://schemas.microsoft.com/office/word/2015/wordml/symex" xmlns:wpg="http://schemas.microsoft.com/office/word/2010/wordprocessingGroup" xmlns:wpi="http://schemas.microsoft.com/office/word/2010/wordprocessingInk" xmlns:wne="http://schemas.microsoft.com/office/word/2006/wordml" xmlns:wps="http://schemas.microsoft.com/office/word/2010/wordprocessingShape" mc:Ignorable="w14 w15 w16se w16cid wp14">
+<w:ftr xmlns:wpc="http://schemas.microsoft.com/office/word/2010/wordprocessingCanvas" xmlns:mc="http://schemas.openxmlformats.org/markup-compatibility/2006" xmlns:o="urn:schemas-microsoft-com:office:office" xmlns:r="http://schemas.openxmlformats.org/officeDocument/2006/relationships" xmlns:m="http://schemas.openxmlformats.org/officeDocument/2006/math" xmlns:v="urn:schemas-microsoft-com:vml" xmlns:wp14="http://schemas.microsoft.com/office/word/2010/wordprocessingDrawing" xmlns:wp="http://schemas.openxmlformats.org/drawingml/2006/wordprocessingDrawing" xmlns:w10="urn:schemas-microsoft-com:office:word" xmlns:w="http://schemas.openxmlformats.org/wordprocessingml/2006/main" xmlns:w14="http://schemas.microsoft.com/office/word/2010/wordml" xmlns:w15="http://schemas.microsoft.com/office/word/2012/wordml" xmlns:wpg="http://schemas.microsoft.com/office/word/2010/wordprocessingGroup" xmlns:wpi="http://schemas.microsoft.com/office/word/2010/wordprocessingInk" xmlns:wne="http://schemas.microsoft.com/office/word/2006/wordml" xmlns:wps="http://schemas.microsoft.com/office/word/2010/wordprocessingShape" mc:Ignorable="w14 w15 wp14">
   <w:p>
     <w:pPr>
       <w:tabs>
@@ -2158,7 +2188,7 @@
             <w:rFonts w:asciiTheme="majorHAnsi" w:hAnsiTheme="majorHAnsi" w:cstheme="majorHAnsi"/>
             <w:noProof/>
           </w:rPr>
-          <w:t>2</w:t>
+          <w:t>5</w:t>
         </w:r>
         <w:r>
           <w:rPr>
@@ -2243,7 +2273,7 @@
 </file>
 
 <file path=word/footnotes.xml><?xml version="1.0" encoding="utf-8"?>
-<w:footnotes xmlns:wpc="http://schemas.microsoft.com/office/word/2010/wordprocessingCanvas" xmlns:cx="http://schemas.microsoft.com/office/drawing/2014/chartex" xmlns:cx1="http://schemas.microsoft.com/office/drawing/2015/9/8/chartex" xmlns:cx2="http://schemas.microsoft.com/office/drawing/2015/10/21/chartex" xmlns:cx3="http://schemas.microsoft.com/office/drawing/2016/5/9/chartex" xmlns:cx4="http://schemas.microsoft.com/office/drawing/2016/5/10/chartex" xmlns:cx5="http://schemas.microsoft.com/office/drawing/2016/5/11/chartex" xmlns:cx6="http://schemas.microsoft.com/office/drawing/2016/5/12/chartex" xmlns:cx7="http://schemas.microsoft.com/office/drawing/2016/5/13/chartex" xmlns:cx8="http://schemas.microsoft.com/office/drawing/2016/5/14/chartex" xmlns:mc="http://schemas.openxmlformats.org/markup-compatibility/2006" xmlns:aink="http://schemas.microsoft.com/office/drawing/2016/ink" xmlns:am3d="http://schemas.microsoft.com/office/drawing/2017/model3d" xmlns:o="urn:schemas-microsoft-com:office:office" xmlns:r="http://schemas.openxmlformats.org/officeDocument/2006/relationships" xmlns:m="http://schemas.openxmlformats.org/officeDocument/2006/math" xmlns:v="urn:schemas-microsoft-com:vml" xmlns:wp14="http://schemas.microsoft.com/office/word/2010/wordprocessingDrawing" xmlns:wp="http://schemas.openxmlformats.org/drawingml/2006/wordprocessingDrawing" xmlns:w10="urn:schemas-microsoft-com:office:word" xmlns:w="http://schemas.openxmlformats.org/wordprocessingml/2006/main" xmlns:w14="http://schemas.microsoft.com/office/word/2010/wordml" xmlns:w15="http://schemas.microsoft.com/office/word/2012/wordml" xmlns:w16cid="http://schemas.microsoft.com/office/word/2016/wordml/cid" xmlns:w16se="http://schemas.microsoft.com/office/word/2015/wordml/symex" xmlns:wpg="http://schemas.microsoft.com/office/word/2010/wordprocessingGroup" xmlns:wpi="http://schemas.microsoft.com/office/word/2010/wordprocessingInk" xmlns:wne="http://schemas.microsoft.com/office/word/2006/wordml" xmlns:wps="http://schemas.microsoft.com/office/word/2010/wordprocessingShape" mc:Ignorable="w14 w15 w16se w16cid wp14">
+<w:footnotes xmlns:wpc="http://schemas.microsoft.com/office/word/2010/wordprocessingCanvas" xmlns:mc="http://schemas.openxmlformats.org/markup-compatibility/2006" xmlns:o="urn:schemas-microsoft-com:office:office" xmlns:r="http://schemas.openxmlformats.org/officeDocument/2006/relationships" xmlns:m="http://schemas.openxmlformats.org/officeDocument/2006/math" xmlns:v="urn:schemas-microsoft-com:vml" xmlns:wp14="http://schemas.microsoft.com/office/word/2010/wordprocessingDrawing" xmlns:wp="http://schemas.openxmlformats.org/drawingml/2006/wordprocessingDrawing" xmlns:w10="urn:schemas-microsoft-com:office:word" xmlns:w="http://schemas.openxmlformats.org/wordprocessingml/2006/main" xmlns:w14="http://schemas.microsoft.com/office/word/2010/wordml" xmlns:w15="http://schemas.microsoft.com/office/word/2012/wordml" xmlns:wpg="http://schemas.microsoft.com/office/word/2010/wordprocessingGroup" xmlns:wpi="http://schemas.microsoft.com/office/word/2010/wordprocessingInk" xmlns:wne="http://schemas.microsoft.com/office/word/2006/wordml" xmlns:wps="http://schemas.microsoft.com/office/word/2010/wordprocessingShape" mc:Ignorable="w14 w15 wp14">
   <w:footnote w:type="separator" w:id="-1">
     <w:p>
       <w:pPr>
@@ -2270,7 +2300,7 @@
 </file>
 
 <file path=word/header1.xml><?xml version="1.0" encoding="utf-8"?>
-<w:hdr xmlns:wpc="http://schemas.microsoft.com/office/word/2010/wordprocessingCanvas" xmlns:cx="http://schemas.microsoft.com/office/drawing/2014/chartex" xmlns:cx1="http://schemas.microsoft.com/office/drawing/2015/9/8/chartex" xmlns:cx2="http://schemas.microsoft.com/office/drawing/2015/10/21/chartex" xmlns:cx3="http://schemas.microsoft.com/office/drawing/2016/5/9/chartex" xmlns:cx4="http://schemas.microsoft.com/office/drawing/2016/5/10/chartex" xmlns:cx5="http://schemas.microsoft.com/office/drawing/2016/5/11/chartex" xmlns:cx6="http://schemas.microsoft.com/office/drawing/2016/5/12/chartex" xmlns:cx7="http://schemas.microsoft.com/office/drawing/2016/5/13/chartex" xmlns:cx8="http://schemas.microsoft.com/office/drawing/2016/5/14/chartex" xmlns:mc="http://schemas.openxmlformats.org/markup-compatibility/2006" xmlns:aink="http://schemas.microsoft.com/office/drawing/2016/ink" xmlns:am3d="http://schemas.microsoft.com/office/drawing/2017/model3d" xmlns:o="urn:schemas-microsoft-com:office:office" xmlns:r="http://schemas.openxmlformats.org/officeDocument/2006/relationships" xmlns:m="http://schemas.openxmlformats.org/officeDocument/2006/math" xmlns:v="urn:schemas-microsoft-com:vml" xmlns:wp14="http://schemas.microsoft.com/office/word/2010/wordprocessingDrawing" xmlns:wp="http://schemas.openxmlformats.org/drawingml/2006/wordprocessingDrawing" xmlns:w10="urn:schemas-microsoft-com:office:word" xmlns:w="http://schemas.openxmlformats.org/wordprocessingml/2006/main" xmlns:w14="http://schemas.microsoft.com/office/word/2010/wordml" xmlns:w15="http://schemas.microsoft.com/office/word/2012/wordml" xmlns:w16cid="http://schemas.microsoft.com/office/word/2016/wordml/cid" xmlns:w16se="http://schemas.microsoft.com/office/word/2015/wordml/symex" xmlns:wpg="http://schemas.microsoft.com/office/word/2010/wordprocessingGroup" xmlns:wpi="http://schemas.microsoft.com/office/word/2010/wordprocessingInk" xmlns:wne="http://schemas.microsoft.com/office/word/2006/wordml" xmlns:wps="http://schemas.microsoft.com/office/word/2010/wordprocessingShape" mc:Ignorable="w14 w15 w16se w16cid wp14">
+<w:hdr xmlns:wpc="http://schemas.microsoft.com/office/word/2010/wordprocessingCanvas" xmlns:mc="http://schemas.openxmlformats.org/markup-compatibility/2006" xmlns:o="urn:schemas-microsoft-com:office:office" xmlns:r="http://schemas.openxmlformats.org/officeDocument/2006/relationships" xmlns:m="http://schemas.openxmlformats.org/officeDocument/2006/math" xmlns:v="urn:schemas-microsoft-com:vml" xmlns:wp14="http://schemas.microsoft.com/office/word/2010/wordprocessingDrawing" xmlns:wp="http://schemas.openxmlformats.org/drawingml/2006/wordprocessingDrawing" xmlns:w10="urn:schemas-microsoft-com:office:word" xmlns:w="http://schemas.openxmlformats.org/wordprocessingml/2006/main" xmlns:w14="http://schemas.microsoft.com/office/word/2010/wordml" xmlns:w15="http://schemas.microsoft.com/office/word/2012/wordml" xmlns:wpg="http://schemas.microsoft.com/office/word/2010/wordprocessingGroup" xmlns:wpi="http://schemas.microsoft.com/office/word/2010/wordprocessingInk" xmlns:wne="http://schemas.microsoft.com/office/word/2006/wordml" xmlns:wps="http://schemas.microsoft.com/office/word/2010/wordprocessingShape" mc:Ignorable="w14 w15 wp14">
   <w:sdt>
     <w:sdtPr>
       <w:rPr>
@@ -2496,7 +2526,7 @@
 </file>
 
 <file path=word/numbering.xml><?xml version="1.0" encoding="utf-8"?>
-<w:numbering xmlns:wpc="http://schemas.microsoft.com/office/word/2010/wordprocessingCanvas" xmlns:cx="http://schemas.microsoft.com/office/drawing/2014/chartex" xmlns:cx1="http://schemas.microsoft.com/office/drawing/2015/9/8/chartex" xmlns:cx2="http://schemas.microsoft.com/office/drawing/2015/10/21/chartex" xmlns:cx3="http://schemas.microsoft.com/office/drawing/2016/5/9/chartex" xmlns:cx4="http://schemas.microsoft.com/office/drawing/2016/5/10/chartex" xmlns:cx5="http://schemas.microsoft.com/office/drawing/2016/5/11/chartex" xmlns:cx6="http://schemas.microsoft.com/office/drawing/2016/5/12/chartex" xmlns:cx7="http://schemas.microsoft.com/office/drawing/2016/5/13/chartex" xmlns:cx8="http://schemas.microsoft.com/office/drawing/2016/5/14/chartex" xmlns:mc="http://schemas.openxmlformats.org/markup-compatibility/2006" xmlns:aink="http://schemas.microsoft.com/office/drawing/2016/ink" xmlns:am3d="http://schemas.microsoft.com/office/drawing/2017/model3d" xmlns:o="urn:schemas-microsoft-com:office:office" xmlns:r="http://schemas.openxmlformats.org/officeDocument/2006/relationships" xmlns:m="http://schemas.openxmlformats.org/officeDocument/2006/math" xmlns:v="urn:schemas-microsoft-com:vml" xmlns:wp14="http://schemas.microsoft.com/office/word/2010/wordprocessingDrawing" xmlns:wp="http://schemas.openxmlformats.org/drawingml/2006/wordprocessingDrawing" xmlns:w10="urn:schemas-microsoft-com:office:word" xmlns:w="http://schemas.openxmlformats.org/wordprocessingml/2006/main" xmlns:w14="http://schemas.microsoft.com/office/word/2010/wordml" xmlns:w15="http://schemas.microsoft.com/office/word/2012/wordml" xmlns:w16cid="http://schemas.microsoft.com/office/word/2016/wordml/cid" xmlns:w16se="http://schemas.microsoft.com/office/word/2015/wordml/symex" xmlns:wpg="http://schemas.microsoft.com/office/word/2010/wordprocessingGroup" xmlns:wpi="http://schemas.microsoft.com/office/word/2010/wordprocessingInk" xmlns:wne="http://schemas.microsoft.com/office/word/2006/wordml" xmlns:wps="http://schemas.microsoft.com/office/word/2010/wordprocessingShape" mc:Ignorable="w14 w15 w16se w16cid wp14">
+<w:numbering xmlns:wpc="http://schemas.microsoft.com/office/word/2010/wordprocessingCanvas" xmlns:mc="http://schemas.openxmlformats.org/markup-compatibility/2006" xmlns:o="urn:schemas-microsoft-com:office:office" xmlns:r="http://schemas.openxmlformats.org/officeDocument/2006/relationships" xmlns:m="http://schemas.openxmlformats.org/officeDocument/2006/math" xmlns:v="urn:schemas-microsoft-com:vml" xmlns:wp14="http://schemas.microsoft.com/office/word/2010/wordprocessingDrawing" xmlns:wp="http://schemas.openxmlformats.org/drawingml/2006/wordprocessingDrawing" xmlns:w10="urn:schemas-microsoft-com:office:word" xmlns:w="http://schemas.openxmlformats.org/wordprocessingml/2006/main" xmlns:w14="http://schemas.microsoft.com/office/word/2010/wordml" xmlns:w15="http://schemas.microsoft.com/office/word/2012/wordml" xmlns:wpg="http://schemas.microsoft.com/office/word/2010/wordprocessingGroup" xmlns:wpi="http://schemas.microsoft.com/office/word/2010/wordprocessingInk" xmlns:wne="http://schemas.microsoft.com/office/word/2006/wordml" xmlns:wps="http://schemas.microsoft.com/office/word/2010/wordprocessingShape" mc:Ignorable="w14 w15 wp14">
   <w:abstractNum w:abstractNumId="0" w15:restartNumberingAfterBreak="0">
     <w:nsid w:val="00000002"/>
     <w:multiLevelType w:val="multilevel"/>
@@ -4054,7 +4084,7 @@
 </file>
 
 <file path=word/styles.xml><?xml version="1.0" encoding="utf-8"?>
-<w:styles xmlns:mc="http://schemas.openxmlformats.org/markup-compatibility/2006" xmlns:r="http://schemas.openxmlformats.org/officeDocument/2006/relationships" xmlns:w="http://schemas.openxmlformats.org/wordprocessingml/2006/main" xmlns:w14="http://schemas.microsoft.com/office/word/2010/wordml" xmlns:w15="http://schemas.microsoft.com/office/word/2012/wordml" xmlns:w16cid="http://schemas.microsoft.com/office/word/2016/wordml/cid" xmlns:w16se="http://schemas.microsoft.com/office/word/2015/wordml/symex" mc:Ignorable="w14 w15 w16se w16cid">
+<w:styles xmlns:mc="http://schemas.openxmlformats.org/markup-compatibility/2006" xmlns:r="http://schemas.openxmlformats.org/officeDocument/2006/relationships" xmlns:w="http://schemas.openxmlformats.org/wordprocessingml/2006/main" xmlns:w14="http://schemas.microsoft.com/office/word/2010/wordml" xmlns:w15="http://schemas.microsoft.com/office/word/2012/wordml" mc:Ignorable="w14 w15">
   <w:docDefaults>
     <w:rPrDefault>
       <w:rPr>
@@ -4071,7 +4101,7 @@
       </w:pPr>
     </w:pPrDefault>
   </w:docDefaults>
-  <w:latentStyles w:defLockedState="0" w:defUIPriority="99" w:defSemiHidden="0" w:defUnhideWhenUsed="0" w:defQFormat="0" w:count="376">
+  <w:latentStyles w:defLockedState="0" w:defUIPriority="99" w:defSemiHidden="0" w:defUnhideWhenUsed="0" w:defQFormat="0" w:count="371">
     <w:lsdException w:name="Normal" w:uiPriority="0" w:qFormat="1"/>
     <w:lsdException w:name="heading 1" w:uiPriority="0" w:qFormat="1"/>
     <w:lsdException w:name="heading 2" w:semiHidden="1" w:uiPriority="0" w:unhideWhenUsed="1" w:qFormat="1"/>
@@ -4226,7 +4256,7 @@
     <w:lsdException w:name="Table Web 2" w:semiHidden="1" w:unhideWhenUsed="1"/>
     <w:lsdException w:name="Table Web 3" w:semiHidden="1" w:unhideWhenUsed="1"/>
     <w:lsdException w:name="Balloon Text" w:semiHidden="1" w:unhideWhenUsed="1"/>
-    <w:lsdException w:name="Table Grid" w:semiHidden="1" w:uiPriority="59" w:unhideWhenUsed="1"/>
+    <w:lsdException w:name="Table Grid" w:uiPriority="59"/>
     <w:lsdException w:name="Table Theme" w:semiHidden="1" w:unhideWhenUsed="1"/>
     <w:lsdException w:name="Placeholder Text" w:semiHidden="1"/>
     <w:lsdException w:name="No Spacing" w:uiPriority="1" w:qFormat="1"/>
@@ -4443,11 +4473,6 @@
     <w:lsdException w:name="List Table 5 Dark Accent 6" w:uiPriority="50"/>
     <w:lsdException w:name="List Table 6 Colorful Accent 6" w:uiPriority="51"/>
     <w:lsdException w:name="List Table 7 Colorful Accent 6" w:uiPriority="52"/>
-    <w:lsdException w:name="Mention" w:semiHidden="1" w:unhideWhenUsed="1"/>
-    <w:lsdException w:name="Smart Hyperlink" w:semiHidden="1" w:unhideWhenUsed="1"/>
-    <w:lsdException w:name="Hashtag" w:semiHidden="1" w:unhideWhenUsed="1"/>
-    <w:lsdException w:name="Unresolved Mention" w:semiHidden="1" w:unhideWhenUsed="1"/>
-    <w:lsdException w:name="Smart Link" w:semiHidden="1" w:unhideWhenUsed="1"/>
   </w:latentStyles>
   <w:style w:type="paragraph" w:default="1" w:styleId="Normal">
     <w:name w:val="Normal"/>
@@ -4935,7 +4960,7 @@
       <w:u w:val="single"/>
     </w:rPr>
   </w:style>
-  <w:style w:type="paragraph" w:styleId="TtuloTDC">
+  <w:style w:type="paragraph" w:styleId="TtulodeTDC">
     <w:name w:val="TOC Heading"/>
     <w:basedOn w:val="Ttulo1"/>
     <w:next w:val="Normal"/>
@@ -5108,11 +5133,11 @@
     <w:qFormat/>
     <w:rsid w:val="005F60BA"/>
   </w:style>
-  <w:style w:type="paragraph" w:styleId="Ttulo">
+  <w:style w:type="paragraph" w:styleId="Puesto">
     <w:name w:val="Title"/>
     <w:basedOn w:val="Normal"/>
     <w:next w:val="Normal"/>
-    <w:link w:val="TtuloCar"/>
+    <w:link w:val="PuestoCar"/>
     <w:qFormat/>
     <w:rsid w:val="009A3173"/>
     <w:pPr>
@@ -5131,10 +5156,10 @@
       <w:szCs w:val="52"/>
     </w:rPr>
   </w:style>
-  <w:style w:type="character" w:customStyle="1" w:styleId="TtuloCar">
-    <w:name w:val="Título Car"/>
+  <w:style w:type="character" w:customStyle="1" w:styleId="PuestoCar">
+    <w:name w:val="Puesto Car"/>
     <w:basedOn w:val="Fuentedeprrafopredeter"/>
-    <w:link w:val="Ttulo"/>
+    <w:link w:val="Puesto"/>
     <w:rsid w:val="009A3173"/>
     <w:rPr>
       <w:rFonts w:asciiTheme="majorHAnsi" w:eastAsiaTheme="majorEastAsia" w:hAnsiTheme="majorHAnsi" w:cstheme="majorBidi"/>
@@ -5147,7 +5172,7 @@
   </w:style>
   <w:style w:type="paragraph" w:customStyle="1" w:styleId="PSI-Ttulo">
     <w:name w:val="PSI - Título"/>
-    <w:basedOn w:val="Ttulo"/>
+    <w:basedOn w:val="Puesto"/>
     <w:autoRedefine/>
     <w:qFormat/>
     <w:rsid w:val="009A3173"/>
@@ -5521,7 +5546,7 @@
 </file>
 
 <file path=customXml/itemProps2.xml><?xml version="1.0" encoding="utf-8"?>
-<ds:datastoreItem xmlns:ds="http://schemas.openxmlformats.org/officeDocument/2006/customXml" ds:itemID="{BB6B23BA-D186-4327-A36D-2372066E0FD5}">
+<ds:datastoreItem xmlns:ds="http://schemas.openxmlformats.org/officeDocument/2006/customXml" ds:itemID="{43E87FA4-BA04-4513-A9D5-704E0DC5FE0F}">
   <ds:schemaRefs>
     <ds:schemaRef ds:uri="http://schemas.openxmlformats.org/officeDocument/2006/bibliography"/>
   </ds:schemaRefs>

</xml_diff>

<commit_message>
-Creación y carga de los documentos: -Caso de Prueba - Gestionar Bibliografía. -Caso de Prueba - Gestionar Programa.
-Agregado de Screenshots para el manual de usuario.

-Actualización del manual de usuario.

-Actualización del documento Seguimiento  de Pruebas.
</commit_message>
<xml_diff>
--- a/Manuales/Manual de Usuario.docx
+++ b/Manuales/Manual de Usuario.docx
@@ -7569,6 +7569,10 @@
         <w:pStyle w:val="PSI-Ttulo2"/>
       </w:pPr>
       <w:r>
+        <w:rPr>
+          <w:noProof/>
+          <w:lang w:eastAsia="es-AR"/>
+        </w:rPr>
         <w:drawing>
           <wp:inline distT="0" distB="0" distL="0" distR="0">
             <wp:extent cx="5400040" cy="937111"/>
@@ -8047,6 +8051,10 @@
         <w:pStyle w:val="PSI-Ttulo2"/>
       </w:pPr>
       <w:r>
+        <w:rPr>
+          <w:noProof/>
+          <w:lang w:eastAsia="es-AR"/>
+        </w:rPr>
         <w:drawing>
           <wp:inline distT="0" distB="0" distL="0" distR="0">
             <wp:extent cx="5400040" cy="937111"/>
@@ -9676,6 +9684,10 @@
         <w:pStyle w:val="PSI-Normal"/>
       </w:pPr>
       <w:r>
+        <w:rPr>
+          <w:noProof/>
+          <w:lang w:eastAsia="es-AR"/>
+        </w:rPr>
         <w:drawing>
           <wp:inline distT="0" distB="0" distL="0" distR="0">
             <wp:extent cx="5400040" cy="365376"/>
@@ -14784,7 +14796,7 @@
             <w:rFonts w:asciiTheme="majorHAnsi" w:hAnsiTheme="majorHAnsi" w:cstheme="majorHAnsi"/>
             <w:noProof/>
           </w:rPr>
-          <w:t>3</w:t>
+          <w:t>12</w:t>
         </w:r>
         <w:r>
           <w:rPr>
@@ -17907,7 +17919,7 @@
 </file>
 
 <file path=customXml/itemProps2.xml><?xml version="1.0" encoding="utf-8"?>
-<ds:datastoreItem xmlns:ds="http://schemas.openxmlformats.org/officeDocument/2006/customXml" ds:itemID="{CD0AD65D-DA22-44B1-A729-A7D2B488449E}">
+<ds:datastoreItem xmlns:ds="http://schemas.openxmlformats.org/officeDocument/2006/customXml" ds:itemID="{3EDCE37D-C9A2-41BD-9DC2-C751FA2C2803}">
   <ds:schemaRefs>
     <ds:schemaRef ds:uri="http://schemas.openxmlformats.org/officeDocument/2006/bibliography"/>
   </ds:schemaRefs>

</xml_diff>

<commit_message>
-Actualización de secciones del Manual de Usuario.
-Agregado y actualización de Screenshots de más CU.

-Actualización del Documento Seguimiento de Pruebas.
</commit_message>
<xml_diff>
--- a/Manuales/Manual de Usuario.docx
+++ b/Manuales/Manual de Usuario.docx
@@ -552,7 +552,7 @@
           <w:r>
             <w:fldChar w:fldCharType="separate"/>
           </w:r>
-          <w:hyperlink w:anchor="_Toc38219241" w:history="1">
+          <w:hyperlink w:anchor="_Toc39510941" w:history="1">
             <w:r>
               <w:rPr>
                 <w:rStyle w:val="Hipervnculo"/>
@@ -579,7 +579,7 @@
                 <w:noProof/>
                 <w:webHidden/>
               </w:rPr>
-              <w:instrText xml:space="preserve"> PAGEREF _Toc38219241 \h </w:instrText>
+              <w:instrText xml:space="preserve"> PAGEREF _Toc39510941 \h </w:instrText>
             </w:r>
             <w:r>
               <w:rPr>
@@ -623,7 +623,7 @@
               <w:lang w:val="es-AR" w:eastAsia="es-AR"/>
             </w:rPr>
           </w:pPr>
-          <w:hyperlink w:anchor="_Toc38219242" w:history="1">
+          <w:hyperlink w:anchor="_Toc39510942" w:history="1">
             <w:r>
               <w:rPr>
                 <w:rStyle w:val="Hipervnculo"/>
@@ -650,7 +650,7 @@
                 <w:noProof/>
                 <w:webHidden/>
               </w:rPr>
-              <w:instrText xml:space="preserve"> PAGEREF _Toc38219242 \h </w:instrText>
+              <w:instrText xml:space="preserve"> PAGEREF _Toc39510942 \h </w:instrText>
             </w:r>
             <w:r>
               <w:rPr>
@@ -694,7 +694,7 @@
               <w:lang w:val="es-AR" w:eastAsia="es-AR"/>
             </w:rPr>
           </w:pPr>
-          <w:hyperlink w:anchor="_Toc38219243" w:history="1">
+          <w:hyperlink w:anchor="_Toc39510943" w:history="1">
             <w:r>
               <w:rPr>
                 <w:rStyle w:val="Hipervnculo"/>
@@ -721,7 +721,7 @@
                 <w:noProof/>
                 <w:webHidden/>
               </w:rPr>
-              <w:instrText xml:space="preserve"> PAGEREF _Toc38219243 \h </w:instrText>
+              <w:instrText xml:space="preserve"> PAGEREF _Toc39510943 \h </w:instrText>
             </w:r>
             <w:r>
               <w:rPr>
@@ -765,7 +765,7 @@
               <w:lang w:val="es-AR" w:eastAsia="es-AR"/>
             </w:rPr>
           </w:pPr>
-          <w:hyperlink w:anchor="_Toc38219244" w:history="1">
+          <w:hyperlink w:anchor="_Toc39510944" w:history="1">
             <w:r>
               <w:rPr>
                 <w:rStyle w:val="Hipervnculo"/>
@@ -792,7 +792,7 @@
                 <w:noProof/>
                 <w:webHidden/>
               </w:rPr>
-              <w:instrText xml:space="preserve"> PAGEREF _Toc38219244 \h </w:instrText>
+              <w:instrText xml:space="preserve"> PAGEREF _Toc39510944 \h </w:instrText>
             </w:r>
             <w:r>
               <w:rPr>
@@ -836,7 +836,7 @@
               <w:lang w:val="es-AR" w:eastAsia="es-AR"/>
             </w:rPr>
           </w:pPr>
-          <w:hyperlink w:anchor="_Toc38219245" w:history="1">
+          <w:hyperlink w:anchor="_Toc39510945" w:history="1">
             <w:r>
               <w:rPr>
                 <w:rStyle w:val="Hipervnculo"/>
@@ -863,7 +863,7 @@
                 <w:noProof/>
                 <w:webHidden/>
               </w:rPr>
-              <w:instrText xml:space="preserve"> PAGEREF _Toc38219245 \h </w:instrText>
+              <w:instrText xml:space="preserve"> PAGEREF _Toc39510945 \h </w:instrText>
             </w:r>
             <w:r>
               <w:rPr>
@@ -907,7 +907,7 @@
               <w:lang w:val="es-AR" w:eastAsia="es-AR"/>
             </w:rPr>
           </w:pPr>
-          <w:hyperlink w:anchor="_Toc38219246" w:history="1">
+          <w:hyperlink w:anchor="_Toc39510946" w:history="1">
             <w:r>
               <w:rPr>
                 <w:rStyle w:val="Hipervnculo"/>
@@ -934,7 +934,7 @@
                 <w:noProof/>
                 <w:webHidden/>
               </w:rPr>
-              <w:instrText xml:space="preserve"> PAGEREF _Toc38219246 \h </w:instrText>
+              <w:instrText xml:space="preserve"> PAGEREF _Toc39510946 \h </w:instrText>
             </w:r>
             <w:r>
               <w:rPr>
@@ -978,7 +978,7 @@
               <w:lang w:val="es-AR" w:eastAsia="es-AR"/>
             </w:rPr>
           </w:pPr>
-          <w:hyperlink w:anchor="_Toc38219247" w:history="1">
+          <w:hyperlink w:anchor="_Toc39510947" w:history="1">
             <w:r>
               <w:rPr>
                 <w:rStyle w:val="Hipervnculo"/>
@@ -1005,7 +1005,7 @@
                 <w:noProof/>
                 <w:webHidden/>
               </w:rPr>
-              <w:instrText xml:space="preserve"> PAGEREF _Toc38219247 \h </w:instrText>
+              <w:instrText xml:space="preserve"> PAGEREF _Toc39510947 \h </w:instrText>
             </w:r>
             <w:r>
               <w:rPr>
@@ -1049,7 +1049,7 @@
               <w:lang w:val="es-AR" w:eastAsia="es-AR"/>
             </w:rPr>
           </w:pPr>
-          <w:hyperlink w:anchor="_Toc38219248" w:history="1">
+          <w:hyperlink w:anchor="_Toc39510948" w:history="1">
             <w:r>
               <w:rPr>
                 <w:rStyle w:val="Hipervnculo"/>
@@ -1076,7 +1076,7 @@
                 <w:noProof/>
                 <w:webHidden/>
               </w:rPr>
-              <w:instrText xml:space="preserve"> PAGEREF _Toc38219248 \h </w:instrText>
+              <w:instrText xml:space="preserve"> PAGEREF _Toc39510948 \h </w:instrText>
             </w:r>
             <w:r>
               <w:rPr>
@@ -1120,7 +1120,7 @@
               <w:lang w:val="es-AR" w:eastAsia="es-AR"/>
             </w:rPr>
           </w:pPr>
-          <w:hyperlink w:anchor="_Toc38219249" w:history="1">
+          <w:hyperlink w:anchor="_Toc39510949" w:history="1">
             <w:r>
               <w:rPr>
                 <w:rStyle w:val="Hipervnculo"/>
@@ -1147,7 +1147,7 @@
                 <w:noProof/>
                 <w:webHidden/>
               </w:rPr>
-              <w:instrText xml:space="preserve"> PAGEREF _Toc38219249 \h </w:instrText>
+              <w:instrText xml:space="preserve"> PAGEREF _Toc39510949 \h </w:instrText>
             </w:r>
             <w:r>
               <w:rPr>
@@ -1191,7 +1191,7 @@
               <w:lang w:val="es-AR" w:eastAsia="es-AR"/>
             </w:rPr>
           </w:pPr>
-          <w:hyperlink w:anchor="_Toc38219250" w:history="1">
+          <w:hyperlink w:anchor="_Toc39510950" w:history="1">
             <w:r>
               <w:rPr>
                 <w:rStyle w:val="Hipervnculo"/>
@@ -1218,7 +1218,7 @@
                 <w:noProof/>
                 <w:webHidden/>
               </w:rPr>
-              <w:instrText xml:space="preserve"> PAGEREF _Toc38219250 \h </w:instrText>
+              <w:instrText xml:space="preserve"> PAGEREF _Toc39510950 \h </w:instrText>
             </w:r>
             <w:r>
               <w:rPr>
@@ -1262,7 +1262,7 @@
               <w:lang w:val="es-AR" w:eastAsia="es-AR"/>
             </w:rPr>
           </w:pPr>
-          <w:hyperlink w:anchor="_Toc38219251" w:history="1">
+          <w:hyperlink w:anchor="_Toc39510951" w:history="1">
             <w:r>
               <w:rPr>
                 <w:rStyle w:val="Hipervnculo"/>
@@ -1289,7 +1289,7 @@
                 <w:noProof/>
                 <w:webHidden/>
               </w:rPr>
-              <w:instrText xml:space="preserve"> PAGEREF _Toc38219251 \h </w:instrText>
+              <w:instrText xml:space="preserve"> PAGEREF _Toc39510951 \h </w:instrText>
             </w:r>
             <w:r>
               <w:rPr>
@@ -1333,7 +1333,7 @@
               <w:lang w:val="es-AR" w:eastAsia="es-AR"/>
             </w:rPr>
           </w:pPr>
-          <w:hyperlink w:anchor="_Toc38219252" w:history="1">
+          <w:hyperlink w:anchor="_Toc39510952" w:history="1">
             <w:r>
               <w:rPr>
                 <w:rStyle w:val="Hipervnculo"/>
@@ -1360,7 +1360,7 @@
                 <w:noProof/>
                 <w:webHidden/>
               </w:rPr>
-              <w:instrText xml:space="preserve"> PAGEREF _Toc38219252 \h </w:instrText>
+              <w:instrText xml:space="preserve"> PAGEREF _Toc39510952 \h </w:instrText>
             </w:r>
             <w:r>
               <w:rPr>
@@ -1402,7 +1402,7 @@
               <w:lang w:val="es-AR" w:eastAsia="es-AR"/>
             </w:rPr>
           </w:pPr>
-          <w:hyperlink w:anchor="_Toc38219253" w:history="1">
+          <w:hyperlink w:anchor="_Toc39510953" w:history="1">
             <w:r>
               <w:rPr>
                 <w:rStyle w:val="Hipervnculo"/>
@@ -1429,7 +1429,7 @@
                 <w:noProof/>
                 <w:webHidden/>
               </w:rPr>
-              <w:instrText xml:space="preserve"> PAGEREF _Toc38219253 \h </w:instrText>
+              <w:instrText xml:space="preserve"> PAGEREF _Toc39510953 \h </w:instrText>
             </w:r>
             <w:r>
               <w:rPr>
@@ -1471,7 +1471,7 @@
               <w:lang w:val="es-AR" w:eastAsia="es-AR"/>
             </w:rPr>
           </w:pPr>
-          <w:hyperlink w:anchor="_Toc38219254" w:history="1">
+          <w:hyperlink w:anchor="_Toc39510954" w:history="1">
             <w:r>
               <w:rPr>
                 <w:rStyle w:val="Hipervnculo"/>
@@ -1498,7 +1498,7 @@
                 <w:noProof/>
                 <w:webHidden/>
               </w:rPr>
-              <w:instrText xml:space="preserve"> PAGEREF _Toc38219254 \h </w:instrText>
+              <w:instrText xml:space="preserve"> PAGEREF _Toc39510954 \h </w:instrText>
             </w:r>
             <w:r>
               <w:rPr>
@@ -1540,7 +1540,7 @@
               <w:lang w:val="es-AR" w:eastAsia="es-AR"/>
             </w:rPr>
           </w:pPr>
-          <w:hyperlink w:anchor="_Toc38219255" w:history="1">
+          <w:hyperlink w:anchor="_Toc39510955" w:history="1">
             <w:r>
               <w:rPr>
                 <w:rStyle w:val="Hipervnculo"/>
@@ -1567,7 +1567,7 @@
                 <w:noProof/>
                 <w:webHidden/>
               </w:rPr>
-              <w:instrText xml:space="preserve"> PAGEREF _Toc38219255 \h </w:instrText>
+              <w:instrText xml:space="preserve"> PAGEREF _Toc39510955 \h </w:instrText>
             </w:r>
             <w:r>
               <w:rPr>
@@ -1609,7 +1609,7 @@
               <w:lang w:val="es-AR" w:eastAsia="es-AR"/>
             </w:rPr>
           </w:pPr>
-          <w:hyperlink w:anchor="_Toc38219256" w:history="1">
+          <w:hyperlink w:anchor="_Toc39510956" w:history="1">
             <w:r>
               <w:rPr>
                 <w:rStyle w:val="Hipervnculo"/>
@@ -1636,7 +1636,7 @@
                 <w:noProof/>
                 <w:webHidden/>
               </w:rPr>
-              <w:instrText xml:space="preserve"> PAGEREF _Toc38219256 \h </w:instrText>
+              <w:instrText xml:space="preserve"> PAGEREF _Toc39510956 \h </w:instrText>
             </w:r>
             <w:r>
               <w:rPr>
@@ -1680,7 +1680,7 @@
               <w:lang w:val="es-AR" w:eastAsia="es-AR"/>
             </w:rPr>
           </w:pPr>
-          <w:hyperlink w:anchor="_Toc38219257" w:history="1">
+          <w:hyperlink w:anchor="_Toc39510957" w:history="1">
             <w:r>
               <w:rPr>
                 <w:rStyle w:val="Hipervnculo"/>
@@ -1707,7 +1707,7 @@
                 <w:noProof/>
                 <w:webHidden/>
               </w:rPr>
-              <w:instrText xml:space="preserve"> PAGEREF _Toc38219257 \h </w:instrText>
+              <w:instrText xml:space="preserve"> PAGEREF _Toc39510957 \h </w:instrText>
             </w:r>
             <w:r>
               <w:rPr>
@@ -1751,7 +1751,7 @@
               <w:lang w:val="es-AR" w:eastAsia="es-AR"/>
             </w:rPr>
           </w:pPr>
-          <w:hyperlink w:anchor="_Toc38219258" w:history="1">
+          <w:hyperlink w:anchor="_Toc39510958" w:history="1">
             <w:r>
               <w:rPr>
                 <w:rStyle w:val="Hipervnculo"/>
@@ -1778,7 +1778,7 @@
                 <w:noProof/>
                 <w:webHidden/>
               </w:rPr>
-              <w:instrText xml:space="preserve"> PAGEREF _Toc38219258 \h </w:instrText>
+              <w:instrText xml:space="preserve"> PAGEREF _Toc39510958 \h </w:instrText>
             </w:r>
             <w:r>
               <w:rPr>
@@ -1822,7 +1822,7 @@
               <w:lang w:val="es-AR" w:eastAsia="es-AR"/>
             </w:rPr>
           </w:pPr>
-          <w:hyperlink w:anchor="_Toc38219259" w:history="1">
+          <w:hyperlink w:anchor="_Toc39510959" w:history="1">
             <w:r>
               <w:rPr>
                 <w:rStyle w:val="Hipervnculo"/>
@@ -1849,7 +1849,7 @@
                 <w:noProof/>
                 <w:webHidden/>
               </w:rPr>
-              <w:instrText xml:space="preserve"> PAGEREF _Toc38219259 \h </w:instrText>
+              <w:instrText xml:space="preserve"> PAGEREF _Toc39510959 \h </w:instrText>
             </w:r>
             <w:r>
               <w:rPr>
@@ -1893,7 +1893,7 @@
               <w:lang w:val="es-AR" w:eastAsia="es-AR"/>
             </w:rPr>
           </w:pPr>
-          <w:hyperlink w:anchor="_Toc38219260" w:history="1">
+          <w:hyperlink w:anchor="_Toc39510960" w:history="1">
             <w:r>
               <w:rPr>
                 <w:rStyle w:val="Hipervnculo"/>
@@ -1920,7 +1920,7 @@
                 <w:noProof/>
                 <w:webHidden/>
               </w:rPr>
-              <w:instrText xml:space="preserve"> PAGEREF _Toc38219260 \h </w:instrText>
+              <w:instrText xml:space="preserve"> PAGEREF _Toc39510960 \h </w:instrText>
             </w:r>
             <w:r>
               <w:rPr>
@@ -1964,7 +1964,7 @@
               <w:lang w:val="es-AR" w:eastAsia="es-AR"/>
             </w:rPr>
           </w:pPr>
-          <w:hyperlink w:anchor="_Toc38219261" w:history="1">
+          <w:hyperlink w:anchor="_Toc39510961" w:history="1">
             <w:r>
               <w:rPr>
                 <w:rStyle w:val="Hipervnculo"/>
@@ -1991,7 +1991,7 @@
                 <w:noProof/>
                 <w:webHidden/>
               </w:rPr>
-              <w:instrText xml:space="preserve"> PAGEREF _Toc38219261 \h </w:instrText>
+              <w:instrText xml:space="preserve"> PAGEREF _Toc39510961 \h </w:instrText>
             </w:r>
             <w:r>
               <w:rPr>
@@ -2035,7 +2035,7 @@
               <w:lang w:val="es-AR" w:eastAsia="es-AR"/>
             </w:rPr>
           </w:pPr>
-          <w:hyperlink w:anchor="_Toc38219262" w:history="1">
+          <w:hyperlink w:anchor="_Toc39510962" w:history="1">
             <w:r>
               <w:rPr>
                 <w:rStyle w:val="Hipervnculo"/>
@@ -2062,7 +2062,7 @@
                 <w:noProof/>
                 <w:webHidden/>
               </w:rPr>
-              <w:instrText xml:space="preserve"> PAGEREF _Toc38219262 \h </w:instrText>
+              <w:instrText xml:space="preserve"> PAGEREF _Toc39510962 \h </w:instrText>
             </w:r>
             <w:r>
               <w:rPr>
@@ -2106,7 +2106,7 @@
               <w:lang w:val="es-AR" w:eastAsia="es-AR"/>
             </w:rPr>
           </w:pPr>
-          <w:hyperlink w:anchor="_Toc38219263" w:history="1">
+          <w:hyperlink w:anchor="_Toc39510963" w:history="1">
             <w:r>
               <w:rPr>
                 <w:rStyle w:val="Hipervnculo"/>
@@ -2133,7 +2133,7 @@
                 <w:noProof/>
                 <w:webHidden/>
               </w:rPr>
-              <w:instrText xml:space="preserve"> PAGEREF _Toc38219263 \h </w:instrText>
+              <w:instrText xml:space="preserve"> PAGEREF _Toc39510963 \h </w:instrText>
             </w:r>
             <w:r>
               <w:rPr>
@@ -2175,7 +2175,7 @@
               <w:lang w:val="es-AR" w:eastAsia="es-AR"/>
             </w:rPr>
           </w:pPr>
-          <w:hyperlink w:anchor="_Toc38219264" w:history="1">
+          <w:hyperlink w:anchor="_Toc39510964" w:history="1">
             <w:r>
               <w:rPr>
                 <w:rStyle w:val="Hipervnculo"/>
@@ -2202,7 +2202,7 @@
                 <w:noProof/>
                 <w:webHidden/>
               </w:rPr>
-              <w:instrText xml:space="preserve"> PAGEREF _Toc38219264 \h </w:instrText>
+              <w:instrText xml:space="preserve"> PAGEREF _Toc39510964 \h </w:instrText>
             </w:r>
             <w:r>
               <w:rPr>
@@ -2244,7 +2244,7 @@
               <w:lang w:val="es-AR" w:eastAsia="es-AR"/>
             </w:rPr>
           </w:pPr>
-          <w:hyperlink w:anchor="_Toc38219265" w:history="1">
+          <w:hyperlink w:anchor="_Toc39510965" w:history="1">
             <w:r>
               <w:rPr>
                 <w:rStyle w:val="Hipervnculo"/>
@@ -2271,7 +2271,7 @@
                 <w:noProof/>
                 <w:webHidden/>
               </w:rPr>
-              <w:instrText xml:space="preserve"> PAGEREF _Toc38219265 \h </w:instrText>
+              <w:instrText xml:space="preserve"> PAGEREF _Toc39510965 \h </w:instrText>
             </w:r>
             <w:r>
               <w:rPr>
@@ -2313,7 +2313,7 @@
               <w:lang w:val="es-AR" w:eastAsia="es-AR"/>
             </w:rPr>
           </w:pPr>
-          <w:hyperlink w:anchor="_Toc38219266" w:history="1">
+          <w:hyperlink w:anchor="_Toc39510966" w:history="1">
             <w:r>
               <w:rPr>
                 <w:rStyle w:val="Hipervnculo"/>
@@ -2340,7 +2340,7 @@
                 <w:noProof/>
                 <w:webHidden/>
               </w:rPr>
-              <w:instrText xml:space="preserve"> PAGEREF _Toc38219266 \h </w:instrText>
+              <w:instrText xml:space="preserve"> PAGEREF _Toc39510966 \h </w:instrText>
             </w:r>
             <w:r>
               <w:rPr>
@@ -2382,7 +2382,7 @@
               <w:lang w:val="es-AR" w:eastAsia="es-AR"/>
             </w:rPr>
           </w:pPr>
-          <w:hyperlink w:anchor="_Toc38219267" w:history="1">
+          <w:hyperlink w:anchor="_Toc39510967" w:history="1">
             <w:r>
               <w:rPr>
                 <w:rStyle w:val="Hipervnculo"/>
@@ -2409,7 +2409,7 @@
                 <w:noProof/>
                 <w:webHidden/>
               </w:rPr>
-              <w:instrText xml:space="preserve"> PAGEREF _Toc38219267 \h </w:instrText>
+              <w:instrText xml:space="preserve"> PAGEREF _Toc39510967 \h </w:instrText>
             </w:r>
             <w:r>
               <w:rPr>
@@ -2453,7 +2453,7 @@
               <w:lang w:val="es-AR" w:eastAsia="es-AR"/>
             </w:rPr>
           </w:pPr>
-          <w:hyperlink w:anchor="_Toc38219268" w:history="1">
+          <w:hyperlink w:anchor="_Toc39510968" w:history="1">
             <w:r>
               <w:rPr>
                 <w:rStyle w:val="Hipervnculo"/>
@@ -2480,7 +2480,7 @@
                 <w:noProof/>
                 <w:webHidden/>
               </w:rPr>
-              <w:instrText xml:space="preserve"> PAGEREF _Toc38219268 \h </w:instrText>
+              <w:instrText xml:space="preserve"> PAGEREF _Toc39510968 \h </w:instrText>
             </w:r>
             <w:r>
               <w:rPr>
@@ -2522,7 +2522,7 @@
               <w:lang w:val="es-AR" w:eastAsia="es-AR"/>
             </w:rPr>
           </w:pPr>
-          <w:hyperlink w:anchor="_Toc38219269" w:history="1">
+          <w:hyperlink w:anchor="_Toc39510969" w:history="1">
             <w:r>
               <w:rPr>
                 <w:rStyle w:val="Hipervnculo"/>
@@ -2549,7 +2549,7 @@
                 <w:noProof/>
                 <w:webHidden/>
               </w:rPr>
-              <w:instrText xml:space="preserve"> PAGEREF _Toc38219269 \h </w:instrText>
+              <w:instrText xml:space="preserve"> PAGEREF _Toc39510969 \h </w:instrText>
             </w:r>
             <w:r>
               <w:rPr>
@@ -2591,7 +2591,7 @@
               <w:lang w:val="es-AR" w:eastAsia="es-AR"/>
             </w:rPr>
           </w:pPr>
-          <w:hyperlink w:anchor="_Toc38219270" w:history="1">
+          <w:hyperlink w:anchor="_Toc39510970" w:history="1">
             <w:r>
               <w:rPr>
                 <w:rStyle w:val="Hipervnculo"/>
@@ -2618,7 +2618,7 @@
                 <w:noProof/>
                 <w:webHidden/>
               </w:rPr>
-              <w:instrText xml:space="preserve"> PAGEREF _Toc38219270 \h </w:instrText>
+              <w:instrText xml:space="preserve"> PAGEREF _Toc39510970 \h </w:instrText>
             </w:r>
             <w:r>
               <w:rPr>
@@ -2660,7 +2660,7 @@
               <w:lang w:val="es-AR" w:eastAsia="es-AR"/>
             </w:rPr>
           </w:pPr>
-          <w:hyperlink w:anchor="_Toc38219271" w:history="1">
+          <w:hyperlink w:anchor="_Toc39510971" w:history="1">
             <w:r>
               <w:rPr>
                 <w:rStyle w:val="Hipervnculo"/>
@@ -2687,7 +2687,7 @@
                 <w:noProof/>
                 <w:webHidden/>
               </w:rPr>
-              <w:instrText xml:space="preserve"> PAGEREF _Toc38219271 \h </w:instrText>
+              <w:instrText xml:space="preserve"> PAGEREF _Toc39510971 \h </w:instrText>
             </w:r>
             <w:r>
               <w:rPr>
@@ -2729,7 +2729,7 @@
               <w:lang w:val="es-AR" w:eastAsia="es-AR"/>
             </w:rPr>
           </w:pPr>
-          <w:hyperlink w:anchor="_Toc38219272" w:history="1">
+          <w:hyperlink w:anchor="_Toc39510972" w:history="1">
             <w:r>
               <w:rPr>
                 <w:rStyle w:val="Hipervnculo"/>
@@ -2756,7 +2756,7 @@
                 <w:noProof/>
                 <w:webHidden/>
               </w:rPr>
-              <w:instrText xml:space="preserve"> PAGEREF _Toc38219272 \h </w:instrText>
+              <w:instrText xml:space="preserve"> PAGEREF _Toc39510972 \h </w:instrText>
             </w:r>
             <w:r>
               <w:rPr>
@@ -2800,7 +2800,7 @@
               <w:lang w:val="es-AR" w:eastAsia="es-AR"/>
             </w:rPr>
           </w:pPr>
-          <w:hyperlink w:anchor="_Toc38219273" w:history="1">
+          <w:hyperlink w:anchor="_Toc39510973" w:history="1">
             <w:r>
               <w:rPr>
                 <w:rStyle w:val="Hipervnculo"/>
@@ -2827,7 +2827,7 @@
                 <w:noProof/>
                 <w:webHidden/>
               </w:rPr>
-              <w:instrText xml:space="preserve"> PAGEREF _Toc38219273 \h </w:instrText>
+              <w:instrText xml:space="preserve"> PAGEREF _Toc39510973 \h </w:instrText>
             </w:r>
             <w:r>
               <w:rPr>
@@ -2869,7 +2869,7 @@
               <w:lang w:val="es-AR" w:eastAsia="es-AR"/>
             </w:rPr>
           </w:pPr>
-          <w:hyperlink w:anchor="_Toc38219274" w:history="1">
+          <w:hyperlink w:anchor="_Toc39510974" w:history="1">
             <w:r>
               <w:rPr>
                 <w:rStyle w:val="Hipervnculo"/>
@@ -2896,7 +2896,7 @@
                 <w:noProof/>
                 <w:webHidden/>
               </w:rPr>
-              <w:instrText xml:space="preserve"> PAGEREF _Toc38219274 \h </w:instrText>
+              <w:instrText xml:space="preserve"> PAGEREF _Toc39510974 \h </w:instrText>
             </w:r>
             <w:r>
               <w:rPr>
@@ -2938,7 +2938,7 @@
               <w:lang w:val="es-AR" w:eastAsia="es-AR"/>
             </w:rPr>
           </w:pPr>
-          <w:hyperlink w:anchor="_Toc38219275" w:history="1">
+          <w:hyperlink w:anchor="_Toc39510975" w:history="1">
             <w:r>
               <w:rPr>
                 <w:rStyle w:val="Hipervnculo"/>
@@ -2965,7 +2965,7 @@
                 <w:noProof/>
                 <w:webHidden/>
               </w:rPr>
-              <w:instrText xml:space="preserve"> PAGEREF _Toc38219275 \h </w:instrText>
+              <w:instrText xml:space="preserve"> PAGEREF _Toc39510975 \h </w:instrText>
             </w:r>
             <w:r>
               <w:rPr>
@@ -3007,7 +3007,7 @@
               <w:lang w:val="es-AR" w:eastAsia="es-AR"/>
             </w:rPr>
           </w:pPr>
-          <w:hyperlink w:anchor="_Toc38219276" w:history="1">
+          <w:hyperlink w:anchor="_Toc39510976" w:history="1">
             <w:r>
               <w:rPr>
                 <w:rStyle w:val="Hipervnculo"/>
@@ -3034,7 +3034,7 @@
                 <w:noProof/>
                 <w:webHidden/>
               </w:rPr>
-              <w:instrText xml:space="preserve"> PAGEREF _Toc38219276 \h </w:instrText>
+              <w:instrText xml:space="preserve"> PAGEREF _Toc39510976 \h </w:instrText>
             </w:r>
             <w:r>
               <w:rPr>
@@ -3076,7 +3076,7 @@
               <w:lang w:val="es-AR" w:eastAsia="es-AR"/>
             </w:rPr>
           </w:pPr>
-          <w:hyperlink w:anchor="_Toc38219277" w:history="1">
+          <w:hyperlink w:anchor="_Toc39510977" w:history="1">
             <w:r>
               <w:rPr>
                 <w:rStyle w:val="Hipervnculo"/>
@@ -3103,7 +3103,7 @@
                 <w:noProof/>
                 <w:webHidden/>
               </w:rPr>
-              <w:instrText xml:space="preserve"> PAGEREF _Toc38219277 \h </w:instrText>
+              <w:instrText xml:space="preserve"> PAGEREF _Toc39510977 \h </w:instrText>
             </w:r>
             <w:r>
               <w:rPr>
@@ -3147,7 +3147,7 @@
               <w:lang w:val="es-AR" w:eastAsia="es-AR"/>
             </w:rPr>
           </w:pPr>
-          <w:hyperlink w:anchor="_Toc38219278" w:history="1">
+          <w:hyperlink w:anchor="_Toc39510978" w:history="1">
             <w:r>
               <w:rPr>
                 <w:rStyle w:val="Hipervnculo"/>
@@ -3174,7 +3174,7 @@
                 <w:noProof/>
                 <w:webHidden/>
               </w:rPr>
-              <w:instrText xml:space="preserve"> PAGEREF _Toc38219278 \h </w:instrText>
+              <w:instrText xml:space="preserve"> PAGEREF _Toc39510978 \h </w:instrText>
             </w:r>
             <w:r>
               <w:rPr>
@@ -3216,7 +3216,7 @@
               <w:lang w:val="es-AR" w:eastAsia="es-AR"/>
             </w:rPr>
           </w:pPr>
-          <w:hyperlink w:anchor="_Toc38219279" w:history="1">
+          <w:hyperlink w:anchor="_Toc39510979" w:history="1">
             <w:r>
               <w:rPr>
                 <w:rStyle w:val="Hipervnculo"/>
@@ -3243,7 +3243,7 @@
                 <w:noProof/>
                 <w:webHidden/>
               </w:rPr>
-              <w:instrText xml:space="preserve"> PAGEREF _Toc38219279 \h </w:instrText>
+              <w:instrText xml:space="preserve"> PAGEREF _Toc39510979 \h </w:instrText>
             </w:r>
             <w:r>
               <w:rPr>
@@ -3285,7 +3285,7 @@
               <w:lang w:val="es-AR" w:eastAsia="es-AR"/>
             </w:rPr>
           </w:pPr>
-          <w:hyperlink w:anchor="_Toc38219280" w:history="1">
+          <w:hyperlink w:anchor="_Toc39510980" w:history="1">
             <w:r>
               <w:rPr>
                 <w:rStyle w:val="Hipervnculo"/>
@@ -3312,7 +3312,7 @@
                 <w:noProof/>
                 <w:webHidden/>
               </w:rPr>
-              <w:instrText xml:space="preserve"> PAGEREF _Toc38219280 \h </w:instrText>
+              <w:instrText xml:space="preserve"> PAGEREF _Toc39510980 \h </w:instrText>
             </w:r>
             <w:r>
               <w:rPr>
@@ -3354,7 +3354,7 @@
               <w:lang w:val="es-AR" w:eastAsia="es-AR"/>
             </w:rPr>
           </w:pPr>
-          <w:hyperlink w:anchor="_Toc38219281" w:history="1">
+          <w:hyperlink w:anchor="_Toc39510981" w:history="1">
             <w:r>
               <w:rPr>
                 <w:rStyle w:val="Hipervnculo"/>
@@ -3381,7 +3381,7 @@
                 <w:noProof/>
                 <w:webHidden/>
               </w:rPr>
-              <w:instrText xml:space="preserve"> PAGEREF _Toc38219281 \h </w:instrText>
+              <w:instrText xml:space="preserve"> PAGEREF _Toc39510981 \h </w:instrText>
             </w:r>
             <w:r>
               <w:rPr>
@@ -3423,7 +3423,7 @@
               <w:lang w:val="es-AR" w:eastAsia="es-AR"/>
             </w:rPr>
           </w:pPr>
-          <w:hyperlink w:anchor="_Toc38219282" w:history="1">
+          <w:hyperlink w:anchor="_Toc39510982" w:history="1">
             <w:r>
               <w:rPr>
                 <w:rStyle w:val="Hipervnculo"/>
@@ -3450,7 +3450,7 @@
                 <w:noProof/>
                 <w:webHidden/>
               </w:rPr>
-              <w:instrText xml:space="preserve"> PAGEREF _Toc38219282 \h </w:instrText>
+              <w:instrText xml:space="preserve"> PAGEREF _Toc39510982 \h </w:instrText>
             </w:r>
             <w:r>
               <w:rPr>
@@ -3471,6 +3471,75 @@
                 <w:webHidden/>
               </w:rPr>
               <w:t>39</w:t>
+            </w:r>
+            <w:r>
+              <w:rPr>
+                <w:noProof/>
+                <w:webHidden/>
+              </w:rPr>
+              <w:fldChar w:fldCharType="end"/>
+            </w:r>
+          </w:hyperlink>
+        </w:p>
+        <w:p>
+          <w:pPr>
+            <w:pStyle w:val="TDC3"/>
+            <w:rPr>
+              <w:rFonts w:eastAsiaTheme="minorEastAsia"/>
+              <w:noProof/>
+              <w:sz w:val="22"/>
+              <w:szCs w:val="22"/>
+              <w:lang w:val="es-AR" w:eastAsia="es-AR"/>
+            </w:rPr>
+          </w:pPr>
+          <w:hyperlink w:anchor="_Toc39510983" w:history="1">
+            <w:r>
+              <w:rPr>
+                <w:rStyle w:val="Hipervnculo"/>
+                <w:noProof/>
+              </w:rPr>
+              <w:t>Ver Equipo de Cátedra</w:t>
+            </w:r>
+            <w:r>
+              <w:rPr>
+                <w:noProof/>
+                <w:webHidden/>
+              </w:rPr>
+              <w:tab/>
+            </w:r>
+            <w:r>
+              <w:rPr>
+                <w:noProof/>
+                <w:webHidden/>
+              </w:rPr>
+              <w:fldChar w:fldCharType="begin"/>
+            </w:r>
+            <w:r>
+              <w:rPr>
+                <w:noProof/>
+                <w:webHidden/>
+              </w:rPr>
+              <w:instrText xml:space="preserve"> PAGEREF _Toc39510983 \h </w:instrText>
+            </w:r>
+            <w:r>
+              <w:rPr>
+                <w:noProof/>
+                <w:webHidden/>
+              </w:rPr>
+            </w:r>
+            <w:r>
+              <w:rPr>
+                <w:noProof/>
+                <w:webHidden/>
+              </w:rPr>
+              <w:fldChar w:fldCharType="separate"/>
+            </w:r>
+            <w:r>
+              <w:rPr>
+                <w:noProof/>
+                <w:webHidden/>
+              </w:rPr>
+              <w:t>41</w:t>
             </w:r>
             <w:r>
               <w:rPr>
@@ -3494,7 +3563,7 @@
               <w:lang w:val="es-AR" w:eastAsia="es-AR"/>
             </w:rPr>
           </w:pPr>
-          <w:hyperlink w:anchor="_Toc38219283" w:history="1">
+          <w:hyperlink w:anchor="_Toc39510984" w:history="1">
             <w:r>
               <w:rPr>
                 <w:rStyle w:val="Hipervnculo"/>
@@ -3521,7 +3590,7 @@
                 <w:noProof/>
                 <w:webHidden/>
               </w:rPr>
-              <w:instrText xml:space="preserve"> PAGEREF _Toc38219283 \h </w:instrText>
+              <w:instrText xml:space="preserve"> PAGEREF _Toc39510984 \h </w:instrText>
             </w:r>
             <w:r>
               <w:rPr>
@@ -3541,7 +3610,7 @@
                 <w:noProof/>
                 <w:webHidden/>
               </w:rPr>
-              <w:t>41</w:t>
+              <w:t>42</w:t>
             </w:r>
             <w:r>
               <w:rPr>
@@ -3565,7 +3634,7 @@
               <w:lang w:val="es-AR" w:eastAsia="es-AR"/>
             </w:rPr>
           </w:pPr>
-          <w:hyperlink w:anchor="_Toc38219284" w:history="1">
+          <w:hyperlink w:anchor="_Toc39510985" w:history="1">
             <w:r>
               <w:rPr>
                 <w:rStyle w:val="Hipervnculo"/>
@@ -3592,7 +3661,7 @@
                 <w:noProof/>
                 <w:webHidden/>
               </w:rPr>
-              <w:instrText xml:space="preserve"> PAGEREF _Toc38219284 \h </w:instrText>
+              <w:instrText xml:space="preserve"> PAGEREF _Toc39510985 \h </w:instrText>
             </w:r>
             <w:r>
               <w:rPr>
@@ -3612,7 +3681,7 @@
                 <w:noProof/>
                 <w:webHidden/>
               </w:rPr>
-              <w:t>41</w:t>
+              <w:t>43</w:t>
             </w:r>
             <w:r>
               <w:rPr>
@@ -3636,7 +3705,7 @@
               <w:lang w:val="es-AR" w:eastAsia="es-AR"/>
             </w:rPr>
           </w:pPr>
-          <w:hyperlink w:anchor="_Toc38219285" w:history="1">
+          <w:hyperlink w:anchor="_Toc39510986" w:history="1">
             <w:r>
               <w:rPr>
                 <w:rStyle w:val="Hipervnculo"/>
@@ -3663,7 +3732,7 @@
                 <w:noProof/>
                 <w:webHidden/>
               </w:rPr>
-              <w:instrText xml:space="preserve"> PAGEREF _Toc38219285 \h </w:instrText>
+              <w:instrText xml:space="preserve"> PAGEREF _Toc39510986 \h </w:instrText>
             </w:r>
             <w:r>
               <w:rPr>
@@ -3683,7 +3752,7 @@
                 <w:noProof/>
                 <w:webHidden/>
               </w:rPr>
-              <w:t>41</w:t>
+              <w:t>43</w:t>
             </w:r>
             <w:r>
               <w:rPr>
@@ -3707,7 +3776,7 @@
               <w:lang w:val="es-AR" w:eastAsia="es-AR"/>
             </w:rPr>
           </w:pPr>
-          <w:hyperlink w:anchor="_Toc38219286" w:history="1">
+          <w:hyperlink w:anchor="_Toc39510987" w:history="1">
             <w:r>
               <w:rPr>
                 <w:rStyle w:val="Hipervnculo"/>
@@ -3734,7 +3803,7 @@
                 <w:noProof/>
                 <w:webHidden/>
               </w:rPr>
-              <w:instrText xml:space="preserve"> PAGEREF _Toc38219286 \h </w:instrText>
+              <w:instrText xml:space="preserve"> PAGEREF _Toc39510987 \h </w:instrText>
             </w:r>
             <w:r>
               <w:rPr>
@@ -3754,7 +3823,7 @@
                 <w:noProof/>
                 <w:webHidden/>
               </w:rPr>
-              <w:t>42</w:t>
+              <w:t>43</w:t>
             </w:r>
             <w:r>
               <w:rPr>
@@ -3778,7 +3847,7 @@
               <w:lang w:val="es-AR" w:eastAsia="es-AR"/>
             </w:rPr>
           </w:pPr>
-          <w:hyperlink w:anchor="_Toc38219287" w:history="1">
+          <w:hyperlink w:anchor="_Toc39510988" w:history="1">
             <w:r>
               <w:rPr>
                 <w:rStyle w:val="Hipervnculo"/>
@@ -3805,7 +3874,7 @@
                 <w:noProof/>
                 <w:webHidden/>
               </w:rPr>
-              <w:instrText xml:space="preserve"> PAGEREF _Toc38219287 \h </w:instrText>
+              <w:instrText xml:space="preserve"> PAGEREF _Toc39510988 \h </w:instrText>
             </w:r>
             <w:r>
               <w:rPr>
@@ -3825,7 +3894,7 @@
                 <w:noProof/>
                 <w:webHidden/>
               </w:rPr>
-              <w:t>42</w:t>
+              <w:t>43</w:t>
             </w:r>
             <w:r>
               <w:rPr>
@@ -3883,7 +3952,7 @@
       <w:pPr>
         <w:pStyle w:val="PSI-Ttulo1"/>
       </w:pPr>
-      <w:bookmarkStart w:id="0" w:name="_Toc38219241"/>
+      <w:bookmarkStart w:id="0" w:name="_Toc39510941"/>
       <w:r>
         <w:t>Introducción</w:t>
       </w:r>
@@ -3929,7 +3998,7 @@
       <w:pPr>
         <w:pStyle w:val="PSI-Ttulo2"/>
       </w:pPr>
-      <w:bookmarkStart w:id="3" w:name="_Toc38219242"/>
+      <w:bookmarkStart w:id="3" w:name="_Toc39510942"/>
       <w:bookmarkEnd w:id="1"/>
       <w:bookmarkEnd w:id="2"/>
       <w:r>
@@ -4013,7 +4082,7 @@
       <w:pPr>
         <w:pStyle w:val="PSI-Ttulo2"/>
       </w:pPr>
-      <w:bookmarkStart w:id="4" w:name="_Toc38219243"/>
+      <w:bookmarkStart w:id="4" w:name="_Toc39510943"/>
       <w:r>
         <w:t>Descripción</w:t>
       </w:r>
@@ -4047,7 +4116,7 @@
       <w:pPr>
         <w:pStyle w:val="PSI-Ttulo1"/>
       </w:pPr>
-      <w:bookmarkStart w:id="5" w:name="_Toc38219244"/>
+      <w:bookmarkStart w:id="5" w:name="_Toc39510944"/>
       <w:r>
         <w:t>Contenido</w:t>
       </w:r>
@@ -4130,7 +4199,7 @@
       <w:pPr>
         <w:pStyle w:val="PSI-Ttulo1"/>
       </w:pPr>
-      <w:bookmarkStart w:id="6" w:name="_Toc38219245"/>
+      <w:bookmarkStart w:id="6" w:name="_Toc39510945"/>
       <w:r>
         <w:lastRenderedPageBreak/>
         <w:t>Introducción al Sistema</w:t>
@@ -4179,7 +4248,7 @@
       <w:pPr>
         <w:pStyle w:val="PSI-Ttulo2"/>
       </w:pPr>
-      <w:bookmarkStart w:id="7" w:name="_Toc38219246"/>
+      <w:bookmarkStart w:id="7" w:name="_Toc39510946"/>
       <w:r>
         <w:t>Roles y Permisos</w:t>
       </w:r>
@@ -4205,7 +4274,7 @@
       <w:pPr>
         <w:pStyle w:val="PSI-Ttulo2"/>
       </w:pPr>
-      <w:bookmarkStart w:id="8" w:name="_Toc38219247"/>
+      <w:bookmarkStart w:id="8" w:name="_Toc39510947"/>
       <w:r>
         <w:t>Ingreso al Sistema</w:t>
       </w:r>
@@ -4646,7 +4715,7 @@
       <w:pPr>
         <w:pStyle w:val="PSI-Ttulo1"/>
       </w:pPr>
-      <w:bookmarkStart w:id="10" w:name="_Toc38219248"/>
+      <w:bookmarkStart w:id="10" w:name="_Toc39510948"/>
       <w:r>
         <w:lastRenderedPageBreak/>
         <w:t>Uso del Sistema</w:t>
@@ -4737,7 +4806,7 @@
       <w:pPr>
         <w:pStyle w:val="PSI-Ttulo2"/>
       </w:pPr>
-      <w:bookmarkStart w:id="11" w:name="_Toc38219249"/>
+      <w:bookmarkStart w:id="11" w:name="_Toc39510949"/>
       <w:r>
         <w:t>Visualizar Programas de Asignaturas</w:t>
       </w:r>
@@ -4755,7 +4824,7 @@
       <w:pPr>
         <w:pStyle w:val="PSI-Ttulo2"/>
       </w:pPr>
-      <w:bookmarkStart w:id="12" w:name="_Toc38219250"/>
+      <w:bookmarkStart w:id="12" w:name="_Toc39510950"/>
       <w:r>
         <w:t>Visualizar Planes de Estudio</w:t>
       </w:r>
@@ -5155,7 +5224,7 @@
       <w:pPr>
         <w:pStyle w:val="PSI-Ttulo1"/>
       </w:pPr>
-      <w:bookmarkStart w:id="13" w:name="_Toc38219251"/>
+      <w:bookmarkStart w:id="13" w:name="_Toc39510951"/>
       <w:bookmarkEnd w:id="9"/>
       <w:r>
         <w:t>Uso del Sistema [Secretaría Académica]</w:t>
@@ -5679,7 +5748,7 @@
       <w:pPr>
         <w:pStyle w:val="PSI-Ttulo2"/>
       </w:pPr>
-      <w:bookmarkStart w:id="14" w:name="_Toc38219252"/>
+      <w:bookmarkStart w:id="14" w:name="_Toc39510952"/>
       <w:r>
         <w:t>Administra</w:t>
       </w:r>
@@ -5888,7 +5957,7 @@
       <w:pPr>
         <w:pStyle w:val="PSI-Ttulo3"/>
       </w:pPr>
-      <w:bookmarkStart w:id="15" w:name="_Toc38219253"/>
+      <w:bookmarkStart w:id="15" w:name="_Toc39510953"/>
       <w:r>
         <w:t>Alta de Usuario</w:t>
       </w:r>
@@ -6050,7 +6119,7 @@
       <w:pPr>
         <w:pStyle w:val="PSI-Ttulo3"/>
       </w:pPr>
-      <w:bookmarkStart w:id="16" w:name="_Toc38219254"/>
+      <w:bookmarkStart w:id="16" w:name="_Toc39510954"/>
       <w:r>
         <w:t>Baja de Usuario</w:t>
       </w:r>
@@ -6346,7 +6415,7 @@
       <w:pPr>
         <w:pStyle w:val="PSI-Ttulo3"/>
       </w:pPr>
-      <w:bookmarkStart w:id="17" w:name="_Toc38219255"/>
+      <w:bookmarkStart w:id="17" w:name="_Toc39510955"/>
       <w:r>
         <w:t>Modifica</w:t>
       </w:r>
@@ -6580,7 +6649,7 @@
       <w:pPr>
         <w:pStyle w:val="PSI-Ttulo3"/>
       </w:pPr>
-      <w:bookmarkStart w:id="18" w:name="_Toc38219256"/>
+      <w:bookmarkStart w:id="18" w:name="_Toc39510956"/>
       <w:r>
         <w:t>Ver Detalle</w:t>
       </w:r>
@@ -6804,7 +6873,7 @@
       <w:pPr>
         <w:pStyle w:val="PSI-Ttulo2"/>
       </w:pPr>
-      <w:bookmarkStart w:id="19" w:name="_Toc38219257"/>
+      <w:bookmarkStart w:id="19" w:name="_Toc39510957"/>
       <w:r>
         <w:t>Programas Pendientes</w:t>
       </w:r>
@@ -6843,7 +6912,7 @@
       <w:pPr>
         <w:pStyle w:val="PSI-Ttulo2"/>
       </w:pPr>
-      <w:bookmarkStart w:id="20" w:name="_Toc38219258"/>
+      <w:bookmarkStart w:id="20" w:name="_Toc39510958"/>
       <w:r>
         <w:t>Seguir Programa</w:t>
       </w:r>
@@ -7047,7 +7116,16 @@
         <w:pStyle w:val="PSI-Comentario"/>
       </w:pPr>
       <w:r>
-        <w:t>Continuará... hay que esperar a que dicho CU sea probado y luego, si está bien, redactarlo.</w:t>
+        <w:t xml:space="preserve">Continuará... hay que esperar a que </w:t>
+      </w:r>
+      <w:r>
+        <w:t xml:space="preserve">se corrijan los errores detectados en </w:t>
+      </w:r>
+      <w:r>
+        <w:t>dicho CU</w:t>
+      </w:r>
+      <w:r>
+        <w:t>.</w:t>
       </w:r>
     </w:p>
     <w:p>
@@ -7059,7 +7137,7 @@
       <w:pPr>
         <w:pStyle w:val="PSI-Ttulo2"/>
       </w:pPr>
-      <w:bookmarkStart w:id="21" w:name="_Toc38219259"/>
+      <w:bookmarkStart w:id="21" w:name="_Toc39510959"/>
       <w:r>
         <w:t>Revisar Programa</w:t>
       </w:r>
@@ -7070,7 +7148,13 @@
         <w:pStyle w:val="PSI-Comentario"/>
       </w:pPr>
       <w:r>
-        <w:t>Esperar a que se finalice la implementación de dicho CU ya que se encuentra incompleto todavía.</w:t>
+        <w:t>Esperar a que se finalice la implementación de dicho CU ya que se encuentra incompleto</w:t>
+      </w:r>
+      <w:r>
+        <w:t xml:space="preserve"> y además no se ha probado</w:t>
+      </w:r>
+      <w:r>
+        <w:t xml:space="preserve"> todavía.</w:t>
       </w:r>
     </w:p>
     <w:p>
@@ -7087,7 +7171,7 @@
       <w:pPr>
         <w:pStyle w:val="PSI-Ttulo2"/>
       </w:pPr>
-      <w:bookmarkStart w:id="22" w:name="_Toc38219260"/>
+      <w:bookmarkStart w:id="22" w:name="_Toc39510960"/>
       <w:r>
         <w:lastRenderedPageBreak/>
         <w:t>Subir Programa</w:t>
@@ -7550,7 +7634,7 @@
       <w:pPr>
         <w:pStyle w:val="PSI-Ttulo2"/>
       </w:pPr>
-      <w:bookmarkStart w:id="23" w:name="_Toc38219261"/>
+      <w:bookmarkStart w:id="23" w:name="_Toc39510961"/>
       <w:r>
         <w:t>Carga Masiva de Programas</w:t>
       </w:r>
@@ -8032,7 +8116,7 @@
       <w:pPr>
         <w:pStyle w:val="PSI-Ttulo2"/>
       </w:pPr>
-      <w:bookmarkStart w:id="24" w:name="_Toc38219262"/>
+      <w:bookmarkStart w:id="24" w:name="_Toc39510962"/>
       <w:r>
         <w:t>Subir Plan</w:t>
       </w:r>
@@ -8496,7 +8580,7 @@
       <w:pPr>
         <w:pStyle w:val="PSI-Ttulo2"/>
       </w:pPr>
-      <w:bookmarkStart w:id="25" w:name="_Toc38219263"/>
+      <w:bookmarkStart w:id="25" w:name="_Toc39510963"/>
       <w:r>
         <w:t xml:space="preserve">Gestionar </w:t>
       </w:r>
@@ -8692,7 +8776,7 @@
       <w:pPr>
         <w:pStyle w:val="PSI-Ttulo3"/>
       </w:pPr>
-      <w:bookmarkStart w:id="26" w:name="_Toc38219264"/>
+      <w:bookmarkStart w:id="26" w:name="_Toc39510964"/>
       <w:r>
         <w:t>Alta de Carrera</w:t>
       </w:r>
@@ -8895,7 +8979,7 @@
       <w:pPr>
         <w:pStyle w:val="PSI-Ttulo3"/>
       </w:pPr>
-      <w:bookmarkStart w:id="27" w:name="_Toc38219265"/>
+      <w:bookmarkStart w:id="27" w:name="_Toc39510965"/>
       <w:r>
         <w:t>Baja de Carrera</w:t>
       </w:r>
@@ -9202,7 +9286,7 @@
       <w:pPr>
         <w:pStyle w:val="PSI-Ttulo3"/>
       </w:pPr>
-      <w:bookmarkStart w:id="28" w:name="_Toc38219266"/>
+      <w:bookmarkStart w:id="28" w:name="_Toc39510966"/>
       <w:r>
         <w:t>Modificar</w:t>
       </w:r>
@@ -9449,7 +9533,7 @@
       <w:pPr>
         <w:pStyle w:val="PSI-Ttulo3"/>
       </w:pPr>
-      <w:bookmarkStart w:id="29" w:name="_Toc38219267"/>
+      <w:bookmarkStart w:id="29" w:name="_Toc39510967"/>
       <w:r>
         <w:t>Ver Planes</w:t>
       </w:r>
@@ -9869,7 +9953,7 @@
       <w:pPr>
         <w:pStyle w:val="PSI-Ttulo2"/>
       </w:pPr>
-      <w:bookmarkStart w:id="30" w:name="_Toc38219268"/>
+      <w:bookmarkStart w:id="30" w:name="_Toc39510968"/>
       <w:r>
         <w:t xml:space="preserve">Gestionar </w:t>
       </w:r>
@@ -10106,7 +10190,7 @@
       <w:pPr>
         <w:pStyle w:val="PSI-Ttulo3"/>
       </w:pPr>
-      <w:bookmarkStart w:id="31" w:name="_Toc38219269"/>
+      <w:bookmarkStart w:id="31" w:name="_Toc39510969"/>
       <w:r>
         <w:t xml:space="preserve">Alta de </w:t>
       </w:r>
@@ -10340,7 +10424,7 @@
       <w:pPr>
         <w:pStyle w:val="PSI-Ttulo3"/>
       </w:pPr>
-      <w:bookmarkStart w:id="32" w:name="_Toc38219270"/>
+      <w:bookmarkStart w:id="32" w:name="_Toc39510970"/>
       <w:r>
         <w:t xml:space="preserve">Baja de </w:t>
       </w:r>
@@ -10671,7 +10755,7 @@
       <w:pPr>
         <w:pStyle w:val="PSI-Ttulo3"/>
       </w:pPr>
-      <w:bookmarkStart w:id="33" w:name="_Toc38219271"/>
+      <w:bookmarkStart w:id="33" w:name="_Toc39510971"/>
       <w:r>
         <w:t xml:space="preserve">Modificar  </w:t>
       </w:r>
@@ -10909,7 +10993,7 @@
       <w:pPr>
         <w:pStyle w:val="PSI-Ttulo3"/>
       </w:pPr>
-      <w:bookmarkStart w:id="34" w:name="_Toc38219272"/>
+      <w:bookmarkStart w:id="34" w:name="_Toc39510972"/>
       <w:r>
         <w:t xml:space="preserve">Ver </w:t>
       </w:r>
@@ -11411,7 +11495,7 @@
       <w:pPr>
         <w:pStyle w:val="PSI-Ttulo2"/>
       </w:pPr>
-      <w:bookmarkStart w:id="35" w:name="_Toc38219273"/>
+      <w:bookmarkStart w:id="35" w:name="_Toc39510973"/>
       <w:r>
         <w:t xml:space="preserve">Gestionar </w:t>
       </w:r>
@@ -11655,7 +11739,7 @@
       <w:pPr>
         <w:pStyle w:val="PSI-Ttulo3"/>
       </w:pPr>
-      <w:bookmarkStart w:id="36" w:name="_Toc38219274"/>
+      <w:bookmarkStart w:id="36" w:name="_Toc39510974"/>
       <w:r>
         <w:t xml:space="preserve">Alta de </w:t>
       </w:r>
@@ -11870,7 +11954,7 @@
       <w:pPr>
         <w:pStyle w:val="PSI-Ttulo3"/>
       </w:pPr>
-      <w:bookmarkStart w:id="37" w:name="_Toc38219275"/>
+      <w:bookmarkStart w:id="37" w:name="_Toc39510975"/>
       <w:r>
         <w:t xml:space="preserve">Baja de </w:t>
       </w:r>
@@ -12182,7 +12266,7 @@
       <w:pPr>
         <w:pStyle w:val="PSI-Ttulo3"/>
       </w:pPr>
-      <w:bookmarkStart w:id="38" w:name="_Toc38219276"/>
+      <w:bookmarkStart w:id="38" w:name="_Toc39510976"/>
       <w:r>
         <w:t xml:space="preserve">Modificar  </w:t>
       </w:r>
@@ -12420,7 +12504,7 @@
       <w:pPr>
         <w:pStyle w:val="PSI-Ttulo3"/>
       </w:pPr>
-      <w:bookmarkStart w:id="39" w:name="_Toc38219277"/>
+      <w:bookmarkStart w:id="39" w:name="_Toc39510977"/>
       <w:r>
         <w:t xml:space="preserve">Ver </w:t>
       </w:r>
@@ -12690,7 +12774,7 @@
       <w:pPr>
         <w:pStyle w:val="PSI-Ttulo2"/>
       </w:pPr>
-      <w:bookmarkStart w:id="40" w:name="_Toc38219278"/>
+      <w:bookmarkStart w:id="40" w:name="_Toc39510978"/>
       <w:r>
         <w:t xml:space="preserve">Gestionar </w:t>
       </w:r>
@@ -12819,7 +12903,22 @@
         <w:t>asignatura</w:t>
       </w:r>
       <w:r>
-        <w:t xml:space="preserve"> del sistema junto a tres botones denominados </w:t>
+        <w:t xml:space="preserve"> del sistema junto a cuatro</w:t>
+      </w:r>
+      <w:r>
+        <w:t xml:space="preserve"> botones denominados </w:t>
+      </w:r>
+      <w:r>
+        <w:t xml:space="preserve"> </w:t>
+      </w:r>
+      <w:r>
+        <w:rPr>
+          <w:b/>
+        </w:rPr>
+        <w:t>&lt;Ver Equipo de Cátedra&gt;</w:t>
+      </w:r>
+      <w:r>
+        <w:t xml:space="preserve">, </w:t>
       </w:r>
       <w:r>
         <w:rPr>
@@ -12878,9 +12977,9 @@
         </w:rPr>
         <w:drawing>
           <wp:inline distT="0" distB="0" distL="0" distR="0">
-            <wp:extent cx="5400040" cy="3054278"/>
+            <wp:extent cx="5400040" cy="3131356"/>
             <wp:effectExtent l="19050" t="0" r="0" b="0"/>
-            <wp:docPr id="118" name="Imagen 44" descr="C:\xampp\htdocs\vaspa\Construcción\Screenshots CU\Empleado SA\CU Gestionar Asignatura\Pantalla Inicial.png"/>
+            <wp:docPr id="16" name="Imagen 1" descr="C:\xampp\htdocs\vaspa\Construcción\Screenshots CU\Empleado SA\CU Gestionar Asignatura\Pantalla Inicial.png"/>
             <wp:cNvGraphicFramePr>
               <a:graphicFrameLocks xmlns:a="http://schemas.openxmlformats.org/drawingml/2006/main" noChangeAspect="1"/>
             </wp:cNvGraphicFramePr>
@@ -12888,7 +12987,7 @@
               <a:graphicData uri="http://schemas.openxmlformats.org/drawingml/2006/picture">
                 <pic:pic xmlns:pic="http://schemas.openxmlformats.org/drawingml/2006/picture">
                   <pic:nvPicPr>
-                    <pic:cNvPr id="0" name="Picture 44" descr="C:\xampp\htdocs\vaspa\Construcción\Screenshots CU\Empleado SA\CU Gestionar Asignatura\Pantalla Inicial.png"/>
+                    <pic:cNvPr id="0" name="Picture 1" descr="C:\xampp\htdocs\vaspa\Construcción\Screenshots CU\Empleado SA\CU Gestionar Asignatura\Pantalla Inicial.png"/>
                     <pic:cNvPicPr>
                       <a:picLocks noChangeAspect="1" noChangeArrowheads="1"/>
                     </pic:cNvPicPr>
@@ -12903,7 +13002,7 @@
                   <pic:spPr bwMode="auto">
                     <a:xfrm>
                       <a:off x="0" y="0"/>
-                      <a:ext cx="5400040" cy="3054278"/>
+                      <a:ext cx="5400040" cy="3131356"/>
                     </a:xfrm>
                     <a:prstGeom prst="rect">
                       <a:avLst/>
@@ -12932,7 +13031,7 @@
       <w:pPr>
         <w:pStyle w:val="PSI-Ttulo3"/>
       </w:pPr>
-      <w:bookmarkStart w:id="41" w:name="_Toc38219279"/>
+      <w:bookmarkStart w:id="41" w:name="_Toc39510979"/>
       <w:r>
         <w:t xml:space="preserve">Alta de </w:t>
       </w:r>
@@ -13154,7 +13253,7 @@
       <w:pPr>
         <w:pStyle w:val="PSI-Ttulo3"/>
       </w:pPr>
-      <w:bookmarkStart w:id="42" w:name="_Toc38219280"/>
+      <w:bookmarkStart w:id="42" w:name="_Toc39510980"/>
       <w:r>
         <w:t xml:space="preserve">Baja de </w:t>
       </w:r>
@@ -13227,9 +13326,9 @@
         </w:rPr>
         <w:drawing>
           <wp:inline distT="0" distB="0" distL="0" distR="0">
-            <wp:extent cx="5400040" cy="319921"/>
+            <wp:extent cx="5400040" cy="342136"/>
             <wp:effectExtent l="19050" t="0" r="0" b="0"/>
-            <wp:docPr id="122" name="Imagen 48" descr="C:\xampp\htdocs\vaspa\Construcción\Screenshots CU\Empleado SA\CU Gestionar Asignatura\Baja\1.png"/>
+            <wp:docPr id="17" name="Imagen 2" descr="C:\xampp\htdocs\vaspa\Construcción\Screenshots CU\Empleado SA\CU Gestionar Asignatura\Baja\1.png"/>
             <wp:cNvGraphicFramePr>
               <a:graphicFrameLocks xmlns:a="http://schemas.openxmlformats.org/drawingml/2006/main" noChangeAspect="1"/>
             </wp:cNvGraphicFramePr>
@@ -13237,7 +13336,7 @@
               <a:graphicData uri="http://schemas.openxmlformats.org/drawingml/2006/picture">
                 <pic:pic xmlns:pic="http://schemas.openxmlformats.org/drawingml/2006/picture">
                   <pic:nvPicPr>
-                    <pic:cNvPr id="0" name="Picture 48" descr="C:\xampp\htdocs\vaspa\Construcción\Screenshots CU\Empleado SA\CU Gestionar Asignatura\Baja\1.png"/>
+                    <pic:cNvPr id="0" name="Picture 2" descr="C:\xampp\htdocs\vaspa\Construcción\Screenshots CU\Empleado SA\CU Gestionar Asignatura\Baja\1.png"/>
                     <pic:cNvPicPr>
                       <a:picLocks noChangeAspect="1" noChangeArrowheads="1"/>
                     </pic:cNvPicPr>
@@ -13252,7 +13351,7 @@
                   <pic:spPr bwMode="auto">
                     <a:xfrm>
                       <a:off x="0" y="0"/>
-                      <a:ext cx="5400040" cy="319921"/>
+                      <a:ext cx="5400040" cy="342136"/>
                     </a:xfrm>
                     <a:prstGeom prst="rect">
                       <a:avLst/>
@@ -13481,7 +13580,7 @@
       <w:pPr>
         <w:pStyle w:val="PSI-Ttulo3"/>
       </w:pPr>
-      <w:bookmarkStart w:id="43" w:name="_Toc38219281"/>
+      <w:bookmarkStart w:id="43" w:name="_Toc39510981"/>
       <w:r>
         <w:t xml:space="preserve">Modificar  </w:t>
       </w:r>
@@ -13560,9 +13659,9 @@
         </w:rPr>
         <w:drawing>
           <wp:inline distT="0" distB="0" distL="0" distR="0">
-            <wp:extent cx="5400040" cy="345286"/>
+            <wp:extent cx="5400040" cy="330260"/>
             <wp:effectExtent l="19050" t="0" r="0" b="0"/>
-            <wp:docPr id="124" name="Imagen 50" descr="C:\xampp\htdocs\vaspa\Construcción\Screenshots CU\Empleado SA\CU Gestionar Asignatura\Modificación\1.png"/>
+            <wp:docPr id="18" name="Imagen 3" descr="C:\xampp\htdocs\vaspa\Construcción\Screenshots CU\Empleado SA\CU Gestionar Asignatura\Modificación\1.png"/>
             <wp:cNvGraphicFramePr>
               <a:graphicFrameLocks xmlns:a="http://schemas.openxmlformats.org/drawingml/2006/main" noChangeAspect="1"/>
             </wp:cNvGraphicFramePr>
@@ -13570,7 +13669,7 @@
               <a:graphicData uri="http://schemas.openxmlformats.org/drawingml/2006/picture">
                 <pic:pic xmlns:pic="http://schemas.openxmlformats.org/drawingml/2006/picture">
                   <pic:nvPicPr>
-                    <pic:cNvPr id="0" name="Picture 50" descr="C:\xampp\htdocs\vaspa\Construcción\Screenshots CU\Empleado SA\CU Gestionar Asignatura\Modificación\1.png"/>
+                    <pic:cNvPr id="0" name="Picture 3" descr="C:\xampp\htdocs\vaspa\Construcción\Screenshots CU\Empleado SA\CU Gestionar Asignatura\Modificación\1.png"/>
                     <pic:cNvPicPr>
                       <a:picLocks noChangeAspect="1" noChangeArrowheads="1"/>
                     </pic:cNvPicPr>
@@ -13585,7 +13684,7 @@
                   <pic:spPr bwMode="auto">
                     <a:xfrm>
                       <a:off x="0" y="0"/>
-                      <a:ext cx="5400040" cy="345286"/>
+                      <a:ext cx="5400040" cy="330260"/>
                     </a:xfrm>
                     <a:prstGeom prst="rect">
                       <a:avLst/>
@@ -13731,7 +13830,7 @@
       <w:pPr>
         <w:pStyle w:val="PSI-Ttulo3"/>
       </w:pPr>
-      <w:bookmarkStart w:id="44" w:name="_Toc38219282"/>
+      <w:bookmarkStart w:id="44" w:name="_Toc39510982"/>
       <w:r>
         <w:t>Ver Asignaturas</w:t>
       </w:r>
@@ -13810,9 +13909,9 @@
         </w:rPr>
         <w:drawing>
           <wp:inline distT="0" distB="0" distL="0" distR="0">
-            <wp:extent cx="5400040" cy="380595"/>
+            <wp:extent cx="5400040" cy="324344"/>
             <wp:effectExtent l="19050" t="0" r="0" b="0"/>
-            <wp:docPr id="126" name="Imagen 52" descr="C:\xampp\htdocs\vaspa\Construcción\Screenshots CU\Empleado SA\CU Gestionar Asignatura\Ver Asignaturas Correlativas\1.png"/>
+            <wp:docPr id="26" name="Imagen 4" descr="C:\xampp\htdocs\vaspa\Construcción\Screenshots CU\Empleado SA\CU Gestionar Asignatura\Ver Asignaturas Correlativas\1.png"/>
             <wp:cNvGraphicFramePr>
               <a:graphicFrameLocks xmlns:a="http://schemas.openxmlformats.org/drawingml/2006/main" noChangeAspect="1"/>
             </wp:cNvGraphicFramePr>
@@ -13820,7 +13919,7 @@
               <a:graphicData uri="http://schemas.openxmlformats.org/drawingml/2006/picture">
                 <pic:pic xmlns:pic="http://schemas.openxmlformats.org/drawingml/2006/picture">
                   <pic:nvPicPr>
-                    <pic:cNvPr id="0" name="Picture 52" descr="C:\xampp\htdocs\vaspa\Construcción\Screenshots CU\Empleado SA\CU Gestionar Asignatura\Ver Asignaturas Correlativas\1.png"/>
+                    <pic:cNvPr id="0" name="Picture 4" descr="C:\xampp\htdocs\vaspa\Construcción\Screenshots CU\Empleado SA\CU Gestionar Asignatura\Ver Asignaturas Correlativas\1.png"/>
                     <pic:cNvPicPr>
                       <a:picLocks noChangeAspect="1" noChangeArrowheads="1"/>
                     </pic:cNvPicPr>
@@ -13835,7 +13934,7 @@
                   <pic:spPr bwMode="auto">
                     <a:xfrm>
                       <a:off x="0" y="0"/>
-                      <a:ext cx="5400040" cy="380595"/>
+                      <a:ext cx="5400040" cy="324344"/>
                     </a:xfrm>
                     <a:prstGeom prst="rect">
                       <a:avLst/>
@@ -14377,13 +14476,573 @@
     </w:p>
     <w:p>
       <w:pPr>
+        <w:pStyle w:val="PSI-Ttulo3"/>
+      </w:pPr>
+      <w:bookmarkStart w:id="45" w:name="_Toc39510983"/>
+      <w:r>
+        <w:t>Ver Equipo de Cátedra</w:t>
+      </w:r>
+      <w:bookmarkEnd w:id="45"/>
+    </w:p>
+    <w:p>
+      <w:pPr>
+        <w:pStyle w:val="PSI-Normal"/>
+      </w:pPr>
+      <w:r>
+        <w:t xml:space="preserve">Esta acción podrá realizarse presionando el botón </w:t>
+      </w:r>
+      <w:r>
+        <w:rPr>
+          <w:b/>
+        </w:rPr>
+        <w:t>&lt;Ver Equipo de Cátedra</w:t>
+      </w:r>
+      <w:r>
+        <w:rPr>
+          <w:b/>
+        </w:rPr>
+        <w:t>&gt;</w:t>
+      </w:r>
+      <w:r>
+        <w:rPr>
+          <w:b/>
+        </w:rPr>
+        <w:t xml:space="preserve"> </w:t>
+      </w:r>
+      <w:r>
+        <w:t>asociado</w:t>
+      </w:r>
+      <w:r>
+        <w:rPr>
+          <w:b/>
+        </w:rPr>
+        <w:t xml:space="preserve"> </w:t>
+      </w:r>
+      <w:r>
+        <w:t xml:space="preserve">a </w:t>
+      </w:r>
+      <w:r>
+        <w:t xml:space="preserve">cada asignatura de la pantalla asignaturas. </w:t>
+      </w:r>
+    </w:p>
+    <w:p>
+      <w:pPr>
+        <w:pStyle w:val="PSI-Ttulo3"/>
+        <w:rPr>
+          <w:lang w:val="es-AR"/>
+        </w:rPr>
+      </w:pPr>
+      <w:r>
+        <w:rPr>
+          <w:noProof/>
+          <w:lang w:val="es-AR" w:eastAsia="es-AR"/>
+        </w:rPr>
+        <w:drawing>
+          <wp:inline distT="0" distB="0" distL="0" distR="0">
+            <wp:extent cx="5400040" cy="306939"/>
+            <wp:effectExtent l="19050" t="0" r="0" b="0"/>
+            <wp:docPr id="34" name="Imagen 5" descr="C:\xampp\htdocs\vaspa\Construcción\Screenshots CU\Empleado SA\CU Gestionar Asignatura\Ver Equipo de Cátedra\1.png"/>
+            <wp:cNvGraphicFramePr>
+              <a:graphicFrameLocks xmlns:a="http://schemas.openxmlformats.org/drawingml/2006/main" noChangeAspect="1"/>
+            </wp:cNvGraphicFramePr>
+            <a:graphic xmlns:a="http://schemas.openxmlformats.org/drawingml/2006/main">
+              <a:graphicData uri="http://schemas.openxmlformats.org/drawingml/2006/picture">
+                <pic:pic xmlns:pic="http://schemas.openxmlformats.org/drawingml/2006/picture">
+                  <pic:nvPicPr>
+                    <pic:cNvPr id="0" name="Picture 5" descr="C:\xampp\htdocs\vaspa\Construcción\Screenshots CU\Empleado SA\CU Gestionar Asignatura\Ver Equipo de Cátedra\1.png"/>
+                    <pic:cNvPicPr>
+                      <a:picLocks noChangeAspect="1" noChangeArrowheads="1"/>
+                    </pic:cNvPicPr>
+                  </pic:nvPicPr>
+                  <pic:blipFill>
+                    <a:blip r:embed="rId80" cstate="print"/>
+                    <a:srcRect/>
+                    <a:stretch>
+                      <a:fillRect/>
+                    </a:stretch>
+                  </pic:blipFill>
+                  <pic:spPr bwMode="auto">
+                    <a:xfrm>
+                      <a:off x="0" y="0"/>
+                      <a:ext cx="5400040" cy="306939"/>
+                    </a:xfrm>
+                    <a:prstGeom prst="rect">
+                      <a:avLst/>
+                    </a:prstGeom>
+                    <a:noFill/>
+                    <a:ln w="9525">
+                      <a:noFill/>
+                      <a:miter lim="800000"/>
+                      <a:headEnd/>
+                      <a:tailEnd/>
+                    </a:ln>
+                  </pic:spPr>
+                </pic:pic>
+              </a:graphicData>
+            </a:graphic>
+          </wp:inline>
+        </w:drawing>
+      </w:r>
+    </w:p>
+    <w:p>
+      <w:pPr>
+        <w:pStyle w:val="PSI-Normal"/>
+      </w:pPr>
+      <w:r>
+        <w:t xml:space="preserve">Al presionar dicho botón se mostrará una nueva pantalla con el listado de los profesores que conforman el equipo de cátedra de la asignatura en cuestión, junto a dos listas desplegables </w:t>
+      </w:r>
+      <w:r>
+        <w:rPr>
+          <w:b/>
+        </w:rPr>
+        <w:t>&lt;</w:t>
+      </w:r>
+      <w:r>
+        <w:rPr>
+          <w:b/>
+        </w:rPr>
+        <w:t>Profesor</w:t>
+      </w:r>
+      <w:r>
+        <w:rPr>
+          <w:b/>
+        </w:rPr>
+        <w:t>&gt;</w:t>
+      </w:r>
+      <w:r>
+        <w:t xml:space="preserve"> y </w:t>
+      </w:r>
+      <w:r>
+        <w:rPr>
+          <w:b/>
+        </w:rPr>
+        <w:t>&lt;</w:t>
+      </w:r>
+      <w:r>
+        <w:rPr>
+          <w:b/>
+        </w:rPr>
+        <w:t>Rol</w:t>
+      </w:r>
+      <w:r>
+        <w:rPr>
+          <w:b/>
+        </w:rPr>
+        <w:t>&gt;</w:t>
+      </w:r>
+      <w:r>
+        <w:t xml:space="preserve"> y dos botones </w:t>
+      </w:r>
+      <w:r>
+        <w:rPr>
+          <w:b/>
+        </w:rPr>
+        <w:t xml:space="preserve">&lt;Agregar </w:t>
+      </w:r>
+      <w:r>
+        <w:rPr>
+          <w:b/>
+        </w:rPr>
+        <w:t>Profesor</w:t>
+      </w:r>
+      <w:r>
+        <w:rPr>
+          <w:b/>
+        </w:rPr>
+        <w:t>&gt;</w:t>
+      </w:r>
+      <w:r>
+        <w:t xml:space="preserve"> y </w:t>
+      </w:r>
+      <w:r>
+        <w:rPr>
+          <w:b/>
+        </w:rPr>
+        <w:t>&lt;</w:t>
+      </w:r>
+      <w:r>
+        <w:rPr>
+          <w:b/>
+        </w:rPr>
+        <w:t>Desvincular</w:t>
+      </w:r>
+      <w:r>
+        <w:rPr>
+          <w:b/>
+        </w:rPr>
+        <w:t>&gt;</w:t>
+      </w:r>
+      <w:r>
+        <w:t xml:space="preserve"> como se presenta a continuación.</w:t>
+      </w:r>
+    </w:p>
+    <w:p>
+      <w:pPr>
+        <w:pStyle w:val="PSI-Normal"/>
+      </w:pPr>
+      <w:r>
+        <w:rPr>
+          <w:noProof/>
+          <w:lang w:eastAsia="es-AR"/>
+        </w:rPr>
+        <w:drawing>
+          <wp:inline distT="0" distB="0" distL="0" distR="0">
+            <wp:extent cx="5400040" cy="2181441"/>
+            <wp:effectExtent l="19050" t="0" r="0" b="0"/>
+            <wp:docPr id="44" name="Imagen 6" descr="C:\xampp\htdocs\vaspa\Construcción\Screenshots CU\Empleado SA\CU Gestionar Asignatura\Ver Equipo de Cátedra\2.png"/>
+            <wp:cNvGraphicFramePr>
+              <a:graphicFrameLocks xmlns:a="http://schemas.openxmlformats.org/drawingml/2006/main" noChangeAspect="1"/>
+            </wp:cNvGraphicFramePr>
+            <a:graphic xmlns:a="http://schemas.openxmlformats.org/drawingml/2006/main">
+              <a:graphicData uri="http://schemas.openxmlformats.org/drawingml/2006/picture">
+                <pic:pic xmlns:pic="http://schemas.openxmlformats.org/drawingml/2006/picture">
+                  <pic:nvPicPr>
+                    <pic:cNvPr id="0" name="Picture 6" descr="C:\xampp\htdocs\vaspa\Construcción\Screenshots CU\Empleado SA\CU Gestionar Asignatura\Ver Equipo de Cátedra\2.png"/>
+                    <pic:cNvPicPr>
+                      <a:picLocks noChangeAspect="1" noChangeArrowheads="1"/>
+                    </pic:cNvPicPr>
+                  </pic:nvPicPr>
+                  <pic:blipFill>
+                    <a:blip r:embed="rId81" cstate="print"/>
+                    <a:srcRect/>
+                    <a:stretch>
+                      <a:fillRect/>
+                    </a:stretch>
+                  </pic:blipFill>
+                  <pic:spPr bwMode="auto">
+                    <a:xfrm>
+                      <a:off x="0" y="0"/>
+                      <a:ext cx="5400040" cy="2181441"/>
+                    </a:xfrm>
+                    <a:prstGeom prst="rect">
+                      <a:avLst/>
+                    </a:prstGeom>
+                    <a:noFill/>
+                    <a:ln w="9525">
+                      <a:noFill/>
+                      <a:miter lim="800000"/>
+                      <a:headEnd/>
+                      <a:tailEnd/>
+                    </a:ln>
+                  </pic:spPr>
+                </pic:pic>
+              </a:graphicData>
+            </a:graphic>
+          </wp:inline>
+        </w:drawing>
+      </w:r>
+    </w:p>
+    <w:p>
+      <w:pPr>
+        <w:pStyle w:val="PSI-Normal"/>
+      </w:pPr>
+    </w:p>
+    <w:p>
+      <w:pPr>
+        <w:pStyle w:val="PSI-Normal"/>
+      </w:pPr>
+      <w:r>
+        <w:lastRenderedPageBreak/>
+        <w:t xml:space="preserve">Hagamos </w:t>
+      </w:r>
+      <w:proofErr w:type="spellStart"/>
+      <w:r>
+        <w:t>click</w:t>
+      </w:r>
+      <w:proofErr w:type="spellEnd"/>
+      <w:r>
+        <w:t xml:space="preserve"> sobre el botón </w:t>
+      </w:r>
+      <w:r>
+        <w:rPr>
+          <w:b/>
+        </w:rPr>
+        <w:t xml:space="preserve">&lt;Volver a </w:t>
+      </w:r>
+      <w:r>
+        <w:rPr>
+          <w:b/>
+        </w:rPr>
+        <w:t>Asignaturas</w:t>
+      </w:r>
+      <w:r>
+        <w:rPr>
+          <w:b/>
+        </w:rPr>
+        <w:t>&gt;</w:t>
+      </w:r>
+      <w:r>
+        <w:rPr>
+          <w:b/>
+        </w:rPr>
+        <w:t xml:space="preserve"> </w:t>
+      </w:r>
+      <w:r>
+        <w:t>para regresar nuevamente a la pantalla asignaturas.</w:t>
+      </w:r>
+    </w:p>
+    <w:p>
+      <w:pPr>
+        <w:pStyle w:val="PSI-Normal"/>
+      </w:pPr>
+      <w:r>
+        <w:t xml:space="preserve">Caso </w:t>
+      </w:r>
+      <w:r>
+        <w:t>contrario, si desea, también</w:t>
+      </w:r>
+      <w:r>
+        <w:t xml:space="preserve"> puede agregar y desvincular profesores al equipo de cátedra de la asignatura en cuestión. </w:t>
+      </w:r>
+    </w:p>
+    <w:p>
+      <w:pPr>
+        <w:pStyle w:val="PSI-Normal"/>
+      </w:pPr>
+      <w:r>
+        <w:t xml:space="preserve">Para agregar un profesor al equipo de cátedra de la asignatura actual, seleccionamos un profesor de la lista desplegable </w:t>
+      </w:r>
+      <w:r>
+        <w:rPr>
+          <w:b/>
+        </w:rPr>
+        <w:t>&lt;</w:t>
+      </w:r>
+      <w:r>
+        <w:rPr>
+          <w:b/>
+        </w:rPr>
+        <w:t>Profesor</w:t>
+      </w:r>
+      <w:r>
+        <w:rPr>
+          <w:b/>
+        </w:rPr>
+        <w:t>&gt;</w:t>
+      </w:r>
+      <w:r>
+        <w:t xml:space="preserve">, elegimos el rol que corresponde (teoría o práctica) de la lista desplegable </w:t>
+      </w:r>
+      <w:r>
+        <w:rPr>
+          <w:b/>
+        </w:rPr>
+        <w:t>&lt;Ro</w:t>
+      </w:r>
+      <w:r>
+        <w:rPr>
+          <w:b/>
+        </w:rPr>
+        <w:t>l</w:t>
+      </w:r>
+      <w:r>
+        <w:rPr>
+          <w:b/>
+        </w:rPr>
+        <w:t>&gt;</w:t>
+      </w:r>
+      <w:r>
+        <w:t xml:space="preserve"> y presionamos el botón </w:t>
+      </w:r>
+      <w:r>
+        <w:rPr>
+          <w:b/>
+        </w:rPr>
+        <w:t>&lt;</w:t>
+      </w:r>
+      <w:r>
+        <w:rPr>
+          <w:b/>
+        </w:rPr>
+        <w:t>Agregar Profesor</w:t>
+      </w:r>
+      <w:r>
+        <w:rPr>
+          <w:b/>
+        </w:rPr>
+        <w:t>&gt;</w:t>
+      </w:r>
+      <w:r>
+        <w:t>.</w:t>
+      </w:r>
+    </w:p>
+    <w:p>
+      <w:pPr>
+        <w:pStyle w:val="PSI-Normal"/>
+      </w:pPr>
+      <w:r>
+        <w:t>Para desvincular</w:t>
+      </w:r>
+      <w:r>
+        <w:t xml:space="preserve"> </w:t>
+      </w:r>
+      <w:r>
+        <w:t>un profesor del equipo de cátedra de la asignatura actual</w:t>
+      </w:r>
+      <w:r>
+        <w:t xml:space="preserve">, </w:t>
+      </w:r>
+      <w:r>
+        <w:t xml:space="preserve">hacemos </w:t>
+      </w:r>
+      <w:proofErr w:type="spellStart"/>
+      <w:r>
+        <w:t>click</w:t>
+      </w:r>
+      <w:proofErr w:type="spellEnd"/>
+      <w:r>
+        <w:t xml:space="preserve"> en el botón </w:t>
+      </w:r>
+      <w:r>
+        <w:rPr>
+          <w:b/>
+        </w:rPr>
+        <w:t>&lt;</w:t>
+      </w:r>
+      <w:r>
+        <w:rPr>
+          <w:b/>
+        </w:rPr>
+        <w:t>Desvincular</w:t>
+      </w:r>
+      <w:r>
+        <w:rPr>
+          <w:b/>
+        </w:rPr>
+        <w:t xml:space="preserve">&gt; </w:t>
+      </w:r>
+      <w:r>
+        <w:t xml:space="preserve">del profesor </w:t>
+      </w:r>
+      <w:r>
+        <w:t>correspondiente</w:t>
+      </w:r>
+      <w:r>
+        <w:t xml:space="preserve">, donde se presentará un cuadro de diálogo </w:t>
+      </w:r>
+      <w:r>
+        <w:t>pidiéndonos confirmar la desvinculación de</w:t>
+      </w:r>
+      <w:r>
+        <w:t>l</w:t>
+      </w:r>
+      <w:r>
+        <w:t xml:space="preserve"> profesor</w:t>
+      </w:r>
+      <w:r>
+        <w:t xml:space="preserve">. Hagamos clic sobre el botón </w:t>
+      </w:r>
+      <w:r>
+        <w:rPr>
+          <w:b/>
+        </w:rPr>
+        <w:t>&lt;Confirmar&gt;</w:t>
+      </w:r>
+      <w:r>
+        <w:t xml:space="preserve"> para desvincularlo de</w:t>
+      </w:r>
+      <w:r>
+        <w:t>l</w:t>
+      </w:r>
+      <w:r>
+        <w:t xml:space="preserve"> equipo de cátedra</w:t>
+      </w:r>
+      <w:r>
+        <w:t xml:space="preserve"> o sobre </w:t>
+      </w:r>
+      <w:r>
+        <w:rPr>
+          <w:b/>
+        </w:rPr>
+        <w:t>&lt;Cancelar&gt;</w:t>
+      </w:r>
+      <w:r>
+        <w:t xml:space="preserve"> para anular la operación.</w:t>
+      </w:r>
+    </w:p>
+    <w:p>
+      <w:pPr>
+        <w:pStyle w:val="PSI-Normal"/>
+      </w:pPr>
+      <w:r>
+        <w:rPr>
+          <w:noProof/>
+          <w:lang w:eastAsia="es-AR"/>
+        </w:rPr>
+        <w:drawing>
+          <wp:inline distT="0" distB="0" distL="0" distR="0">
+            <wp:extent cx="5400040" cy="2163915"/>
+            <wp:effectExtent l="19050" t="0" r="0" b="0"/>
+            <wp:docPr id="45" name="Imagen 7" descr="C:\xampp\htdocs\vaspa\Construcción\Screenshots CU\Empleado SA\CU Gestionar Asignatura\Ver Equipo de Cátedra\3.png"/>
+            <wp:cNvGraphicFramePr>
+              <a:graphicFrameLocks xmlns:a="http://schemas.openxmlformats.org/drawingml/2006/main" noChangeAspect="1"/>
+            </wp:cNvGraphicFramePr>
+            <a:graphic xmlns:a="http://schemas.openxmlformats.org/drawingml/2006/main">
+              <a:graphicData uri="http://schemas.openxmlformats.org/drawingml/2006/picture">
+                <pic:pic xmlns:pic="http://schemas.openxmlformats.org/drawingml/2006/picture">
+                  <pic:nvPicPr>
+                    <pic:cNvPr id="0" name="Picture 7" descr="C:\xampp\htdocs\vaspa\Construcción\Screenshots CU\Empleado SA\CU Gestionar Asignatura\Ver Equipo de Cátedra\3.png"/>
+                    <pic:cNvPicPr>
+                      <a:picLocks noChangeAspect="1" noChangeArrowheads="1"/>
+                    </pic:cNvPicPr>
+                  </pic:nvPicPr>
+                  <pic:blipFill>
+                    <a:blip r:embed="rId82" cstate="print"/>
+                    <a:srcRect/>
+                    <a:stretch>
+                      <a:fillRect/>
+                    </a:stretch>
+                  </pic:blipFill>
+                  <pic:spPr bwMode="auto">
+                    <a:xfrm>
+                      <a:off x="0" y="0"/>
+                      <a:ext cx="5400040" cy="2163915"/>
+                    </a:xfrm>
+                    <a:prstGeom prst="rect">
+                      <a:avLst/>
+                    </a:prstGeom>
+                    <a:noFill/>
+                    <a:ln w="9525">
+                      <a:noFill/>
+                      <a:miter lim="800000"/>
+                      <a:headEnd/>
+                      <a:tailEnd/>
+                    </a:ln>
+                  </pic:spPr>
+                </pic:pic>
+              </a:graphicData>
+            </a:graphic>
+          </wp:inline>
+        </w:drawing>
+      </w:r>
+    </w:p>
+    <w:p>
+      <w:pPr>
+        <w:pStyle w:val="PSI-Ttulo3"/>
+        <w:rPr>
+          <w:lang w:val="es-AR"/>
+        </w:rPr>
+      </w:pPr>
+    </w:p>
+    <w:p>
+      <w:pPr>
         <w:pStyle w:val="PSI-Ttulo2"/>
       </w:pPr>
-      <w:bookmarkStart w:id="45" w:name="_Toc38219283"/>
+    </w:p>
+    <w:p>
+      <w:pPr>
+        <w:pStyle w:val="PSI-Ttulo2"/>
+      </w:pPr>
+    </w:p>
+    <w:p>
+      <w:pPr>
+        <w:pStyle w:val="PSI-Ttulo2"/>
+      </w:pPr>
+      <w:bookmarkStart w:id="46" w:name="_Toc39510984"/>
       <w:r>
         <w:t>Salir</w:t>
       </w:r>
-      <w:bookmarkEnd w:id="45"/>
+      <w:bookmarkEnd w:id="46"/>
     </w:p>
     <w:p>
       <w:pPr>
@@ -14428,7 +15087,7 @@
                     </pic:cNvPicPr>
                   </pic:nvPicPr>
                   <pic:blipFill>
-                    <a:blip r:embed="rId80" cstate="print"/>
+                    <a:blip r:embed="rId83" cstate="print"/>
                     <a:srcRect/>
                     <a:stretch>
                       <a:fillRect/>
@@ -14508,11 +15167,11 @@
       <w:pPr>
         <w:pStyle w:val="PSI-Ttulo1"/>
       </w:pPr>
-      <w:bookmarkStart w:id="46" w:name="_Toc38219284"/>
+      <w:bookmarkStart w:id="47" w:name="_Toc39510985"/>
       <w:r>
         <w:t>Uso del Sistema [Docente responsable]</w:t>
       </w:r>
-      <w:bookmarkEnd w:id="46"/>
+      <w:bookmarkEnd w:id="47"/>
     </w:p>
     <w:p>
       <w:pPr>
@@ -14549,7 +15208,7 @@
       <w:pPr>
         <w:pStyle w:val="PSI-Ttulo1"/>
       </w:pPr>
-      <w:bookmarkStart w:id="47" w:name="_Toc38219285"/>
+      <w:bookmarkStart w:id="48" w:name="_Toc39510986"/>
       <w:r>
         <w:t>Uso del Sistema [</w:t>
       </w:r>
@@ -14559,7 +15218,7 @@
       <w:r>
         <w:t>]</w:t>
       </w:r>
-      <w:bookmarkEnd w:id="47"/>
+      <w:bookmarkEnd w:id="48"/>
     </w:p>
     <w:p>
       <w:pPr>
@@ -14606,11 +15265,11 @@
       <w:pPr>
         <w:pStyle w:val="PSI-Ttulo1"/>
       </w:pPr>
-      <w:bookmarkStart w:id="48" w:name="_Toc38219286"/>
+      <w:bookmarkStart w:id="49" w:name="_Toc39510987"/>
       <w:r>
         <w:t>Anexo</w:t>
       </w:r>
-      <w:bookmarkEnd w:id="48"/>
+      <w:bookmarkEnd w:id="49"/>
       <w:r>
         <w:t xml:space="preserve"> </w:t>
       </w:r>
@@ -14619,13 +15278,13 @@
       <w:pPr>
         <w:pStyle w:val="PSI-Ttulo2"/>
       </w:pPr>
-      <w:bookmarkStart w:id="49" w:name="_Toc163827985"/>
-      <w:bookmarkStart w:id="50" w:name="_Toc38219287"/>
+      <w:bookmarkStart w:id="50" w:name="_Toc163827985"/>
+      <w:bookmarkStart w:id="51" w:name="_Toc39510988"/>
       <w:r>
         <w:t>Guía rápida de Botones</w:t>
       </w:r>
-      <w:bookmarkEnd w:id="49"/>
       <w:bookmarkEnd w:id="50"/>
+      <w:bookmarkEnd w:id="51"/>
       <w:r>
         <w:t xml:space="preserve"> </w:t>
       </w:r>
@@ -14648,12 +15307,12 @@
       <w:r>
         <w:t xml:space="preserve">, pero veremos, sino se borraría esta sección </w:t>
       </w:r>
-      <w:bookmarkStart w:id="51" w:name="_GoBack"/>
-      <w:bookmarkEnd w:id="51"/>
+      <w:bookmarkStart w:id="52" w:name="_GoBack"/>
+      <w:bookmarkEnd w:id="52"/>
     </w:p>
     <w:sectPr>
-      <w:headerReference w:type="default" r:id="rId81"/>
-      <w:footerReference w:type="default" r:id="rId82"/>
+      <w:headerReference w:type="default" r:id="rId84"/>
+      <w:footerReference w:type="default" r:id="rId85"/>
       <w:pgSz w:w="11906" w:h="16838"/>
       <w:pgMar w:top="1535" w:right="1701" w:bottom="1417" w:left="1701" w:header="567" w:footer="572" w:gutter="0"/>
       <w:cols w:space="708"/>
@@ -14796,7 +15455,7 @@
             <w:rFonts w:asciiTheme="majorHAnsi" w:hAnsiTheme="majorHAnsi" w:cstheme="majorHAnsi"/>
             <w:noProof/>
           </w:rPr>
-          <w:t>12</w:t>
+          <w:t>3</w:t>
         </w:r>
         <w:r>
           <w:rPr>
@@ -14833,7 +15492,7 @@
             <w:rFonts w:asciiTheme="majorHAnsi" w:hAnsiTheme="majorHAnsi" w:cstheme="majorHAnsi"/>
             <w:noProof/>
           </w:rPr>
-          <w:t>42</w:t>
+          <w:t>43</w:t>
         </w:r>
         <w:r>
           <w:rPr>
@@ -17919,7 +18578,7 @@
 </file>
 
 <file path=customXml/itemProps2.xml><?xml version="1.0" encoding="utf-8"?>
-<ds:datastoreItem xmlns:ds="http://schemas.openxmlformats.org/officeDocument/2006/customXml" ds:itemID="{3EDCE37D-C9A2-41BD-9DC2-C751FA2C2803}">
+<ds:datastoreItem xmlns:ds="http://schemas.openxmlformats.org/officeDocument/2006/customXml" ds:itemID="{26DCD97E-F635-49B4-8994-DFA677972971}">
   <ds:schemaRefs>
     <ds:schemaRef ds:uri="http://schemas.openxmlformats.org/officeDocument/2006/bibliography"/>
   </ds:schemaRefs>

</xml_diff>